<commit_message>
Probability of Default + Policy Rule started
</commit_message>
<xml_diff>
--- a/Module 1 - Apply.docx
+++ b/Module 1 - Apply.docx
@@ -1,6 +1,6 @@
 
 <file path=word/document.xml><?xml version="1.0" encoding="utf-8"?>
-<w:document xmlns:wpc="http://schemas.microsoft.com/office/word/2010/wordprocessingCanvas" xmlns:cx="http://schemas.microsoft.com/office/drawing/2014/chartex" xmlns:cx1="http://schemas.microsoft.com/office/drawing/2015/9/8/chartex" xmlns:cx2="http://schemas.microsoft.com/office/drawing/2015/10/21/chartex" xmlns:cx3="http://schemas.microsoft.com/office/drawing/2016/5/9/chartex" xmlns:cx4="http://schemas.microsoft.com/office/drawing/2016/5/10/chartex" xmlns:cx5="http://schemas.microsoft.com/office/drawing/2016/5/11/chartex" xmlns:cx6="http://schemas.microsoft.com/office/drawing/2016/5/12/chartex" xmlns:cx7="http://schemas.microsoft.com/office/drawing/2016/5/13/chartex" xmlns:cx8="http://schemas.microsoft.com/office/drawing/2016/5/14/chartex" xmlns:mc="http://schemas.openxmlformats.org/markup-compatibility/2006" xmlns:aink="http://schemas.microsoft.com/office/drawing/2016/ink" xmlns:am3d="http://schemas.microsoft.com/office/drawing/2017/model3d" xmlns:o="urn:schemas-microsoft-com:office:office" xmlns:oel="http://schemas.microsoft.com/office/2019/extlst" xmlns:r="http://schemas.openxmlformats.org/officeDocument/2006/relationships" xmlns:m="http://schemas.openxmlformats.org/officeDocument/2006/math" xmlns:v="urn:schemas-microsoft-com:vml" xmlns:wp14="http://schemas.microsoft.com/office/word/2010/wordprocessingDrawing" xmlns:wp="http://schemas.openxmlformats.org/drawingml/2006/wordprocessingDrawing" xmlns:w10="urn:schemas-microsoft-com:office:word" xmlns:w="http://schemas.openxmlformats.org/wordprocessingml/2006/main" xmlns:w14="http://schemas.microsoft.com/office/word/2010/wordml" xmlns:w15="http://schemas.microsoft.com/office/word/2012/wordml" xmlns:w16cex="http://schemas.microsoft.com/office/word/2018/wordml/cex" xmlns:w16cid="http://schemas.microsoft.com/office/word/2016/wordml/cid" xmlns:w16="http://schemas.microsoft.com/office/word/2018/wordml" xmlns:w16sdtdh="http://schemas.microsoft.com/office/word/2020/wordml/sdtdatahash" xmlns:w16se="http://schemas.microsoft.com/office/word/2015/wordml/symex" xmlns:wpg="http://schemas.microsoft.com/office/word/2010/wordprocessingGroup" xmlns:wpi="http://schemas.microsoft.com/office/word/2010/wordprocessingInk" xmlns:wne="http://schemas.microsoft.com/office/word/2006/wordml" xmlns:wps="http://schemas.microsoft.com/office/word/2010/wordprocessingShape" mc:Ignorable="w14 w15 w16se w16cid w16 w16cex w16sdtdh wp14">
+<w:document xmlns:wpc="http://schemas.microsoft.com/office/word/2010/wordprocessingCanvas" xmlns:cx="http://schemas.microsoft.com/office/drawing/2014/chartex" xmlns:cx1="http://schemas.microsoft.com/office/drawing/2015/9/8/chartex" xmlns:cx2="http://schemas.microsoft.com/office/drawing/2015/10/21/chartex" xmlns:cx3="http://schemas.microsoft.com/office/drawing/2016/5/9/chartex" xmlns:cx4="http://schemas.microsoft.com/office/drawing/2016/5/10/chartex" xmlns:cx5="http://schemas.microsoft.com/office/drawing/2016/5/11/chartex" xmlns:cx6="http://schemas.microsoft.com/office/drawing/2016/5/12/chartex" xmlns:cx7="http://schemas.microsoft.com/office/drawing/2016/5/13/chartex" xmlns:cx8="http://schemas.microsoft.com/office/drawing/2016/5/14/chartex" xmlns:mc="http://schemas.openxmlformats.org/markup-compatibility/2006" xmlns:aink="http://schemas.microsoft.com/office/drawing/2016/ink" xmlns:am3d="http://schemas.microsoft.com/office/drawing/2017/model3d" xmlns:o="urn:schemas-microsoft-com:office:office" xmlns:oel="http://schemas.microsoft.com/office/2019/extlst" xmlns:r="http://schemas.openxmlformats.org/officeDocument/2006/relationships" xmlns:m="http://schemas.openxmlformats.org/officeDocument/2006/math" xmlns:v="urn:schemas-microsoft-com:vml" xmlns:wp14="http://schemas.microsoft.com/office/word/2010/wordprocessingDrawing" xmlns:wp="http://schemas.openxmlformats.org/drawingml/2006/wordprocessingDrawing" xmlns:w10="urn:schemas-microsoft-com:office:word" xmlns:w="http://schemas.openxmlformats.org/wordprocessingml/2006/main" xmlns:w14="http://schemas.microsoft.com/office/word/2010/wordml" xmlns:w15="http://schemas.microsoft.com/office/word/2012/wordml" xmlns:w16cex="http://schemas.microsoft.com/office/word/2018/wordml/cex" xmlns:w16cid="http://schemas.microsoft.com/office/word/2016/wordml/cid" xmlns:w16="http://schemas.microsoft.com/office/word/2018/wordml" xmlns:w16du="http://schemas.microsoft.com/office/word/2023/wordml/word16du" xmlns:w16sdtdh="http://schemas.microsoft.com/office/word/2020/wordml/sdtdatahash" xmlns:w16se="http://schemas.microsoft.com/office/word/2015/wordml/symex" xmlns:wpg="http://schemas.microsoft.com/office/word/2010/wordprocessingGroup" xmlns:wpi="http://schemas.microsoft.com/office/word/2010/wordprocessingInk" xmlns:wne="http://schemas.microsoft.com/office/word/2006/wordml" xmlns:wps="http://schemas.microsoft.com/office/word/2010/wordprocessingShape" mc:Ignorable="w14 w15 w16se w16cid w16 w16cex w16sdtdh w16du wp14">
   <w:body>
     <w:p>
       <w:pPr>
@@ -2118,13 +2118,8 @@
         </w:numPr>
       </w:pPr>
       <w:r>
-        <w:t xml:space="preserve">Some ability to capture relevant applicant information required to make a credit decision and enter this information into the </w:t>
-      </w:r>
-      <w:proofErr w:type="gramStart"/>
-      <w:r>
-        <w:t>program</w:t>
-      </w:r>
-      <w:proofErr w:type="gramEnd"/>
+        <w:t>Some ability to capture relevant applicant information required to make a credit decision and enter this information into the program</w:t>
+      </w:r>
     </w:p>
     <w:p>
       <w:pPr>
@@ -2159,13 +2154,8 @@
         <w:t>r</w:t>
       </w:r>
       <w:r>
-        <w:t xml:space="preserve">ules that conditionally reject an application if set criteria is </w:t>
-      </w:r>
-      <w:proofErr w:type="gramStart"/>
-      <w:r>
-        <w:t>met</w:t>
-      </w:r>
-      <w:proofErr w:type="gramEnd"/>
+        <w:t>ules that conditionally reject an application if set criteria is met</w:t>
+      </w:r>
     </w:p>
     <w:p>
       <w:pPr>
@@ -2176,15 +2166,7 @@
         </w:numPr>
       </w:pPr>
       <w:r>
-        <w:t xml:space="preserve">Connect to an external database to retrieve more data to use for </w:t>
-      </w:r>
-      <w:proofErr w:type="gramStart"/>
-      <w:r>
-        <w:t>decisioning</w:t>
-      </w:r>
-      <w:proofErr w:type="gramEnd"/>
-      <w:r>
-        <w:t xml:space="preserve"> </w:t>
+        <w:t xml:space="preserve">Connect to an external database to retrieve more data to use for decisioning </w:t>
       </w:r>
     </w:p>
     <w:p>
@@ -2208,13 +2190,8 @@
         </w:numPr>
       </w:pPr>
       <w:r>
-        <w:t xml:space="preserve">Return a final decision and an offer to the user depending on the decisioning </w:t>
-      </w:r>
-      <w:proofErr w:type="gramStart"/>
-      <w:r>
-        <w:t>logic</w:t>
-      </w:r>
-      <w:proofErr w:type="gramEnd"/>
+        <w:t>Return a final decision and an offer to the user depending on the decisioning logic</w:t>
+      </w:r>
     </w:p>
     <w:p>
       <w:pPr>
@@ -2317,13 +2294,8 @@
         </w:numPr>
       </w:pPr>
       <w:r>
-        <w:t xml:space="preserve">A Match Id of some kind to look up in the external </w:t>
-      </w:r>
-      <w:proofErr w:type="gramStart"/>
-      <w:r>
-        <w:t>database</w:t>
-      </w:r>
-      <w:proofErr w:type="gramEnd"/>
+        <w:t>A Match Id of some kind to look up in the external database</w:t>
+      </w:r>
     </w:p>
     <w:p>
       <w:pPr>
@@ -2369,13 +2341,8 @@
         <w:t xml:space="preserve">A database </w:t>
       </w:r>
       <w:r>
-        <w:t xml:space="preserve">connection is made to allow CRUD operations for logging activity made in the </w:t>
-      </w:r>
-      <w:proofErr w:type="gramStart"/>
-      <w:r>
-        <w:t>program</w:t>
-      </w:r>
-      <w:proofErr w:type="gramEnd"/>
+        <w:t>connection is made to allow CRUD operations for logging activity made in the program</w:t>
+      </w:r>
     </w:p>
     <w:p>
       <w:pPr>
@@ -2386,13 +2353,8 @@
         </w:numPr>
       </w:pPr>
       <w:r>
-        <w:t xml:space="preserve">A database connection is made to allow a lookup to be made based on the data entered on the Application </w:t>
-      </w:r>
-      <w:proofErr w:type="gramStart"/>
-      <w:r>
-        <w:t>form</w:t>
-      </w:r>
-      <w:proofErr w:type="gramEnd"/>
+        <w:t>A database connection is made to allow a lookup to be made based on the data entered on the Application form</w:t>
+      </w:r>
     </w:p>
     <w:p>
       <w:pPr>
@@ -2403,13 +2365,8 @@
         </w:numPr>
       </w:pPr>
       <w:r>
-        <w:t xml:space="preserve">Multiple credit decisioning policy rules are built and executed in the program </w:t>
-      </w:r>
-      <w:proofErr w:type="gramStart"/>
-      <w:r>
-        <w:t>flow</w:t>
-      </w:r>
-      <w:proofErr w:type="gramEnd"/>
+        <w:t>Multiple credit decisioning policy rules are built and executed in the program flow</w:t>
+      </w:r>
     </w:p>
     <w:p>
       <w:pPr>
@@ -2420,13 +2377,8 @@
         </w:numPr>
       </w:pPr>
       <w:r>
-        <w:t xml:space="preserve">Policy rules are groups in a modular way to breakdown </w:t>
-      </w:r>
-      <w:proofErr w:type="gramStart"/>
-      <w:r>
-        <w:t>testing</w:t>
-      </w:r>
-      <w:proofErr w:type="gramEnd"/>
+        <w:t>Policy rules are groups in a modular way to breakdown testing</w:t>
+      </w:r>
     </w:p>
     <w:p>
       <w:pPr>
@@ -2437,13 +2389,8 @@
         </w:numPr>
       </w:pPr>
       <w:r>
-        <w:t xml:space="preserve">A mix of the application input data and data retrieved from the external database is </w:t>
-      </w:r>
-      <w:proofErr w:type="gramStart"/>
-      <w:r>
-        <w:t>used</w:t>
-      </w:r>
-      <w:proofErr w:type="gramEnd"/>
+        <w:t>A mix of the application input data and data retrieved from the external database is used</w:t>
+      </w:r>
     </w:p>
     <w:p>
       <w:pPr>
@@ -2454,13 +2401,8 @@
         </w:numPr>
       </w:pPr>
       <w:r>
-        <w:t xml:space="preserve">Multiple credit decisioning scorecards are built and </w:t>
-      </w:r>
-      <w:proofErr w:type="gramStart"/>
-      <w:r>
-        <w:t>executed</w:t>
-      </w:r>
-      <w:proofErr w:type="gramEnd"/>
+        <w:t>Multiple credit decisioning scorecards are built and executed</w:t>
+      </w:r>
     </w:p>
     <w:p>
       <w:pPr>
@@ -2731,13 +2673,8 @@
               </w:numPr>
             </w:pPr>
             <w:r>
-              <w:t xml:space="preserve">advice on setting up an Azure SQL Database </w:t>
-            </w:r>
-            <w:proofErr w:type="gramStart"/>
-            <w:r>
-              <w:t>user</w:t>
-            </w:r>
-            <w:proofErr w:type="gramEnd"/>
+              <w:t>advice on setting up an Azure SQL Database user</w:t>
+            </w:r>
           </w:p>
           <w:p>
             <w:pPr>
@@ -2863,21 +2800,7 @@
           <w:rPr>
             <w:rStyle w:val="Hyperlink"/>
           </w:rPr>
-          <w:t xml:space="preserve">LVL_4_Software_Dev_Repo/M1 - Intro to Software Development/Module 1 Apply Project at main · </w:t>
-        </w:r>
-        <w:proofErr w:type="spellStart"/>
-        <w:r>
-          <w:rPr>
-            <w:rStyle w:val="Hyperlink"/>
-          </w:rPr>
-          <w:t>broberts-gtw</w:t>
-        </w:r>
-        <w:proofErr w:type="spellEnd"/>
-        <w:r>
-          <w:rPr>
-            <w:rStyle w:val="Hyperlink"/>
-          </w:rPr>
-          <w:t>/LVL_4_Software_Dev_Repo (github.com)</w:t>
+          <w:t>LVL_4_Software_Dev_Repo/M1 - Intro to Software Development/Module 1 Apply Project at main · broberts-gtw/LVL_4_Software_Dev_Repo (github.com)</w:t>
         </w:r>
       </w:hyperlink>
       <w:r>
@@ -2908,19 +2831,14 @@
     </w:p>
     <w:p>
       <w:r>
-        <w:t>The Java Scanner class was used to prompt the user for input. Defined below is a class called “</w:t>
-      </w:r>
-      <w:proofErr w:type="spellStart"/>
-      <w:r>
-        <w:t>UserInput</w:t>
-      </w:r>
-      <w:proofErr w:type="spellEnd"/>
-      <w:r>
-        <w:t>” which has been written to group all methods related to capturing user input together:</w:t>
+        <w:t>The Java Scanner class was used to prompt the user for input. Defined below is a class called “UserInput” which has been written to group all methods related to capturing user input together:</w:t>
       </w:r>
     </w:p>
     <w:p>
       <w:r>
+        <w:rPr>
+          <w:noProof/>
+        </w:rPr>
         <w:drawing>
           <wp:inline distT="0" distB="0" distL="0" distR="0" wp14:anchorId="576CFD97" wp14:editId="05E40FE8">
             <wp:extent cx="5731510" cy="2340610"/>
@@ -2967,15 +2885,7 @@
         <w:t>Figure</w:t>
       </w:r>
       <w:r>
-        <w:t>: Code used to define the “</w:t>
-      </w:r>
-      <w:proofErr w:type="spellStart"/>
-      <w:r>
-        <w:t>UserInput</w:t>
-      </w:r>
-      <w:proofErr w:type="spellEnd"/>
-      <w:r>
-        <w:t>” class, importing the necessary Scanner class &amp; defining</w:t>
+        <w:t>: Code used to define the “UserInput” class, importing the necessary Scanner class &amp; defining</w:t>
       </w:r>
     </w:p>
     <w:p/>
@@ -3017,27 +2927,14 @@
         </w:numPr>
       </w:pPr>
       <w:r>
-        <w:t xml:space="preserve">The </w:t>
-      </w:r>
-      <w:proofErr w:type="spellStart"/>
-      <w:r>
-        <w:t>ResidentialStatus</w:t>
-      </w:r>
-      <w:proofErr w:type="spellEnd"/>
-      <w:r>
-        <w:t xml:space="preserve"> and their </w:t>
-      </w:r>
-      <w:proofErr w:type="spellStart"/>
-      <w:r>
-        <w:t>EmploymentStatus</w:t>
-      </w:r>
-      <w:proofErr w:type="spellEnd"/>
-      <w:r>
-        <w:t>, presented as a menu. An example of the code for this is annotated below:</w:t>
+        <w:t>The ResidentialStatus and their EmploymentStatus, presented as a menu. An example of the code for this is annotated below:</w:t>
       </w:r>
     </w:p>
     <w:p>
       <w:r>
+        <w:rPr>
+          <w:noProof/>
+        </w:rPr>
         <w:lastRenderedPageBreak/>
         <w:drawing>
           <wp:inline distT="0" distB="0" distL="0" distR="0" wp14:anchorId="49D5CEEF" wp14:editId="39F61972">
@@ -3085,20 +2982,7 @@
         </w:numPr>
       </w:pPr>
       <w:r>
-        <w:t>“</w:t>
-      </w:r>
-      <w:proofErr w:type="spellStart"/>
-      <w:proofErr w:type="gramStart"/>
-      <w:r>
-        <w:t>println</w:t>
-      </w:r>
-      <w:proofErr w:type="spellEnd"/>
-      <w:r>
-        <w:t>(</w:t>
-      </w:r>
-      <w:proofErr w:type="gramEnd"/>
-      <w:r>
-        <w:t>)” functions print out a menu of options to the console for the user</w:t>
+        <w:t>“println()” functions print out a menu of options to the console for the user</w:t>
       </w:r>
     </w:p>
     <w:p>
@@ -3110,21 +2994,8 @@
         </w:numPr>
       </w:pPr>
       <w:r>
-        <w:t>A custom defined “</w:t>
-      </w:r>
-      <w:proofErr w:type="spellStart"/>
-      <w:r>
-        <w:t>getIntInput</w:t>
-      </w:r>
-      <w:proofErr w:type="spellEnd"/>
-      <w:r>
-        <w:t xml:space="preserve">” method calls the Java Scanner &amp; writes out another prompt to the console with instructions to the </w:t>
-      </w:r>
-      <w:proofErr w:type="gramStart"/>
-      <w:r>
-        <w:t>user</w:t>
-      </w:r>
-      <w:proofErr w:type="gramEnd"/>
+        <w:t>A custom defined “getIntInput” method calls the Java Scanner &amp; writes out another prompt to the console with instructions to the user</w:t>
+      </w:r>
     </w:p>
     <w:p>
       <w:pPr>
@@ -3135,13 +3006,8 @@
         </w:numPr>
       </w:pPr>
       <w:r>
-        <w:t xml:space="preserve">A “while” loop traps the user in this loop until they provide a valid </w:t>
-      </w:r>
-      <w:proofErr w:type="gramStart"/>
-      <w:r>
-        <w:t>option</w:t>
-      </w:r>
-      <w:proofErr w:type="gramEnd"/>
+        <w:t>A “while” loop traps the user in this loop until they provide a valid option</w:t>
+      </w:r>
     </w:p>
     <w:p>
       <w:pPr>
@@ -3152,13 +3018,8 @@
         </w:numPr>
       </w:pPr>
       <w:r>
-        <w:t xml:space="preserve">The “try-catch” block is included to capture invalid characters e.g. string values when expecting a value of 1 to </w:t>
-      </w:r>
-      <w:proofErr w:type="gramStart"/>
-      <w:r>
-        <w:t>6</w:t>
-      </w:r>
-      <w:proofErr w:type="gramEnd"/>
+        <w:t>The “try-catch” block is included to capture invalid characters e.g. string values when expecting a value of 1 to 6</w:t>
+      </w:r>
     </w:p>
     <w:p>
       <w:pPr>
@@ -3169,24 +3030,11 @@
         </w:numPr>
       </w:pPr>
       <w:r>
-        <w:t>The “</w:t>
-      </w:r>
-      <w:proofErr w:type="spellStart"/>
-      <w:r>
-        <w:t>loopCount</w:t>
-      </w:r>
-      <w:proofErr w:type="spellEnd"/>
-      <w:r>
-        <w:t xml:space="preserve">” increment logic is included as a failsafe for ending the while loop in case of too many bad inputs </w:t>
-      </w:r>
-      <w:r>
-        <w:t xml:space="preserve">and/or preventing an infinite </w:t>
-      </w:r>
-      <w:proofErr w:type="gramStart"/>
-      <w:r>
-        <w:t>loop</w:t>
-      </w:r>
-      <w:proofErr w:type="gramEnd"/>
+        <w:t xml:space="preserve">The “loopCount” increment logic is included as a failsafe for ending the while loop in case of too many bad inputs </w:t>
+      </w:r>
+      <w:r>
+        <w:t>and/or preventing an infinite loop</w:t>
+      </w:r>
     </w:p>
     <w:p>
       <w:pPr>
@@ -3274,14 +3122,9 @@
       <w:bookmarkStart w:id="13" w:name="_Toc166859669"/>
       <w:r>
         <w:lastRenderedPageBreak/>
-        <w:t xml:space="preserve">Credit Policy </w:t>
-      </w:r>
-      <w:proofErr w:type="gramStart"/>
-      <w:r>
-        <w:t>built</w:t>
+        <w:t>Credit Policy built</w:t>
       </w:r>
       <w:bookmarkEnd w:id="13"/>
-      <w:proofErr w:type="gramEnd"/>
     </w:p>
     <w:p>
       <w:r>
@@ -3303,23 +3146,7 @@
         <w:jc w:val="both"/>
       </w:pPr>
       <w:r>
-        <w:t>Credit Scorecards are a tool used by Financial Risk Management teams to model the likelihood of default for a given subject (</w:t>
-      </w:r>
-      <w:proofErr w:type="spellStart"/>
-      <w:r>
-        <w:t>i.e</w:t>
-      </w:r>
-      <w:proofErr w:type="spellEnd"/>
-      <w:r>
-        <w:t xml:space="preserve"> an applicant/customer) over </w:t>
-      </w:r>
-      <w:proofErr w:type="gramStart"/>
-      <w:r>
-        <w:t>a period of time</w:t>
-      </w:r>
-      <w:proofErr w:type="gramEnd"/>
-      <w:r>
-        <w:t xml:space="preserve"> (</w:t>
+        <w:t>Credit Scorecards are a tool used by Financial Risk Management teams to model the likelihood of default for a given subject (i.e an applicant/customer) over a period of time (</w:t>
       </w:r>
       <w:r>
         <w:t>Huang and Scott</w:t>
@@ -3354,13 +3181,7 @@
         <w:t>).</w:t>
       </w:r>
       <w:r>
-        <w:t xml:space="preserve"> Using this is an effective demonstration of using </w:t>
-      </w:r>
-      <w:r>
-        <w:t xml:space="preserve">Object-Oriented </w:t>
-      </w:r>
-      <w:r>
-        <w:t>programming to build Credit Decisioning logic.</w:t>
+        <w:t xml:space="preserve"> Using this is an effective demonstration of using Object-Oriented programming to build Credit Decisioning logic.</w:t>
       </w:r>
     </w:p>
     <w:p>
@@ -3573,29 +3394,7 @@
           <w:lang w:eastAsia="en-GB"/>
           <w14:ligatures w14:val="none"/>
         </w:rPr>
-        <w:t xml:space="preserve">documents the type of values the characteristic can hold. Useful for guiding </w:t>
-      </w:r>
-      <w:proofErr w:type="spellStart"/>
-      <w:r>
-        <w:rPr>
-          <w:rFonts w:ascii="Aptos Narrow" w:eastAsia="Times New Roman" w:hAnsi="Aptos Narrow" w:cs="Times New Roman"/>
-          <w:color w:val="000000"/>
-          <w:kern w:val="0"/>
-          <w:lang w:eastAsia="en-GB"/>
-          <w14:ligatures w14:val="none"/>
-        </w:rPr>
-        <w:t>developeers</w:t>
-      </w:r>
-      <w:proofErr w:type="spellEnd"/>
-      <w:r>
-        <w:rPr>
-          <w:rFonts w:ascii="Aptos Narrow" w:eastAsia="Times New Roman" w:hAnsi="Aptos Narrow" w:cs="Times New Roman"/>
-          <w:color w:val="000000"/>
-          <w:kern w:val="0"/>
-          <w:lang w:eastAsia="en-GB"/>
-          <w14:ligatures w14:val="none"/>
-        </w:rPr>
-        <w:t xml:space="preserve"> in how to handle the values within</w:t>
+        <w:t>documents the type of values the characteristic can hold. Useful for guiding developeers in how to handle the values within</w:t>
       </w:r>
     </w:p>
     <w:p>
@@ -3718,20 +3517,8 @@
           <w:lang w:eastAsia="en-GB"/>
           <w14:ligatures w14:val="none"/>
         </w:rPr>
-        <w:t xml:space="preserve">Banding Score/Points. For String values, this is a 1-to-1 mapping for value to </w:t>
-      </w:r>
-      <w:proofErr w:type="gramStart"/>
-      <w:r>
-        <w:rPr>
-          <w:rFonts w:ascii="Aptos Narrow" w:eastAsia="Times New Roman" w:hAnsi="Aptos Narrow" w:cs="Times New Roman"/>
-          <w:color w:val="000000"/>
-          <w:kern w:val="0"/>
-          <w:lang w:eastAsia="en-GB"/>
-          <w14:ligatures w14:val="none"/>
-        </w:rPr>
-        <w:t>points</w:t>
-      </w:r>
-      <w:proofErr w:type="gramEnd"/>
+        <w:t>Banding Score/Points. For String values, this is a 1-to-1 mapping for value to points</w:t>
+      </w:r>
     </w:p>
     <w:p>
       <w:pPr>
@@ -11881,7 +11668,6 @@
                 <w14:ligatures w14:val="none"/>
               </w:rPr>
             </w:pPr>
-            <w:proofErr w:type="spellStart"/>
             <w:r>
               <w:rPr>
                 <w:rFonts w:ascii="Aptos Narrow" w:eastAsia="Times New Roman" w:hAnsi="Aptos Narrow" w:cs="Times New Roman"/>
@@ -11892,7 +11678,6 @@
               </w:rPr>
               <w:t>ResidentialStatus</w:t>
             </w:r>
-            <w:proofErr w:type="spellEnd"/>
           </w:p>
         </w:tc>
         <w:tc>
@@ -11960,7 +11745,6 @@
                 <w14:ligatures w14:val="none"/>
               </w:rPr>
             </w:pPr>
-            <w:proofErr w:type="spellStart"/>
             <w:r>
               <w:rPr>
                 <w:rFonts w:ascii="Aptos Narrow" w:eastAsia="Times New Roman" w:hAnsi="Aptos Narrow" w:cs="Times New Roman"/>
@@ -11971,7 +11755,6 @@
               </w:rPr>
               <w:t>HomeOwner</w:t>
             </w:r>
-            <w:proofErr w:type="spellEnd"/>
           </w:p>
         </w:tc>
         <w:tc>
@@ -12133,7 +11916,6 @@
                 <w14:ligatures w14:val="none"/>
               </w:rPr>
             </w:pPr>
-            <w:proofErr w:type="spellStart"/>
             <w:r>
               <w:rPr>
                 <w:rFonts w:ascii="Aptos Narrow" w:eastAsia="Times New Roman" w:hAnsi="Aptos Narrow" w:cs="Times New Roman"/>
@@ -12144,7 +11926,6 @@
               </w:rPr>
               <w:t>PrivateTenantFurnished</w:t>
             </w:r>
-            <w:proofErr w:type="spellEnd"/>
           </w:p>
         </w:tc>
         <w:tc>
@@ -12306,7 +12087,6 @@
                 <w14:ligatures w14:val="none"/>
               </w:rPr>
             </w:pPr>
-            <w:proofErr w:type="spellStart"/>
             <w:r>
               <w:rPr>
                 <w:rFonts w:ascii="Aptos Narrow" w:eastAsia="Times New Roman" w:hAnsi="Aptos Narrow" w:cs="Times New Roman"/>
@@ -12317,7 +12097,6 @@
               </w:rPr>
               <w:t>PrivateTenantUnfurnished</w:t>
             </w:r>
-            <w:proofErr w:type="spellEnd"/>
           </w:p>
         </w:tc>
         <w:tc>
@@ -12479,7 +12258,6 @@
                 <w14:ligatures w14:val="none"/>
               </w:rPr>
             </w:pPr>
-            <w:proofErr w:type="spellStart"/>
             <w:r>
               <w:rPr>
                 <w:rFonts w:ascii="Aptos Narrow" w:eastAsia="Times New Roman" w:hAnsi="Aptos Narrow" w:cs="Times New Roman"/>
@@ -12490,7 +12268,6 @@
               </w:rPr>
               <w:t>CouncilTenant</w:t>
             </w:r>
-            <w:proofErr w:type="spellEnd"/>
           </w:p>
         </w:tc>
         <w:tc>
@@ -12823,7 +12600,6 @@
                 <w14:ligatures w14:val="none"/>
               </w:rPr>
             </w:pPr>
-            <w:proofErr w:type="spellStart"/>
             <w:r>
               <w:rPr>
                 <w:rFonts w:ascii="Aptos Narrow" w:eastAsia="Times New Roman" w:hAnsi="Aptos Narrow" w:cs="Times New Roman"/>
@@ -12834,7 +12610,6 @@
               </w:rPr>
               <w:t>LivingWithParents</w:t>
             </w:r>
-            <w:proofErr w:type="spellEnd"/>
           </w:p>
         </w:tc>
         <w:tc>
@@ -13101,10 +12876,7 @@
         <w:t>Challenger</w:t>
       </w:r>
       <w:r>
-        <w:t xml:space="preserve"> </w:t>
-      </w:r>
-      <w:r>
-        <w:t>Specification</w:t>
+        <w:t xml:space="preserve"> Specification</w:t>
       </w:r>
       <w:bookmarkEnd w:id="18"/>
     </w:p>
@@ -13237,7 +13009,6 @@
                 <w14:ligatures w14:val="none"/>
               </w:rPr>
             </w:pPr>
-            <w:proofErr w:type="spellStart"/>
             <w:r>
               <w:rPr>
                 <w:rFonts w:ascii="Aptos Narrow" w:eastAsia="Times New Roman" w:hAnsi="Aptos Narrow" w:cs="Times New Roman"/>
@@ -13248,20 +13019,7 @@
                 <w:lang w:eastAsia="en-GB"/>
                 <w14:ligatures w14:val="none"/>
               </w:rPr>
-              <w:t>MIn</w:t>
-            </w:r>
-            <w:proofErr w:type="spellEnd"/>
-            <w:r>
-              <w:rPr>
-                <w:rFonts w:ascii="Aptos Narrow" w:eastAsia="Times New Roman" w:hAnsi="Aptos Narrow" w:cs="Times New Roman"/>
-                <w:b/>
-                <w:bCs/>
-                <w:color w:val="000000"/>
-                <w:kern w:val="0"/>
-                <w:lang w:eastAsia="en-GB"/>
-                <w14:ligatures w14:val="none"/>
-              </w:rPr>
-              <w:t xml:space="preserve"> Value</w:t>
+              <w:t>MIn Value</w:t>
             </w:r>
           </w:p>
         </w:tc>
@@ -16904,29 +16662,7 @@
                 <w:lang w:eastAsia="en-GB"/>
                 <w14:ligatures w14:val="none"/>
               </w:rPr>
-              <w:t xml:space="preserve">Number of CAIS Status 3 or worse, within the last 6 Months for </w:t>
-            </w:r>
-            <w:proofErr w:type="gramStart"/>
-            <w:r>
-              <w:rPr>
-                <w:rFonts w:ascii="Aptos Narrow" w:eastAsia="Times New Roman" w:hAnsi="Aptos Narrow" w:cs="Times New Roman"/>
-                <w:color w:val="000000"/>
-                <w:kern w:val="0"/>
-                <w:lang w:eastAsia="en-GB"/>
-                <w14:ligatures w14:val="none"/>
-              </w:rPr>
-              <w:t>all  Active</w:t>
-            </w:r>
-            <w:proofErr w:type="gramEnd"/>
-            <w:r>
-              <w:rPr>
-                <w:rFonts w:ascii="Aptos Narrow" w:eastAsia="Times New Roman" w:hAnsi="Aptos Narrow" w:cs="Times New Roman"/>
-                <w:color w:val="000000"/>
-                <w:kern w:val="0"/>
-                <w:lang w:eastAsia="en-GB"/>
-                <w14:ligatures w14:val="none"/>
-              </w:rPr>
-              <w:t xml:space="preserve"> CAIS accounts (SP)</w:t>
+              <w:t>Number of CAIS Status 3 or worse, within the last 6 Months for all  Active CAIS accounts (SP)</w:t>
             </w:r>
           </w:p>
         </w:tc>
@@ -20223,7 +19959,6 @@
                 <w14:ligatures w14:val="none"/>
               </w:rPr>
             </w:pPr>
-            <w:proofErr w:type="spellStart"/>
             <w:r>
               <w:rPr>
                 <w:rFonts w:ascii="Aptos Narrow" w:eastAsia="Times New Roman" w:hAnsi="Aptos Narrow" w:cs="Times New Roman"/>
@@ -20234,7 +19969,6 @@
               </w:rPr>
               <w:t>EmploymentStatus</w:t>
             </w:r>
-            <w:proofErr w:type="spellEnd"/>
           </w:p>
         </w:tc>
         <w:tc>
@@ -20301,7 +20035,6 @@
                 <w14:ligatures w14:val="none"/>
               </w:rPr>
             </w:pPr>
-            <w:proofErr w:type="spellStart"/>
             <w:r>
               <w:rPr>
                 <w:rFonts w:ascii="Aptos Narrow" w:eastAsia="Times New Roman" w:hAnsi="Aptos Narrow" w:cs="Times New Roman"/>
@@ -20312,7 +20045,6 @@
               </w:rPr>
               <w:t>FullTime</w:t>
             </w:r>
-            <w:proofErr w:type="spellEnd"/>
           </w:p>
         </w:tc>
         <w:tc>
@@ -20473,7 +20205,6 @@
                 <w14:ligatures w14:val="none"/>
               </w:rPr>
             </w:pPr>
-            <w:proofErr w:type="spellStart"/>
             <w:r>
               <w:rPr>
                 <w:rFonts w:ascii="Aptos Narrow" w:eastAsia="Times New Roman" w:hAnsi="Aptos Narrow" w:cs="Times New Roman"/>
@@ -20484,7 +20215,6 @@
               </w:rPr>
               <w:t>PartTime</w:t>
             </w:r>
-            <w:proofErr w:type="spellEnd"/>
           </w:p>
         </w:tc>
         <w:tc>
@@ -20815,7 +20545,6 @@
                 <w14:ligatures w14:val="none"/>
               </w:rPr>
             </w:pPr>
-            <w:proofErr w:type="spellStart"/>
             <w:r>
               <w:rPr>
                 <w:rFonts w:ascii="Aptos Narrow" w:eastAsia="Times New Roman" w:hAnsi="Aptos Narrow" w:cs="Times New Roman"/>
@@ -20826,7 +20555,6 @@
               </w:rPr>
               <w:t>SelfEmployed</w:t>
             </w:r>
-            <w:proofErr w:type="spellEnd"/>
           </w:p>
         </w:tc>
         <w:tc>
@@ -21516,6 +21244,93 @@
     </w:p>
     <w:p/>
     <w:p>
+      <w:r>
+        <w:t>Applied into the project as:</w:t>
+      </w:r>
+    </w:p>
+    <w:p>
+      <w:r>
+        <w:drawing>
+          <wp:inline distT="0" distB="0" distL="0" distR="0" wp14:anchorId="387287AA" wp14:editId="0BAF7E11">
+            <wp:extent cx="5731510" cy="2157730"/>
+            <wp:effectExtent l="0" t="0" r="2540" b="0"/>
+            <wp:docPr id="1591605321" name="Picture 1" descr="A screen shot of a computer program&#10;&#10;Description automatically generated"/>
+            <wp:cNvGraphicFramePr>
+              <a:graphicFrameLocks xmlns:a="http://schemas.openxmlformats.org/drawingml/2006/main" noChangeAspect="1"/>
+            </wp:cNvGraphicFramePr>
+            <a:graphic xmlns:a="http://schemas.openxmlformats.org/drawingml/2006/main">
+              <a:graphicData uri="http://schemas.openxmlformats.org/drawingml/2006/picture">
+                <pic:pic xmlns:pic="http://schemas.openxmlformats.org/drawingml/2006/picture">
+                  <pic:nvPicPr>
+                    <pic:cNvPr id="1591605321" name="Picture 1" descr="A screen shot of a computer program&#10;&#10;Description automatically generated"/>
+                    <pic:cNvPicPr/>
+                  </pic:nvPicPr>
+                  <pic:blipFill>
+                    <a:blip r:embed="rId17"/>
+                    <a:stretch>
+                      <a:fillRect/>
+                    </a:stretch>
+                  </pic:blipFill>
+                  <pic:spPr>
+                    <a:xfrm>
+                      <a:off x="0" y="0"/>
+                      <a:ext cx="5731510" cy="2157730"/>
+                    </a:xfrm>
+                    <a:prstGeom prst="rect">
+                      <a:avLst/>
+                    </a:prstGeom>
+                  </pic:spPr>
+                </pic:pic>
+              </a:graphicData>
+            </a:graphic>
+          </wp:inline>
+        </w:drawing>
+      </w:r>
+    </w:p>
+    <w:p>
+      <w:r>
+        <w:t>Where:</w:t>
+      </w:r>
+    </w:p>
+    <w:p>
+      <w:pPr>
+        <w:pStyle w:val="ListParagraph"/>
+        <w:numPr>
+          <w:ilvl w:val="0"/>
+          <w:numId w:val="9"/>
+        </w:numPr>
+      </w:pPr>
+      <w:r>
+        <w:t>Math.exp() function provides the Exponent value</w:t>
+      </w:r>
+    </w:p>
+    <w:p>
+      <w:pPr>
+        <w:pStyle w:val="ListParagraph"/>
+        <w:numPr>
+          <w:ilvl w:val="0"/>
+          <w:numId w:val="9"/>
+        </w:numPr>
+      </w:pPr>
+      <w:r>
+        <w:t>500</w:t>
+      </w:r>
+    </w:p>
+    <w:p>
+      <w:pPr>
+        <w:pStyle w:val="ListParagraph"/>
+        <w:numPr>
+          <w:ilvl w:val="0"/>
+          <w:numId w:val="9"/>
+        </w:numPr>
+      </w:pPr>
+      <w:r>
+        <w:t>60 represents a constant, where each jump in the score in this increment changes the Probability of Default</w:t>
+      </w:r>
+    </w:p>
+    <w:p/>
+    <w:p/>
+    <w:p>
       <w:pPr>
         <w:pStyle w:val="Heading2"/>
       </w:pPr>
@@ -21546,6 +21361,7 @@
         </w:numPr>
       </w:pPr>
       <w:r>
+        <w:lastRenderedPageBreak/>
         <w:t xml:space="preserve">Accept </w:t>
       </w:r>
     </w:p>
@@ -21892,17 +21708,9 @@
     </w:p>
     <w:p>
       <w:r>
-        <w:t xml:space="preserve">Bionic Turtle. (2011). FRM: Logistic distribution maps credit score to probability of default (PD). [Online]. </w:t>
-      </w:r>
-      <w:proofErr w:type="spellStart"/>
-      <w:r>
-        <w:t>Youtube</w:t>
-      </w:r>
-      <w:proofErr w:type="spellEnd"/>
-      <w:r>
-        <w:t xml:space="preserve">. Last Updated: 2011. Available at: </w:t>
-      </w:r>
-      <w:hyperlink r:id="rId17" w:history="1">
+        <w:t xml:space="preserve">Bionic Turtle. (2011). FRM: Logistic distribution maps credit score to probability of default (PD). [Online]. Youtube. Last Updated: 2011. Available at: </w:t>
+      </w:r>
+      <w:hyperlink r:id="rId18" w:history="1">
         <w:r>
           <w:rPr>
             <w:rStyle w:val="Hyperlink"/>
@@ -21919,25 +21727,9 @@
     </w:p>
     <w:p>
       <w:r>
-        <w:t xml:space="preserve">Experian. (2024). </w:t>
-      </w:r>
-      <w:proofErr w:type="spellStart"/>
-      <w:r>
-        <w:t>DelphiSelect</w:t>
-      </w:r>
-      <w:proofErr w:type="spellEnd"/>
-      <w:r>
-        <w:t xml:space="preserve"> API Documentation - for Credit Decisioning data. [Online]. </w:t>
-      </w:r>
-      <w:proofErr w:type="spellStart"/>
-      <w:r>
-        <w:t>DelphiSelect</w:t>
-      </w:r>
-      <w:proofErr w:type="spellEnd"/>
-      <w:r>
-        <w:t xml:space="preserve"> API Documentation. Last Updated: 2024. Available at: </w:t>
-      </w:r>
-      <w:hyperlink r:id="rId18" w:history="1">
+        <w:t xml:space="preserve">Experian. (2024). DelphiSelect API Documentation - for Credit Decisioning data. [Online]. DelphiSelect API Documentation. Last Updated: 2024. Available at: </w:t>
+      </w:r>
+      <w:hyperlink r:id="rId19" w:history="1">
         <w:r>
           <w:rPr>
             <w:rStyle w:val="Hyperlink"/>
@@ -21957,7 +21749,7 @@
       <w:r>
         <w:t xml:space="preserve">FICO. (2020). A Guide to Champion/Challenger Testing Approaches: Overview and Benefits. [Online]. FICO Community. Last Updated: 2020. Available at: </w:t>
       </w:r>
-      <w:hyperlink r:id="rId19" w:history="1">
+      <w:hyperlink r:id="rId20" w:history="1">
         <w:r>
           <w:rPr>
             <w:rStyle w:val="Hyperlink"/>
@@ -21977,7 +21769,7 @@
       <w:r>
         <w:t xml:space="preserve">Huang and Scott. (2017). Credit Risk Scorecard Design, Validation and User Acceptance. [Online]. Credit Risk Scorecard Design, Validation and User Acceptance. Last Updated: 2017. Available at: </w:t>
       </w:r>
-      <w:hyperlink r:id="rId20" w:history="1">
+      <w:hyperlink r:id="rId21" w:history="1">
         <w:r>
           <w:rPr>
             <w:rStyle w:val="Hyperlink"/>
@@ -22003,7 +21795,7 @@
       <w:r>
         <w:t xml:space="preserve">QA Apprenticeships. (2024). Module 1 - Java JDBC Slides. [Online]. QA Apprenticeships. Last Updated: 2024. Available at: </w:t>
       </w:r>
-      <w:hyperlink r:id="rId21" w:history="1">
+      <w:hyperlink r:id="rId22" w:history="1">
         <w:r>
           <w:rPr>
             <w:rStyle w:val="Hyperlink"/>
@@ -22023,7 +21815,7 @@
       <w:r>
         <w:t xml:space="preserve">Microsoft Azure. (2010). Adding Users to Your SQL Azure Database. [Online]. azure.microsoft.com. Last Updated: June 21, 2010. Available at: </w:t>
       </w:r>
-      <w:hyperlink r:id="rId22" w:history="1">
+      <w:hyperlink r:id="rId23" w:history="1">
         <w:r>
           <w:rPr>
             <w:rStyle w:val="Hyperlink"/>
@@ -22043,7 +21835,7 @@
       <w:r>
         <w:t xml:space="preserve">Microsoft. (2023). Northwind Database - TSQL. [Online]. Northwind Database - TSQL. Last Updated: 2023. Available at: </w:t>
       </w:r>
-      <w:hyperlink r:id="rId23" w:history="1">
+      <w:hyperlink r:id="rId24" w:history="1">
         <w:r>
           <w:rPr>
             <w:rStyle w:val="Hyperlink"/>
@@ -22063,7 +21855,7 @@
       <w:r>
         <w:t xml:space="preserve">Silva et al. (2020). A logistic regression model for consumer default risk. [Online]. National Library of Medicine. Last Updated: 2020. Available at: </w:t>
       </w:r>
-      <w:hyperlink r:id="rId24" w:history="1">
+      <w:hyperlink r:id="rId25" w:history="1">
         <w:r>
           <w:rPr>
             <w:rStyle w:val="Hyperlink"/>
@@ -22081,15 +21873,7 @@
     <w:p/>
     <w:p>
       <w:r>
-        <w:t xml:space="preserve">Stack Overflow. (2008). Can an abstract class have a </w:t>
-      </w:r>
-      <w:proofErr w:type="gramStart"/>
-      <w:r>
-        <w:t>constructor?.</w:t>
-      </w:r>
-      <w:proofErr w:type="gramEnd"/>
-      <w:r>
-        <w:t xml:space="preserve"> [Online]. Stack Overflow. Last Updated: Updated</w:t>
+        <w:t>Stack Overflow. (2008). Can an abstract class have a constructor?. [Online]. Stack Overflow. Last Updated: Updated</w:t>
       </w:r>
       <w:r>
         <w:t xml:space="preserve"> </w:t>
@@ -22097,7 +21881,7 @@
       <w:r>
         <w:t xml:space="preserve">Dec 30, 2016. Available at: </w:t>
       </w:r>
-      <w:hyperlink r:id="rId25" w:history="1">
+      <w:hyperlink r:id="rId26" w:history="1">
         <w:r>
           <w:rPr>
             <w:rStyle w:val="Hyperlink"/>
@@ -22115,25 +21899,9 @@
     <w:p/>
     <w:p>
       <w:r>
-        <w:t xml:space="preserve">Stack Overflow - </w:t>
-      </w:r>
-      <w:proofErr w:type="spellStart"/>
-      <w:r>
-        <w:t>ArrayList</w:t>
-      </w:r>
-      <w:proofErr w:type="spellEnd"/>
-      <w:r>
-        <w:t xml:space="preserve">. (2021). Adding objects to an array list -. [Online]. Stack Overflow - </w:t>
-      </w:r>
-      <w:proofErr w:type="spellStart"/>
-      <w:r>
-        <w:t>ArrayList</w:t>
-      </w:r>
-      <w:proofErr w:type="spellEnd"/>
-      <w:r>
-        <w:t xml:space="preserve">. Last Updated: 2021. Available at: </w:t>
-      </w:r>
-      <w:hyperlink r:id="rId26" w:history="1">
+        <w:t xml:space="preserve">Stack Overflow - ArrayList. (2021). Adding objects to an array list -. [Online]. Stack Overflow - ArrayList. Last Updated: 2021. Available at: </w:t>
+      </w:r>
+      <w:hyperlink r:id="rId27" w:history="1">
         <w:r>
           <w:rPr>
             <w:rStyle w:val="Hyperlink"/>
@@ -22153,7 +21921,7 @@
       <w:r>
         <w:t xml:space="preserve">W3Schools. (Unknown). Java Abstraction. [Online]. W3Schools. Available at: </w:t>
       </w:r>
-      <w:hyperlink r:id="rId27" w:history="1">
+      <w:hyperlink r:id="rId28" w:history="1">
         <w:r>
           <w:rPr>
             <w:rStyle w:val="Hyperlink"/>
@@ -22194,7 +21962,7 @@
       <w:bookmarkEnd w:id="29"/>
     </w:p>
     <w:p>
-      <w:hyperlink r:id="rId28" w:history="1">
+      <w:hyperlink r:id="rId29" w:history="1">
         <w:r>
           <w:rPr>
             <w:rStyle w:val="Hyperlink"/>
@@ -22204,7 +21972,7 @@
       </w:hyperlink>
     </w:p>
     <w:p>
-      <w:hyperlink r:id="rId29" w:history="1">
+      <w:hyperlink r:id="rId30" w:history="1">
         <w:r>
           <w:rPr>
             <w:rStyle w:val="Hyperlink"/>
@@ -22214,7 +21982,7 @@
       </w:hyperlink>
     </w:p>
     <w:p>
-      <w:hyperlink r:id="rId30" w:history="1">
+      <w:hyperlink r:id="rId31" w:history="1">
         <w:r>
           <w:rPr>
             <w:rStyle w:val="Hyperlink"/>
@@ -22537,23 +22305,7 @@
           <w:rFonts w:cstheme="minorHAnsi"/>
           <w:color w:val="2A3B4F"/>
         </w:rPr>
-        <w:t xml:space="preserve">apply the maths required to be a software developer (e.g. algorithms, </w:t>
-      </w:r>
-      <w:proofErr w:type="gramStart"/>
-      <w:r>
-        <w:rPr>
-          <w:rFonts w:cstheme="minorHAnsi"/>
-          <w:color w:val="2A3B4F"/>
-        </w:rPr>
-        <w:t>logic</w:t>
-      </w:r>
-      <w:proofErr w:type="gramEnd"/>
-      <w:r>
-        <w:rPr>
-          <w:rFonts w:cstheme="minorHAnsi"/>
-          <w:color w:val="2A3B4F"/>
-        </w:rPr>
-        <w:t xml:space="preserve"> and data structures).</w:t>
+        <w:t>apply the maths required to be a software developer (e.g. algorithms, logic and data structures).</w:t>
       </w:r>
     </w:p>
     <w:p>
@@ -22637,17 +22389,8 @@
           <w:rFonts w:cstheme="minorHAnsi"/>
           <w:color w:val="2A3B4F"/>
         </w:rPr>
-        <w:t xml:space="preserve">Algorithms and data structures: classical algorithms for sorting and searching and fundamental data </w:t>
-      </w:r>
-      <w:proofErr w:type="gramStart"/>
-      <w:r>
-        <w:rPr>
-          <w:rFonts w:cstheme="minorHAnsi"/>
-          <w:color w:val="2A3B4F"/>
-        </w:rPr>
-        <w:t>structures</w:t>
-      </w:r>
-      <w:proofErr w:type="gramEnd"/>
+        <w:t>Algorithms and data structures: classical algorithms for sorting and searching and fundamental data structures</w:t>
+      </w:r>
     </w:p>
     <w:p>
       <w:pPr>
@@ -22819,14 +22562,9 @@
       <w:bookmarkStart w:id="31" w:name="_Toc166859684"/>
       <w:r>
         <w:lastRenderedPageBreak/>
-        <w:t xml:space="preserve">Lessons </w:t>
-      </w:r>
-      <w:proofErr w:type="gramStart"/>
-      <w:r>
-        <w:t>learned</w:t>
+        <w:t>Lessons learned</w:t>
       </w:r>
       <w:bookmarkEnd w:id="31"/>
-      <w:proofErr w:type="gramEnd"/>
     </w:p>
     <w:p>
       <w:pPr>
@@ -22837,13 +22575,8 @@
         </w:numPr>
       </w:pPr>
       <w:r>
-        <w:t xml:space="preserve">Git Repository needs to be separate from the full Apprenticeship </w:t>
-      </w:r>
-      <w:proofErr w:type="gramStart"/>
-      <w:r>
-        <w:t>repository</w:t>
-      </w:r>
-      <w:proofErr w:type="gramEnd"/>
+        <w:t>Git Repository needs to be separate from the full Apprenticeship repository</w:t>
+      </w:r>
     </w:p>
     <w:p/>
     <w:p>
@@ -22858,44 +22591,24 @@
     </w:p>
     <w:p>
       <w:r>
-        <w:t xml:space="preserve">S7 - Apply structured techniques to problem solving, can debug code and can understand the structure of programmes to identify and resolve </w:t>
-      </w:r>
-      <w:proofErr w:type="gramStart"/>
-      <w:r>
-        <w:t>Issues</w:t>
-      </w:r>
-      <w:proofErr w:type="gramEnd"/>
+        <w:t>S7 - Apply structured techniques to problem solving, can debug code and can understand the structure of programmes to identify and resolve Issues</w:t>
+      </w:r>
     </w:p>
     <w:p>
       <w:r>
-        <w:t xml:space="preserve">S4 - Test code and analyse results to correct errors found using unit </w:t>
-      </w:r>
-      <w:proofErr w:type="gramStart"/>
-      <w:r>
-        <w:t>testing</w:t>
-      </w:r>
-      <w:proofErr w:type="gramEnd"/>
+        <w:t>S4 - Test code and analyse results to correct errors found using unit testing</w:t>
+      </w:r>
     </w:p>
     <w:p>
       <w:r>
-        <w:t xml:space="preserve">S1 - Create logical and maintainable </w:t>
-      </w:r>
-      <w:proofErr w:type="gramStart"/>
-      <w:r>
-        <w:t>codes</w:t>
-      </w:r>
-      <w:proofErr w:type="gramEnd"/>
+        <w:t>S1 - Create logical and maintainable codes</w:t>
+      </w:r>
     </w:p>
     <w:p/>
     <w:p>
       <w:r>
-        <w:t xml:space="preserve">B10 - Committed to continued professional </w:t>
-      </w:r>
-      <w:proofErr w:type="gramStart"/>
-      <w:r>
-        <w:t>development</w:t>
-      </w:r>
-      <w:proofErr w:type="gramEnd"/>
+        <w:t>B10 - Committed to continued professional development</w:t>
+      </w:r>
     </w:p>
     <w:p>
       <w:r>
@@ -22904,67 +22617,37 @@
     </w:p>
     <w:p>
       <w:r>
-        <w:t xml:space="preserve">B7 - Communicates effectively in a variety of situations to both a technical and non- technical </w:t>
-      </w:r>
-      <w:proofErr w:type="gramStart"/>
-      <w:r>
-        <w:t>audience</w:t>
-      </w:r>
-      <w:proofErr w:type="gramEnd"/>
+        <w:t>B7 - Communicates effectively in a variety of situations to both a technical and non- technical audience</w:t>
+      </w:r>
     </w:p>
     <w:p>
       <w:r>
-        <w:t xml:space="preserve">B5 - Acts with integrity with respect to ethical, legal and regulatory ensuring the protection of personal data, safety and </w:t>
-      </w:r>
-      <w:proofErr w:type="gramStart"/>
-      <w:r>
-        <w:t>security</w:t>
-      </w:r>
-      <w:proofErr w:type="gramEnd"/>
+        <w:t>B5 - Acts with integrity with respect to ethical, legal and regulatory ensuring the protection of personal data, safety and security</w:t>
+      </w:r>
     </w:p>
     <w:p>
       <w:r>
-        <w:t xml:space="preserve">B1 - Works independently and takes responsibility. For example, has a disciplined and responsible approach to risk, and stays motivated and committed when facing </w:t>
-      </w:r>
-      <w:proofErr w:type="gramStart"/>
-      <w:r>
-        <w:t>challenges</w:t>
-      </w:r>
-      <w:proofErr w:type="gramEnd"/>
+        <w:t>B1 - Works independently and takes responsibility. For example, has a disciplined and responsible approach to risk, and stays motivated and committed when facing challenges</w:t>
+      </w:r>
     </w:p>
     <w:p>
       <w:r>
-        <w:t xml:space="preserve">B6 - Shows initiative for solving problems within their own remit, being resourceful when faced with a problem to </w:t>
-      </w:r>
-      <w:proofErr w:type="gramStart"/>
-      <w:r>
-        <w:t>solve</w:t>
-      </w:r>
-      <w:proofErr w:type="gramEnd"/>
+        <w:t>B6 - Shows initiative for solving problems within their own remit, being resourceful when faced with a problem to solve</w:t>
+      </w:r>
     </w:p>
     <w:p>
       <w:r>
-        <w:t xml:space="preserve">B8 - Shows curiosity to the business context in which the solution will be used, displaying an inquisitive approach to solving the problem. This includes the curiosity to explore new opportunities, and techniques; the tenacity to improve methods and maximise performance of the solution; and creativity in their approach to </w:t>
-      </w:r>
-      <w:proofErr w:type="gramStart"/>
-      <w:r>
-        <w:t>solutions</w:t>
-      </w:r>
-      <w:proofErr w:type="gramEnd"/>
+        <w:t>B8 - Shows curiosity to the business context in which the solution will be used, displaying an inquisitive approach to solving the problem. This includes the curiosity to explore new opportunities, and techniques; the tenacity to improve methods and maximise performance of the solution; and creativity in their approach to solutions</w:t>
+      </w:r>
     </w:p>
     <w:p>
       <w:r>
-        <w:t xml:space="preserve">B9 - Demonstrates creativity and tenacity in their approach to solutions and the methods used to come to a solution, for example sees the task through to the end by devising new solutions and despite obstacles and problems along the </w:t>
-      </w:r>
-      <w:proofErr w:type="gramStart"/>
-      <w:r>
-        <w:t>way</w:t>
-      </w:r>
-      <w:proofErr w:type="gramEnd"/>
+        <w:t>B9 - Demonstrates creativity and tenacity in their approach to solutions and the methods used to come to a solution, for example sees the task through to the end by devising new solutions and despite obstacles and problems along the way</w:t>
+      </w:r>
     </w:p>
     <w:sectPr>
-      <w:headerReference w:type="default" r:id="rId31"/>
-      <w:footerReference w:type="default" r:id="rId32"/>
+      <w:headerReference w:type="default" r:id="rId32"/>
+      <w:footerReference w:type="default" r:id="rId33"/>
       <w:pgSz w:w="11906" w:h="16838"/>
       <w:pgMar w:top="1440" w:right="1440" w:bottom="1440" w:left="1440" w:header="708" w:footer="708" w:gutter="0"/>
       <w:cols w:space="708"/>
@@ -22975,7 +22658,7 @@
 </file>
 
 <file path=word/comments.xml><?xml version="1.0" encoding="utf-8"?>
-<w:comments xmlns:wpc="http://schemas.microsoft.com/office/word/2010/wordprocessingCanvas" xmlns:cx="http://schemas.microsoft.com/office/drawing/2014/chartex" xmlns:cx1="http://schemas.microsoft.com/office/drawing/2015/9/8/chartex" xmlns:cx2="http://schemas.microsoft.com/office/drawing/2015/10/21/chartex" xmlns:cx3="http://schemas.microsoft.com/office/drawing/2016/5/9/chartex" xmlns:cx4="http://schemas.microsoft.com/office/drawing/2016/5/10/chartex" xmlns:cx5="http://schemas.microsoft.com/office/drawing/2016/5/11/chartex" xmlns:cx6="http://schemas.microsoft.com/office/drawing/2016/5/12/chartex" xmlns:cx7="http://schemas.microsoft.com/office/drawing/2016/5/13/chartex" xmlns:cx8="http://schemas.microsoft.com/office/drawing/2016/5/14/chartex" xmlns:mc="http://schemas.openxmlformats.org/markup-compatibility/2006" xmlns:aink="http://schemas.microsoft.com/office/drawing/2016/ink" xmlns:am3d="http://schemas.microsoft.com/office/drawing/2017/model3d" xmlns:o="urn:schemas-microsoft-com:office:office" xmlns:oel="http://schemas.microsoft.com/office/2019/extlst" xmlns:r="http://schemas.openxmlformats.org/officeDocument/2006/relationships" xmlns:m="http://schemas.openxmlformats.org/officeDocument/2006/math" xmlns:v="urn:schemas-microsoft-com:vml" xmlns:wp14="http://schemas.microsoft.com/office/word/2010/wordprocessingDrawing" xmlns:wp="http://schemas.openxmlformats.org/drawingml/2006/wordprocessingDrawing" xmlns:w10="urn:schemas-microsoft-com:office:word" xmlns:w="http://schemas.openxmlformats.org/wordprocessingml/2006/main" xmlns:w14="http://schemas.microsoft.com/office/word/2010/wordml" xmlns:w15="http://schemas.microsoft.com/office/word/2012/wordml" xmlns:w16cex="http://schemas.microsoft.com/office/word/2018/wordml/cex" xmlns:w16cid="http://schemas.microsoft.com/office/word/2016/wordml/cid" xmlns:w16="http://schemas.microsoft.com/office/word/2018/wordml" xmlns:w16sdtdh="http://schemas.microsoft.com/office/word/2020/wordml/sdtdatahash" xmlns:w16se="http://schemas.microsoft.com/office/word/2015/wordml/symex" xmlns:wpg="http://schemas.microsoft.com/office/word/2010/wordprocessingGroup" xmlns:wpi="http://schemas.microsoft.com/office/word/2010/wordprocessingInk" xmlns:wne="http://schemas.microsoft.com/office/word/2006/wordml" xmlns:wps="http://schemas.microsoft.com/office/word/2010/wordprocessingShape" mc:Ignorable="w14 w15 w16se w16cid w16 w16cex w16sdtdh wp14">
+<w:comments xmlns:wpc="http://schemas.microsoft.com/office/word/2010/wordprocessingCanvas" xmlns:cx="http://schemas.microsoft.com/office/drawing/2014/chartex" xmlns:cx1="http://schemas.microsoft.com/office/drawing/2015/9/8/chartex" xmlns:cx2="http://schemas.microsoft.com/office/drawing/2015/10/21/chartex" xmlns:cx3="http://schemas.microsoft.com/office/drawing/2016/5/9/chartex" xmlns:cx4="http://schemas.microsoft.com/office/drawing/2016/5/10/chartex" xmlns:cx5="http://schemas.microsoft.com/office/drawing/2016/5/11/chartex" xmlns:cx6="http://schemas.microsoft.com/office/drawing/2016/5/12/chartex" xmlns:cx7="http://schemas.microsoft.com/office/drawing/2016/5/13/chartex" xmlns:cx8="http://schemas.microsoft.com/office/drawing/2016/5/14/chartex" xmlns:mc="http://schemas.openxmlformats.org/markup-compatibility/2006" xmlns:aink="http://schemas.microsoft.com/office/drawing/2016/ink" xmlns:am3d="http://schemas.microsoft.com/office/drawing/2017/model3d" xmlns:o="urn:schemas-microsoft-com:office:office" xmlns:oel="http://schemas.microsoft.com/office/2019/extlst" xmlns:r="http://schemas.openxmlformats.org/officeDocument/2006/relationships" xmlns:m="http://schemas.openxmlformats.org/officeDocument/2006/math" xmlns:v="urn:schemas-microsoft-com:vml" xmlns:wp14="http://schemas.microsoft.com/office/word/2010/wordprocessingDrawing" xmlns:wp="http://schemas.openxmlformats.org/drawingml/2006/wordprocessingDrawing" xmlns:w10="urn:schemas-microsoft-com:office:word" xmlns:w="http://schemas.openxmlformats.org/wordprocessingml/2006/main" xmlns:w14="http://schemas.microsoft.com/office/word/2010/wordml" xmlns:w15="http://schemas.microsoft.com/office/word/2012/wordml" xmlns:w16cex="http://schemas.microsoft.com/office/word/2018/wordml/cex" xmlns:w16cid="http://schemas.microsoft.com/office/word/2016/wordml/cid" xmlns:w16="http://schemas.microsoft.com/office/word/2018/wordml" xmlns:w16du="http://schemas.microsoft.com/office/word/2023/wordml/word16du" xmlns:w16sdtdh="http://schemas.microsoft.com/office/word/2020/wordml/sdtdatahash" xmlns:w16se="http://schemas.microsoft.com/office/word/2015/wordml/symex" xmlns:wpg="http://schemas.microsoft.com/office/word/2010/wordprocessingGroup" xmlns:wpi="http://schemas.microsoft.com/office/word/2010/wordprocessingInk" xmlns:wne="http://schemas.microsoft.com/office/word/2006/wordml" xmlns:wps="http://schemas.microsoft.com/office/word/2010/wordprocessingShape" mc:Ignorable="w14 w15 w16se w16cid w16 w16cex w16sdtdh w16du wp14">
   <w:comment w:id="4" w:author="Benjamin Roberts (Credit)" w:date="2024-04-26T16:47:00Z" w:initials="BR">
     <w:p>
       <w:pPr>
@@ -23070,7 +22753,7 @@
 </file>
 
 <file path=word/commentsExtended.xml><?xml version="1.0" encoding="utf-8"?>
-<w15:commentsEx xmlns:wpc="http://schemas.microsoft.com/office/word/2010/wordprocessingCanvas" xmlns:cx="http://schemas.microsoft.com/office/drawing/2014/chartex" xmlns:cx1="http://schemas.microsoft.com/office/drawing/2015/9/8/chartex" xmlns:cx2="http://schemas.microsoft.com/office/drawing/2015/10/21/chartex" xmlns:cx3="http://schemas.microsoft.com/office/drawing/2016/5/9/chartex" xmlns:cx4="http://schemas.microsoft.com/office/drawing/2016/5/10/chartex" xmlns:cx5="http://schemas.microsoft.com/office/drawing/2016/5/11/chartex" xmlns:cx6="http://schemas.microsoft.com/office/drawing/2016/5/12/chartex" xmlns:cx7="http://schemas.microsoft.com/office/drawing/2016/5/13/chartex" xmlns:cx8="http://schemas.microsoft.com/office/drawing/2016/5/14/chartex" xmlns:mc="http://schemas.openxmlformats.org/markup-compatibility/2006" xmlns:aink="http://schemas.microsoft.com/office/drawing/2016/ink" xmlns:am3d="http://schemas.microsoft.com/office/drawing/2017/model3d" xmlns:o="urn:schemas-microsoft-com:office:office" xmlns:oel="http://schemas.microsoft.com/office/2019/extlst" xmlns:r="http://schemas.openxmlformats.org/officeDocument/2006/relationships" xmlns:m="http://schemas.openxmlformats.org/officeDocument/2006/math" xmlns:v="urn:schemas-microsoft-com:vml" xmlns:wp14="http://schemas.microsoft.com/office/word/2010/wordprocessingDrawing" xmlns:wp="http://schemas.openxmlformats.org/drawingml/2006/wordprocessingDrawing" xmlns:w10="urn:schemas-microsoft-com:office:word" xmlns:w="http://schemas.openxmlformats.org/wordprocessingml/2006/main" xmlns:w14="http://schemas.microsoft.com/office/word/2010/wordml" xmlns:w15="http://schemas.microsoft.com/office/word/2012/wordml" xmlns:w16cex="http://schemas.microsoft.com/office/word/2018/wordml/cex" xmlns:w16cid="http://schemas.microsoft.com/office/word/2016/wordml/cid" xmlns:w16="http://schemas.microsoft.com/office/word/2018/wordml" xmlns:w16sdtdh="http://schemas.microsoft.com/office/word/2020/wordml/sdtdatahash" xmlns:w16se="http://schemas.microsoft.com/office/word/2015/wordml/symex" xmlns:wpg="http://schemas.microsoft.com/office/word/2010/wordprocessingGroup" xmlns:wpi="http://schemas.microsoft.com/office/word/2010/wordprocessingInk" xmlns:wne="http://schemas.microsoft.com/office/word/2006/wordml" xmlns:wps="http://schemas.microsoft.com/office/word/2010/wordprocessingShape" mc:Ignorable="w14 w15 w16se w16cid w16 w16cex w16sdtdh wp14">
+<w15:commentsEx xmlns:wpc="http://schemas.microsoft.com/office/word/2010/wordprocessingCanvas" xmlns:cx="http://schemas.microsoft.com/office/drawing/2014/chartex" xmlns:cx1="http://schemas.microsoft.com/office/drawing/2015/9/8/chartex" xmlns:cx2="http://schemas.microsoft.com/office/drawing/2015/10/21/chartex" xmlns:cx3="http://schemas.microsoft.com/office/drawing/2016/5/9/chartex" xmlns:cx4="http://schemas.microsoft.com/office/drawing/2016/5/10/chartex" xmlns:cx5="http://schemas.microsoft.com/office/drawing/2016/5/11/chartex" xmlns:cx6="http://schemas.microsoft.com/office/drawing/2016/5/12/chartex" xmlns:cx7="http://schemas.microsoft.com/office/drawing/2016/5/13/chartex" xmlns:cx8="http://schemas.microsoft.com/office/drawing/2016/5/14/chartex" xmlns:mc="http://schemas.openxmlformats.org/markup-compatibility/2006" xmlns:aink="http://schemas.microsoft.com/office/drawing/2016/ink" xmlns:am3d="http://schemas.microsoft.com/office/drawing/2017/model3d" xmlns:o="urn:schemas-microsoft-com:office:office" xmlns:oel="http://schemas.microsoft.com/office/2019/extlst" xmlns:r="http://schemas.openxmlformats.org/officeDocument/2006/relationships" xmlns:m="http://schemas.openxmlformats.org/officeDocument/2006/math" xmlns:v="urn:schemas-microsoft-com:vml" xmlns:wp14="http://schemas.microsoft.com/office/word/2010/wordprocessingDrawing" xmlns:wp="http://schemas.openxmlformats.org/drawingml/2006/wordprocessingDrawing" xmlns:w10="urn:schemas-microsoft-com:office:word" xmlns:w="http://schemas.openxmlformats.org/wordprocessingml/2006/main" xmlns:w14="http://schemas.microsoft.com/office/word/2010/wordml" xmlns:w15="http://schemas.microsoft.com/office/word/2012/wordml" xmlns:w16cex="http://schemas.microsoft.com/office/word/2018/wordml/cex" xmlns:w16cid="http://schemas.microsoft.com/office/word/2016/wordml/cid" xmlns:w16="http://schemas.microsoft.com/office/word/2018/wordml" xmlns:w16du="http://schemas.microsoft.com/office/word/2023/wordml/word16du" xmlns:w16sdtdh="http://schemas.microsoft.com/office/word/2020/wordml/sdtdatahash" xmlns:w16se="http://schemas.microsoft.com/office/word/2015/wordml/symex" xmlns:wpg="http://schemas.microsoft.com/office/word/2010/wordprocessingGroup" xmlns:wpi="http://schemas.microsoft.com/office/word/2010/wordprocessingInk" xmlns:wne="http://schemas.microsoft.com/office/word/2006/wordml" xmlns:wps="http://schemas.microsoft.com/office/word/2010/wordprocessingShape" mc:Ignorable="w14 w15 w16se w16cid w16 w16cex w16sdtdh w16du wp14">
   <w15:commentEx w15:paraId="016A4693" w15:done="0"/>
   <w15:commentEx w15:paraId="6F908A97" w15:done="0"/>
   <w15:commentEx w15:paraId="5566F773" w15:done="0"/>
@@ -23079,7 +22762,7 @@
 </file>
 
 <file path=word/commentsExtensible.xml><?xml version="1.0" encoding="utf-8"?>
-<w16cex:commentsExtensible xmlns:wpc="http://schemas.microsoft.com/office/word/2010/wordprocessingCanvas" xmlns:cx="http://schemas.microsoft.com/office/drawing/2014/chartex" xmlns:cx1="http://schemas.microsoft.com/office/drawing/2015/9/8/chartex" xmlns:cx2="http://schemas.microsoft.com/office/drawing/2015/10/21/chartex" xmlns:cx3="http://schemas.microsoft.com/office/drawing/2016/5/9/chartex" xmlns:cx4="http://schemas.microsoft.com/office/drawing/2016/5/10/chartex" xmlns:cx5="http://schemas.microsoft.com/office/drawing/2016/5/11/chartex" xmlns:cx6="http://schemas.microsoft.com/office/drawing/2016/5/12/chartex" xmlns:cx7="http://schemas.microsoft.com/office/drawing/2016/5/13/chartex" xmlns:cx8="http://schemas.microsoft.com/office/drawing/2016/5/14/chartex" xmlns:cr="http://schemas.microsoft.com/office/comments/2020/reactions" xmlns:mc="http://schemas.openxmlformats.org/markup-compatibility/2006" xmlns:aink="http://schemas.microsoft.com/office/drawing/2016/ink" xmlns:am3d="http://schemas.microsoft.com/office/drawing/2017/model3d" xmlns:o="urn:schemas-microsoft-com:office:office" xmlns:oel="http://schemas.microsoft.com/office/2019/extlst" xmlns:r="http://schemas.openxmlformats.org/officeDocument/2006/relationships" xmlns:m="http://schemas.openxmlformats.org/officeDocument/2006/math" xmlns:v="urn:schemas-microsoft-com:vml" xmlns:wp14="http://schemas.microsoft.com/office/word/2010/wordprocessingDrawing" xmlns:wp="http://schemas.openxmlformats.org/drawingml/2006/wordprocessingDrawing" xmlns:w10="urn:schemas-microsoft-com:office:word" xmlns:w="http://schemas.openxmlformats.org/wordprocessingml/2006/main" xmlns:w14="http://schemas.microsoft.com/office/word/2010/wordml" xmlns:w15="http://schemas.microsoft.com/office/word/2012/wordml" xmlns:w16cex="http://schemas.microsoft.com/office/word/2018/wordml/cex" xmlns:w16cid="http://schemas.microsoft.com/office/word/2016/wordml/cid" xmlns:w16="http://schemas.microsoft.com/office/word/2018/wordml" xmlns:w16sdtdh="http://schemas.microsoft.com/office/word/2020/wordml/sdtdatahash" xmlns:w16se="http://schemas.microsoft.com/office/word/2015/wordml/symex" xmlns:wpg="http://schemas.microsoft.com/office/word/2010/wordprocessingGroup" xmlns:wpi="http://schemas.microsoft.com/office/word/2010/wordprocessingInk" xmlns:wne="http://schemas.microsoft.com/office/word/2006/wordml" xmlns:wps="http://schemas.microsoft.com/office/word/2010/wordprocessingShape" mc:Ignorable="w14 w15 w16se w16cid w16 w16cex w16sdtdh cr wp14">
+<w16cex:commentsExtensible xmlns:wpc="http://schemas.microsoft.com/office/word/2010/wordprocessingCanvas" xmlns:cx="http://schemas.microsoft.com/office/drawing/2014/chartex" xmlns:cx1="http://schemas.microsoft.com/office/drawing/2015/9/8/chartex" xmlns:cx2="http://schemas.microsoft.com/office/drawing/2015/10/21/chartex" xmlns:cx3="http://schemas.microsoft.com/office/drawing/2016/5/9/chartex" xmlns:cx4="http://schemas.microsoft.com/office/drawing/2016/5/10/chartex" xmlns:cx5="http://schemas.microsoft.com/office/drawing/2016/5/11/chartex" xmlns:cx6="http://schemas.microsoft.com/office/drawing/2016/5/12/chartex" xmlns:cx7="http://schemas.microsoft.com/office/drawing/2016/5/13/chartex" xmlns:cx8="http://schemas.microsoft.com/office/drawing/2016/5/14/chartex" xmlns:cr="http://schemas.microsoft.com/office/comments/2020/reactions" xmlns:mc="http://schemas.openxmlformats.org/markup-compatibility/2006" xmlns:aink="http://schemas.microsoft.com/office/drawing/2016/ink" xmlns:am3d="http://schemas.microsoft.com/office/drawing/2017/model3d" xmlns:o="urn:schemas-microsoft-com:office:office" xmlns:oel="http://schemas.microsoft.com/office/2019/extlst" xmlns:r="http://schemas.openxmlformats.org/officeDocument/2006/relationships" xmlns:m="http://schemas.openxmlformats.org/officeDocument/2006/math" xmlns:v="urn:schemas-microsoft-com:vml" xmlns:wp14="http://schemas.microsoft.com/office/word/2010/wordprocessingDrawing" xmlns:wp="http://schemas.openxmlformats.org/drawingml/2006/wordprocessingDrawing" xmlns:w10="urn:schemas-microsoft-com:office:word" xmlns:w="http://schemas.openxmlformats.org/wordprocessingml/2006/main" xmlns:w14="http://schemas.microsoft.com/office/word/2010/wordml" xmlns:w15="http://schemas.microsoft.com/office/word/2012/wordml" xmlns:w16cex="http://schemas.microsoft.com/office/word/2018/wordml/cex" xmlns:w16cid="http://schemas.microsoft.com/office/word/2016/wordml/cid" xmlns:w16="http://schemas.microsoft.com/office/word/2018/wordml" xmlns:w16du="http://schemas.microsoft.com/office/word/2023/wordml/word16du" xmlns:w16sdtdh="http://schemas.microsoft.com/office/word/2020/wordml/sdtdatahash" xmlns:w16se="http://schemas.microsoft.com/office/word/2015/wordml/symex" xmlns:wpg="http://schemas.microsoft.com/office/word/2010/wordprocessingGroup" xmlns:wpi="http://schemas.microsoft.com/office/word/2010/wordprocessingInk" xmlns:wne="http://schemas.microsoft.com/office/word/2006/wordml" xmlns:wps="http://schemas.microsoft.com/office/word/2010/wordprocessingShape" mc:Ignorable="w14 w15 w16se w16cid w16 w16cex w16sdtdh cr w16du wp14">
   <w16cex:commentExtensible w16cex:durableId="6A9396A6" w16cex:dateUtc="2024-04-26T15:47:00Z"/>
   <w16cex:commentExtensible w16cex:durableId="271C83CC" w16cex:dateUtc="2024-04-26T15:33:00Z"/>
   <w16cex:commentExtensible w16cex:durableId="77CB7BB7" w16cex:dateUtc="2024-05-09T13:40:00Z"/>
@@ -23088,7 +22771,7 @@
 </file>
 
 <file path=word/commentsIds.xml><?xml version="1.0" encoding="utf-8"?>
-<w16cid:commentsIds xmlns:wpc="http://schemas.microsoft.com/office/word/2010/wordprocessingCanvas" xmlns:cx="http://schemas.microsoft.com/office/drawing/2014/chartex" xmlns:cx1="http://schemas.microsoft.com/office/drawing/2015/9/8/chartex" xmlns:cx2="http://schemas.microsoft.com/office/drawing/2015/10/21/chartex" xmlns:cx3="http://schemas.microsoft.com/office/drawing/2016/5/9/chartex" xmlns:cx4="http://schemas.microsoft.com/office/drawing/2016/5/10/chartex" xmlns:cx5="http://schemas.microsoft.com/office/drawing/2016/5/11/chartex" xmlns:cx6="http://schemas.microsoft.com/office/drawing/2016/5/12/chartex" xmlns:cx7="http://schemas.microsoft.com/office/drawing/2016/5/13/chartex" xmlns:cx8="http://schemas.microsoft.com/office/drawing/2016/5/14/chartex" xmlns:mc="http://schemas.openxmlformats.org/markup-compatibility/2006" xmlns:aink="http://schemas.microsoft.com/office/drawing/2016/ink" xmlns:am3d="http://schemas.microsoft.com/office/drawing/2017/model3d" xmlns:o="urn:schemas-microsoft-com:office:office" xmlns:oel="http://schemas.microsoft.com/office/2019/extlst" xmlns:r="http://schemas.openxmlformats.org/officeDocument/2006/relationships" xmlns:m="http://schemas.openxmlformats.org/officeDocument/2006/math" xmlns:v="urn:schemas-microsoft-com:vml" xmlns:wp14="http://schemas.microsoft.com/office/word/2010/wordprocessingDrawing" xmlns:wp="http://schemas.openxmlformats.org/drawingml/2006/wordprocessingDrawing" xmlns:w10="urn:schemas-microsoft-com:office:word" xmlns:w="http://schemas.openxmlformats.org/wordprocessingml/2006/main" xmlns:w14="http://schemas.microsoft.com/office/word/2010/wordml" xmlns:w15="http://schemas.microsoft.com/office/word/2012/wordml" xmlns:w16cex="http://schemas.microsoft.com/office/word/2018/wordml/cex" xmlns:w16cid="http://schemas.microsoft.com/office/word/2016/wordml/cid" xmlns:w16="http://schemas.microsoft.com/office/word/2018/wordml" xmlns:w16sdtdh="http://schemas.microsoft.com/office/word/2020/wordml/sdtdatahash" xmlns:w16se="http://schemas.microsoft.com/office/word/2015/wordml/symex" xmlns:wpg="http://schemas.microsoft.com/office/word/2010/wordprocessingGroup" xmlns:wpi="http://schemas.microsoft.com/office/word/2010/wordprocessingInk" xmlns:wne="http://schemas.microsoft.com/office/word/2006/wordml" xmlns:wps="http://schemas.microsoft.com/office/word/2010/wordprocessingShape" mc:Ignorable="w14 w15 w16se w16cid w16 w16cex w16sdtdh wp14">
+<w16cid:commentsIds xmlns:wpc="http://schemas.microsoft.com/office/word/2010/wordprocessingCanvas" xmlns:cx="http://schemas.microsoft.com/office/drawing/2014/chartex" xmlns:cx1="http://schemas.microsoft.com/office/drawing/2015/9/8/chartex" xmlns:cx2="http://schemas.microsoft.com/office/drawing/2015/10/21/chartex" xmlns:cx3="http://schemas.microsoft.com/office/drawing/2016/5/9/chartex" xmlns:cx4="http://schemas.microsoft.com/office/drawing/2016/5/10/chartex" xmlns:cx5="http://schemas.microsoft.com/office/drawing/2016/5/11/chartex" xmlns:cx6="http://schemas.microsoft.com/office/drawing/2016/5/12/chartex" xmlns:cx7="http://schemas.microsoft.com/office/drawing/2016/5/13/chartex" xmlns:cx8="http://schemas.microsoft.com/office/drawing/2016/5/14/chartex" xmlns:mc="http://schemas.openxmlformats.org/markup-compatibility/2006" xmlns:aink="http://schemas.microsoft.com/office/drawing/2016/ink" xmlns:am3d="http://schemas.microsoft.com/office/drawing/2017/model3d" xmlns:o="urn:schemas-microsoft-com:office:office" xmlns:oel="http://schemas.microsoft.com/office/2019/extlst" xmlns:r="http://schemas.openxmlformats.org/officeDocument/2006/relationships" xmlns:m="http://schemas.openxmlformats.org/officeDocument/2006/math" xmlns:v="urn:schemas-microsoft-com:vml" xmlns:wp14="http://schemas.microsoft.com/office/word/2010/wordprocessingDrawing" xmlns:wp="http://schemas.openxmlformats.org/drawingml/2006/wordprocessingDrawing" xmlns:w10="urn:schemas-microsoft-com:office:word" xmlns:w="http://schemas.openxmlformats.org/wordprocessingml/2006/main" xmlns:w14="http://schemas.microsoft.com/office/word/2010/wordml" xmlns:w15="http://schemas.microsoft.com/office/word/2012/wordml" xmlns:w16cex="http://schemas.microsoft.com/office/word/2018/wordml/cex" xmlns:w16cid="http://schemas.microsoft.com/office/word/2016/wordml/cid" xmlns:w16="http://schemas.microsoft.com/office/word/2018/wordml" xmlns:w16du="http://schemas.microsoft.com/office/word/2023/wordml/word16du" xmlns:w16sdtdh="http://schemas.microsoft.com/office/word/2020/wordml/sdtdatahash" xmlns:w16se="http://schemas.microsoft.com/office/word/2015/wordml/symex" xmlns:wpg="http://schemas.microsoft.com/office/word/2010/wordprocessingGroup" xmlns:wpi="http://schemas.microsoft.com/office/word/2010/wordprocessingInk" xmlns:wne="http://schemas.microsoft.com/office/word/2006/wordml" xmlns:wps="http://schemas.microsoft.com/office/word/2010/wordprocessingShape" mc:Ignorable="w14 w15 w16se w16cid w16 w16cex w16sdtdh w16du wp14">
   <w16cid:commentId w16cid:paraId="016A4693" w16cid:durableId="6A9396A6"/>
   <w16cid:commentId w16cid:paraId="6F908A97" w16cid:durableId="271C83CC"/>
   <w16cid:commentId w16cid:paraId="5566F773" w16cid:durableId="77CB7BB7"/>
@@ -23097,7 +22780,7 @@
 </file>
 
 <file path=word/endnotes.xml><?xml version="1.0" encoding="utf-8"?>
-<w:endnotes xmlns:wpc="http://schemas.microsoft.com/office/word/2010/wordprocessingCanvas" xmlns:cx="http://schemas.microsoft.com/office/drawing/2014/chartex" xmlns:cx1="http://schemas.microsoft.com/office/drawing/2015/9/8/chartex" xmlns:cx2="http://schemas.microsoft.com/office/drawing/2015/10/21/chartex" xmlns:cx3="http://schemas.microsoft.com/office/drawing/2016/5/9/chartex" xmlns:cx4="http://schemas.microsoft.com/office/drawing/2016/5/10/chartex" xmlns:cx5="http://schemas.microsoft.com/office/drawing/2016/5/11/chartex" xmlns:cx6="http://schemas.microsoft.com/office/drawing/2016/5/12/chartex" xmlns:cx7="http://schemas.microsoft.com/office/drawing/2016/5/13/chartex" xmlns:cx8="http://schemas.microsoft.com/office/drawing/2016/5/14/chartex" xmlns:mc="http://schemas.openxmlformats.org/markup-compatibility/2006" xmlns:aink="http://schemas.microsoft.com/office/drawing/2016/ink" xmlns:am3d="http://schemas.microsoft.com/office/drawing/2017/model3d" xmlns:o="urn:schemas-microsoft-com:office:office" xmlns:oel="http://schemas.microsoft.com/office/2019/extlst" xmlns:r="http://schemas.openxmlformats.org/officeDocument/2006/relationships" xmlns:m="http://schemas.openxmlformats.org/officeDocument/2006/math" xmlns:v="urn:schemas-microsoft-com:vml" xmlns:wp14="http://schemas.microsoft.com/office/word/2010/wordprocessingDrawing" xmlns:wp="http://schemas.openxmlformats.org/drawingml/2006/wordprocessingDrawing" xmlns:w10="urn:schemas-microsoft-com:office:word" xmlns:w="http://schemas.openxmlformats.org/wordprocessingml/2006/main" xmlns:w14="http://schemas.microsoft.com/office/word/2010/wordml" xmlns:w15="http://schemas.microsoft.com/office/word/2012/wordml" xmlns:w16cex="http://schemas.microsoft.com/office/word/2018/wordml/cex" xmlns:w16cid="http://schemas.microsoft.com/office/word/2016/wordml/cid" xmlns:w16="http://schemas.microsoft.com/office/word/2018/wordml" xmlns:w16sdtdh="http://schemas.microsoft.com/office/word/2020/wordml/sdtdatahash" xmlns:w16se="http://schemas.microsoft.com/office/word/2015/wordml/symex" xmlns:wpg="http://schemas.microsoft.com/office/word/2010/wordprocessingGroup" xmlns:wpi="http://schemas.microsoft.com/office/word/2010/wordprocessingInk" xmlns:wne="http://schemas.microsoft.com/office/word/2006/wordml" xmlns:wps="http://schemas.microsoft.com/office/word/2010/wordprocessingShape" mc:Ignorable="w14 w15 w16se w16cid w16 w16cex w16sdtdh wp14">
+<w:endnotes xmlns:wpc="http://schemas.microsoft.com/office/word/2010/wordprocessingCanvas" xmlns:cx="http://schemas.microsoft.com/office/drawing/2014/chartex" xmlns:cx1="http://schemas.microsoft.com/office/drawing/2015/9/8/chartex" xmlns:cx2="http://schemas.microsoft.com/office/drawing/2015/10/21/chartex" xmlns:cx3="http://schemas.microsoft.com/office/drawing/2016/5/9/chartex" xmlns:cx4="http://schemas.microsoft.com/office/drawing/2016/5/10/chartex" xmlns:cx5="http://schemas.microsoft.com/office/drawing/2016/5/11/chartex" xmlns:cx6="http://schemas.microsoft.com/office/drawing/2016/5/12/chartex" xmlns:cx7="http://schemas.microsoft.com/office/drawing/2016/5/13/chartex" xmlns:cx8="http://schemas.microsoft.com/office/drawing/2016/5/14/chartex" xmlns:mc="http://schemas.openxmlformats.org/markup-compatibility/2006" xmlns:aink="http://schemas.microsoft.com/office/drawing/2016/ink" xmlns:am3d="http://schemas.microsoft.com/office/drawing/2017/model3d" xmlns:o="urn:schemas-microsoft-com:office:office" xmlns:oel="http://schemas.microsoft.com/office/2019/extlst" xmlns:r="http://schemas.openxmlformats.org/officeDocument/2006/relationships" xmlns:m="http://schemas.openxmlformats.org/officeDocument/2006/math" xmlns:v="urn:schemas-microsoft-com:vml" xmlns:wp14="http://schemas.microsoft.com/office/word/2010/wordprocessingDrawing" xmlns:wp="http://schemas.openxmlformats.org/drawingml/2006/wordprocessingDrawing" xmlns:w10="urn:schemas-microsoft-com:office:word" xmlns:w="http://schemas.openxmlformats.org/wordprocessingml/2006/main" xmlns:w14="http://schemas.microsoft.com/office/word/2010/wordml" xmlns:w15="http://schemas.microsoft.com/office/word/2012/wordml" xmlns:w16cex="http://schemas.microsoft.com/office/word/2018/wordml/cex" xmlns:w16cid="http://schemas.microsoft.com/office/word/2016/wordml/cid" xmlns:w16="http://schemas.microsoft.com/office/word/2018/wordml" xmlns:w16du="http://schemas.microsoft.com/office/word/2023/wordml/word16du" xmlns:w16sdtdh="http://schemas.microsoft.com/office/word/2020/wordml/sdtdatahash" xmlns:w16se="http://schemas.microsoft.com/office/word/2015/wordml/symex" xmlns:wpg="http://schemas.microsoft.com/office/word/2010/wordprocessingGroup" xmlns:wpi="http://schemas.microsoft.com/office/word/2010/wordprocessingInk" xmlns:wne="http://schemas.microsoft.com/office/word/2006/wordml" xmlns:wps="http://schemas.microsoft.com/office/word/2010/wordprocessingShape" mc:Ignorable="w14 w15 w16se w16cid w16 w16cex w16sdtdh w16du wp14">
   <w:endnote w:type="separator" w:id="-1">
     <w:p>
       <w:pPr>
@@ -23122,7 +22805,7 @@
 </file>
 
 <file path=word/footer1.xml><?xml version="1.0" encoding="utf-8"?>
-<w:ftr xmlns:wpc="http://schemas.microsoft.com/office/word/2010/wordprocessingCanvas" xmlns:cx="http://schemas.microsoft.com/office/drawing/2014/chartex" xmlns:cx1="http://schemas.microsoft.com/office/drawing/2015/9/8/chartex" xmlns:cx2="http://schemas.microsoft.com/office/drawing/2015/10/21/chartex" xmlns:cx3="http://schemas.microsoft.com/office/drawing/2016/5/9/chartex" xmlns:cx4="http://schemas.microsoft.com/office/drawing/2016/5/10/chartex" xmlns:cx5="http://schemas.microsoft.com/office/drawing/2016/5/11/chartex" xmlns:cx6="http://schemas.microsoft.com/office/drawing/2016/5/12/chartex" xmlns:cx7="http://schemas.microsoft.com/office/drawing/2016/5/13/chartex" xmlns:cx8="http://schemas.microsoft.com/office/drawing/2016/5/14/chartex" xmlns:mc="http://schemas.openxmlformats.org/markup-compatibility/2006" xmlns:aink="http://schemas.microsoft.com/office/drawing/2016/ink" xmlns:am3d="http://schemas.microsoft.com/office/drawing/2017/model3d" xmlns:o="urn:schemas-microsoft-com:office:office" xmlns:oel="http://schemas.microsoft.com/office/2019/extlst" xmlns:r="http://schemas.openxmlformats.org/officeDocument/2006/relationships" xmlns:m="http://schemas.openxmlformats.org/officeDocument/2006/math" xmlns:v="urn:schemas-microsoft-com:vml" xmlns:wp14="http://schemas.microsoft.com/office/word/2010/wordprocessingDrawing" xmlns:wp="http://schemas.openxmlformats.org/drawingml/2006/wordprocessingDrawing" xmlns:w10="urn:schemas-microsoft-com:office:word" xmlns:w="http://schemas.openxmlformats.org/wordprocessingml/2006/main" xmlns:w14="http://schemas.microsoft.com/office/word/2010/wordml" xmlns:w15="http://schemas.microsoft.com/office/word/2012/wordml" xmlns:w16cex="http://schemas.microsoft.com/office/word/2018/wordml/cex" xmlns:w16cid="http://schemas.microsoft.com/office/word/2016/wordml/cid" xmlns:w16="http://schemas.microsoft.com/office/word/2018/wordml" xmlns:w16sdtdh="http://schemas.microsoft.com/office/word/2020/wordml/sdtdatahash" xmlns:w16se="http://schemas.microsoft.com/office/word/2015/wordml/symex" xmlns:wpg="http://schemas.microsoft.com/office/word/2010/wordprocessingGroup" xmlns:wpi="http://schemas.microsoft.com/office/word/2010/wordprocessingInk" xmlns:wne="http://schemas.microsoft.com/office/word/2006/wordml" xmlns:wps="http://schemas.microsoft.com/office/word/2010/wordprocessingShape" mc:Ignorable="w14 w15 w16se w16cid w16 w16cex w16sdtdh wp14">
+<w:ftr xmlns:wpc="http://schemas.microsoft.com/office/word/2010/wordprocessingCanvas" xmlns:cx="http://schemas.microsoft.com/office/drawing/2014/chartex" xmlns:cx1="http://schemas.microsoft.com/office/drawing/2015/9/8/chartex" xmlns:cx2="http://schemas.microsoft.com/office/drawing/2015/10/21/chartex" xmlns:cx3="http://schemas.microsoft.com/office/drawing/2016/5/9/chartex" xmlns:cx4="http://schemas.microsoft.com/office/drawing/2016/5/10/chartex" xmlns:cx5="http://schemas.microsoft.com/office/drawing/2016/5/11/chartex" xmlns:cx6="http://schemas.microsoft.com/office/drawing/2016/5/12/chartex" xmlns:cx7="http://schemas.microsoft.com/office/drawing/2016/5/13/chartex" xmlns:cx8="http://schemas.microsoft.com/office/drawing/2016/5/14/chartex" xmlns:mc="http://schemas.openxmlformats.org/markup-compatibility/2006" xmlns:aink="http://schemas.microsoft.com/office/drawing/2016/ink" xmlns:am3d="http://schemas.microsoft.com/office/drawing/2017/model3d" xmlns:o="urn:schemas-microsoft-com:office:office" xmlns:oel="http://schemas.microsoft.com/office/2019/extlst" xmlns:r="http://schemas.openxmlformats.org/officeDocument/2006/relationships" xmlns:m="http://schemas.openxmlformats.org/officeDocument/2006/math" xmlns:v="urn:schemas-microsoft-com:vml" xmlns:wp14="http://schemas.microsoft.com/office/word/2010/wordprocessingDrawing" xmlns:wp="http://schemas.openxmlformats.org/drawingml/2006/wordprocessingDrawing" xmlns:w10="urn:schemas-microsoft-com:office:word" xmlns:w="http://schemas.openxmlformats.org/wordprocessingml/2006/main" xmlns:w14="http://schemas.microsoft.com/office/word/2010/wordml" xmlns:w15="http://schemas.microsoft.com/office/word/2012/wordml" xmlns:w16cex="http://schemas.microsoft.com/office/word/2018/wordml/cex" xmlns:w16cid="http://schemas.microsoft.com/office/word/2016/wordml/cid" xmlns:w16="http://schemas.microsoft.com/office/word/2018/wordml" xmlns:w16du="http://schemas.microsoft.com/office/word/2023/wordml/word16du" xmlns:w16sdtdh="http://schemas.microsoft.com/office/word/2020/wordml/sdtdatahash" xmlns:w16se="http://schemas.microsoft.com/office/word/2015/wordml/symex" xmlns:wpg="http://schemas.microsoft.com/office/word/2010/wordprocessingGroup" xmlns:wpi="http://schemas.microsoft.com/office/word/2010/wordprocessingInk" xmlns:wne="http://schemas.microsoft.com/office/word/2006/wordml" xmlns:wps="http://schemas.microsoft.com/office/word/2010/wordprocessingShape" mc:Ignorable="w14 w15 w16se w16cid w16 w16cex w16sdtdh w16du wp14">
   <w:p>
     <w:pPr>
       <w:pStyle w:val="Footer"/>
@@ -23135,7 +22818,7 @@
 </file>
 
 <file path=word/footnotes.xml><?xml version="1.0" encoding="utf-8"?>
-<w:footnotes xmlns:wpc="http://schemas.microsoft.com/office/word/2010/wordprocessingCanvas" xmlns:cx="http://schemas.microsoft.com/office/drawing/2014/chartex" xmlns:cx1="http://schemas.microsoft.com/office/drawing/2015/9/8/chartex" xmlns:cx2="http://schemas.microsoft.com/office/drawing/2015/10/21/chartex" xmlns:cx3="http://schemas.microsoft.com/office/drawing/2016/5/9/chartex" xmlns:cx4="http://schemas.microsoft.com/office/drawing/2016/5/10/chartex" xmlns:cx5="http://schemas.microsoft.com/office/drawing/2016/5/11/chartex" xmlns:cx6="http://schemas.microsoft.com/office/drawing/2016/5/12/chartex" xmlns:cx7="http://schemas.microsoft.com/office/drawing/2016/5/13/chartex" xmlns:cx8="http://schemas.microsoft.com/office/drawing/2016/5/14/chartex" xmlns:mc="http://schemas.openxmlformats.org/markup-compatibility/2006" xmlns:aink="http://schemas.microsoft.com/office/drawing/2016/ink" xmlns:am3d="http://schemas.microsoft.com/office/drawing/2017/model3d" xmlns:o="urn:schemas-microsoft-com:office:office" xmlns:oel="http://schemas.microsoft.com/office/2019/extlst" xmlns:r="http://schemas.openxmlformats.org/officeDocument/2006/relationships" xmlns:m="http://schemas.openxmlformats.org/officeDocument/2006/math" xmlns:v="urn:schemas-microsoft-com:vml" xmlns:wp14="http://schemas.microsoft.com/office/word/2010/wordprocessingDrawing" xmlns:wp="http://schemas.openxmlformats.org/drawingml/2006/wordprocessingDrawing" xmlns:w10="urn:schemas-microsoft-com:office:word" xmlns:w="http://schemas.openxmlformats.org/wordprocessingml/2006/main" xmlns:w14="http://schemas.microsoft.com/office/word/2010/wordml" xmlns:w15="http://schemas.microsoft.com/office/word/2012/wordml" xmlns:w16cex="http://schemas.microsoft.com/office/word/2018/wordml/cex" xmlns:w16cid="http://schemas.microsoft.com/office/word/2016/wordml/cid" xmlns:w16="http://schemas.microsoft.com/office/word/2018/wordml" xmlns:w16sdtdh="http://schemas.microsoft.com/office/word/2020/wordml/sdtdatahash" xmlns:w16se="http://schemas.microsoft.com/office/word/2015/wordml/symex" xmlns:wpg="http://schemas.microsoft.com/office/word/2010/wordprocessingGroup" xmlns:wpi="http://schemas.microsoft.com/office/word/2010/wordprocessingInk" xmlns:wne="http://schemas.microsoft.com/office/word/2006/wordml" xmlns:wps="http://schemas.microsoft.com/office/word/2010/wordprocessingShape" mc:Ignorable="w14 w15 w16se w16cid w16 w16cex w16sdtdh wp14">
+<w:footnotes xmlns:wpc="http://schemas.microsoft.com/office/word/2010/wordprocessingCanvas" xmlns:cx="http://schemas.microsoft.com/office/drawing/2014/chartex" xmlns:cx1="http://schemas.microsoft.com/office/drawing/2015/9/8/chartex" xmlns:cx2="http://schemas.microsoft.com/office/drawing/2015/10/21/chartex" xmlns:cx3="http://schemas.microsoft.com/office/drawing/2016/5/9/chartex" xmlns:cx4="http://schemas.microsoft.com/office/drawing/2016/5/10/chartex" xmlns:cx5="http://schemas.microsoft.com/office/drawing/2016/5/11/chartex" xmlns:cx6="http://schemas.microsoft.com/office/drawing/2016/5/12/chartex" xmlns:cx7="http://schemas.microsoft.com/office/drawing/2016/5/13/chartex" xmlns:cx8="http://schemas.microsoft.com/office/drawing/2016/5/14/chartex" xmlns:mc="http://schemas.openxmlformats.org/markup-compatibility/2006" xmlns:aink="http://schemas.microsoft.com/office/drawing/2016/ink" xmlns:am3d="http://schemas.microsoft.com/office/drawing/2017/model3d" xmlns:o="urn:schemas-microsoft-com:office:office" xmlns:oel="http://schemas.microsoft.com/office/2019/extlst" xmlns:r="http://schemas.openxmlformats.org/officeDocument/2006/relationships" xmlns:m="http://schemas.openxmlformats.org/officeDocument/2006/math" xmlns:v="urn:schemas-microsoft-com:vml" xmlns:wp14="http://schemas.microsoft.com/office/word/2010/wordprocessingDrawing" xmlns:wp="http://schemas.openxmlformats.org/drawingml/2006/wordprocessingDrawing" xmlns:w10="urn:schemas-microsoft-com:office:word" xmlns:w="http://schemas.openxmlformats.org/wordprocessingml/2006/main" xmlns:w14="http://schemas.microsoft.com/office/word/2010/wordml" xmlns:w15="http://schemas.microsoft.com/office/word/2012/wordml" xmlns:w16cex="http://schemas.microsoft.com/office/word/2018/wordml/cex" xmlns:w16cid="http://schemas.microsoft.com/office/word/2016/wordml/cid" xmlns:w16="http://schemas.microsoft.com/office/word/2018/wordml" xmlns:w16du="http://schemas.microsoft.com/office/word/2023/wordml/word16du" xmlns:w16sdtdh="http://schemas.microsoft.com/office/word/2020/wordml/sdtdatahash" xmlns:w16se="http://schemas.microsoft.com/office/word/2015/wordml/symex" xmlns:wpg="http://schemas.microsoft.com/office/word/2010/wordprocessingGroup" xmlns:wpi="http://schemas.microsoft.com/office/word/2010/wordprocessingInk" xmlns:wne="http://schemas.microsoft.com/office/word/2006/wordml" xmlns:wps="http://schemas.microsoft.com/office/word/2010/wordprocessingShape" mc:Ignorable="w14 w15 w16se w16cid w16 w16cex w16sdtdh w16du wp14">
   <w:footnote w:type="separator" w:id="-1">
     <w:p>
       <w:pPr>
@@ -23160,7 +22843,7 @@
 </file>
 
 <file path=word/header1.xml><?xml version="1.0" encoding="utf-8"?>
-<w:hdr xmlns:wpc="http://schemas.microsoft.com/office/word/2010/wordprocessingCanvas" xmlns:cx="http://schemas.microsoft.com/office/drawing/2014/chartex" xmlns:cx1="http://schemas.microsoft.com/office/drawing/2015/9/8/chartex" xmlns:cx2="http://schemas.microsoft.com/office/drawing/2015/10/21/chartex" xmlns:cx3="http://schemas.microsoft.com/office/drawing/2016/5/9/chartex" xmlns:cx4="http://schemas.microsoft.com/office/drawing/2016/5/10/chartex" xmlns:cx5="http://schemas.microsoft.com/office/drawing/2016/5/11/chartex" xmlns:cx6="http://schemas.microsoft.com/office/drawing/2016/5/12/chartex" xmlns:cx7="http://schemas.microsoft.com/office/drawing/2016/5/13/chartex" xmlns:cx8="http://schemas.microsoft.com/office/drawing/2016/5/14/chartex" xmlns:mc="http://schemas.openxmlformats.org/markup-compatibility/2006" xmlns:aink="http://schemas.microsoft.com/office/drawing/2016/ink" xmlns:am3d="http://schemas.microsoft.com/office/drawing/2017/model3d" xmlns:o="urn:schemas-microsoft-com:office:office" xmlns:oel="http://schemas.microsoft.com/office/2019/extlst" xmlns:r="http://schemas.openxmlformats.org/officeDocument/2006/relationships" xmlns:m="http://schemas.openxmlformats.org/officeDocument/2006/math" xmlns:v="urn:schemas-microsoft-com:vml" xmlns:wp14="http://schemas.microsoft.com/office/word/2010/wordprocessingDrawing" xmlns:wp="http://schemas.openxmlformats.org/drawingml/2006/wordprocessingDrawing" xmlns:w10="urn:schemas-microsoft-com:office:word" xmlns:w="http://schemas.openxmlformats.org/wordprocessingml/2006/main" xmlns:w14="http://schemas.microsoft.com/office/word/2010/wordml" xmlns:w15="http://schemas.microsoft.com/office/word/2012/wordml" xmlns:w16cex="http://schemas.microsoft.com/office/word/2018/wordml/cex" xmlns:w16cid="http://schemas.microsoft.com/office/word/2016/wordml/cid" xmlns:w16="http://schemas.microsoft.com/office/word/2018/wordml" xmlns:w16sdtdh="http://schemas.microsoft.com/office/word/2020/wordml/sdtdatahash" xmlns:w16se="http://schemas.microsoft.com/office/word/2015/wordml/symex" xmlns:wpg="http://schemas.microsoft.com/office/word/2010/wordprocessingGroup" xmlns:wpi="http://schemas.microsoft.com/office/word/2010/wordprocessingInk" xmlns:wne="http://schemas.microsoft.com/office/word/2006/wordml" xmlns:wps="http://schemas.microsoft.com/office/word/2010/wordprocessingShape" mc:Ignorable="w14 w15 w16se w16cid w16 w16cex w16sdtdh wp14">
+<w:hdr xmlns:wpc="http://schemas.microsoft.com/office/word/2010/wordprocessingCanvas" xmlns:cx="http://schemas.microsoft.com/office/drawing/2014/chartex" xmlns:cx1="http://schemas.microsoft.com/office/drawing/2015/9/8/chartex" xmlns:cx2="http://schemas.microsoft.com/office/drawing/2015/10/21/chartex" xmlns:cx3="http://schemas.microsoft.com/office/drawing/2016/5/9/chartex" xmlns:cx4="http://schemas.microsoft.com/office/drawing/2016/5/10/chartex" xmlns:cx5="http://schemas.microsoft.com/office/drawing/2016/5/11/chartex" xmlns:cx6="http://schemas.microsoft.com/office/drawing/2016/5/12/chartex" xmlns:cx7="http://schemas.microsoft.com/office/drawing/2016/5/13/chartex" xmlns:cx8="http://schemas.microsoft.com/office/drawing/2016/5/14/chartex" xmlns:mc="http://schemas.openxmlformats.org/markup-compatibility/2006" xmlns:aink="http://schemas.microsoft.com/office/drawing/2016/ink" xmlns:am3d="http://schemas.microsoft.com/office/drawing/2017/model3d" xmlns:o="urn:schemas-microsoft-com:office:office" xmlns:oel="http://schemas.microsoft.com/office/2019/extlst" xmlns:r="http://schemas.openxmlformats.org/officeDocument/2006/relationships" xmlns:m="http://schemas.openxmlformats.org/officeDocument/2006/math" xmlns:v="urn:schemas-microsoft-com:vml" xmlns:wp14="http://schemas.microsoft.com/office/word/2010/wordprocessingDrawing" xmlns:wp="http://schemas.openxmlformats.org/drawingml/2006/wordprocessingDrawing" xmlns:w10="urn:schemas-microsoft-com:office:word" xmlns:w="http://schemas.openxmlformats.org/wordprocessingml/2006/main" xmlns:w14="http://schemas.microsoft.com/office/word/2010/wordml" xmlns:w15="http://schemas.microsoft.com/office/word/2012/wordml" xmlns:w16cex="http://schemas.microsoft.com/office/word/2018/wordml/cex" xmlns:w16cid="http://schemas.microsoft.com/office/word/2016/wordml/cid" xmlns:w16="http://schemas.microsoft.com/office/word/2018/wordml" xmlns:w16du="http://schemas.microsoft.com/office/word/2023/wordml/word16du" xmlns:w16sdtdh="http://schemas.microsoft.com/office/word/2020/wordml/sdtdatahash" xmlns:w16se="http://schemas.microsoft.com/office/word/2015/wordml/symex" xmlns:wpg="http://schemas.microsoft.com/office/word/2010/wordprocessingGroup" xmlns:wpi="http://schemas.microsoft.com/office/word/2010/wordprocessingInk" xmlns:wne="http://schemas.microsoft.com/office/word/2006/wordml" xmlns:wps="http://schemas.microsoft.com/office/word/2010/wordprocessingShape" mc:Ignorable="w14 w15 w16se w16cid w16 w16cex w16sdtdh w16du wp14">
   <w:sdt>
     <w:sdtPr>
       <w:id w:val="-1727143486"/>
@@ -23213,7 +22896,7 @@
 </file>
 
 <file path=word/numbering.xml><?xml version="1.0" encoding="utf-8"?>
-<w:numbering xmlns:wpc="http://schemas.microsoft.com/office/word/2010/wordprocessingCanvas" xmlns:cx="http://schemas.microsoft.com/office/drawing/2014/chartex" xmlns:cx1="http://schemas.microsoft.com/office/drawing/2015/9/8/chartex" xmlns:cx2="http://schemas.microsoft.com/office/drawing/2015/10/21/chartex" xmlns:cx3="http://schemas.microsoft.com/office/drawing/2016/5/9/chartex" xmlns:cx4="http://schemas.microsoft.com/office/drawing/2016/5/10/chartex" xmlns:cx5="http://schemas.microsoft.com/office/drawing/2016/5/11/chartex" xmlns:cx6="http://schemas.microsoft.com/office/drawing/2016/5/12/chartex" xmlns:cx7="http://schemas.microsoft.com/office/drawing/2016/5/13/chartex" xmlns:cx8="http://schemas.microsoft.com/office/drawing/2016/5/14/chartex" xmlns:mc="http://schemas.openxmlformats.org/markup-compatibility/2006" xmlns:aink="http://schemas.microsoft.com/office/drawing/2016/ink" xmlns:am3d="http://schemas.microsoft.com/office/drawing/2017/model3d" xmlns:o="urn:schemas-microsoft-com:office:office" xmlns:oel="http://schemas.microsoft.com/office/2019/extlst" xmlns:r="http://schemas.openxmlformats.org/officeDocument/2006/relationships" xmlns:m="http://schemas.openxmlformats.org/officeDocument/2006/math" xmlns:v="urn:schemas-microsoft-com:vml" xmlns:wp14="http://schemas.microsoft.com/office/word/2010/wordprocessingDrawing" xmlns:wp="http://schemas.openxmlformats.org/drawingml/2006/wordprocessingDrawing" xmlns:w10="urn:schemas-microsoft-com:office:word" xmlns:w="http://schemas.openxmlformats.org/wordprocessingml/2006/main" xmlns:w14="http://schemas.microsoft.com/office/word/2010/wordml" xmlns:w15="http://schemas.microsoft.com/office/word/2012/wordml" xmlns:w16cex="http://schemas.microsoft.com/office/word/2018/wordml/cex" xmlns:w16cid="http://schemas.microsoft.com/office/word/2016/wordml/cid" xmlns:w16="http://schemas.microsoft.com/office/word/2018/wordml" xmlns:w16sdtdh="http://schemas.microsoft.com/office/word/2020/wordml/sdtdatahash" xmlns:w16se="http://schemas.microsoft.com/office/word/2015/wordml/symex" xmlns:wpg="http://schemas.microsoft.com/office/word/2010/wordprocessingGroup" xmlns:wpi="http://schemas.microsoft.com/office/word/2010/wordprocessingInk" xmlns:wne="http://schemas.microsoft.com/office/word/2006/wordml" xmlns:wps="http://schemas.microsoft.com/office/word/2010/wordprocessingShape" mc:Ignorable="w14 w15 w16se w16cid w16 w16cex w16sdtdh wp14">
+<w:numbering xmlns:wpc="http://schemas.microsoft.com/office/word/2010/wordprocessingCanvas" xmlns:cx="http://schemas.microsoft.com/office/drawing/2014/chartex" xmlns:cx1="http://schemas.microsoft.com/office/drawing/2015/9/8/chartex" xmlns:cx2="http://schemas.microsoft.com/office/drawing/2015/10/21/chartex" xmlns:cx3="http://schemas.microsoft.com/office/drawing/2016/5/9/chartex" xmlns:cx4="http://schemas.microsoft.com/office/drawing/2016/5/10/chartex" xmlns:cx5="http://schemas.microsoft.com/office/drawing/2016/5/11/chartex" xmlns:cx6="http://schemas.microsoft.com/office/drawing/2016/5/12/chartex" xmlns:cx7="http://schemas.microsoft.com/office/drawing/2016/5/13/chartex" xmlns:cx8="http://schemas.microsoft.com/office/drawing/2016/5/14/chartex" xmlns:mc="http://schemas.openxmlformats.org/markup-compatibility/2006" xmlns:aink="http://schemas.microsoft.com/office/drawing/2016/ink" xmlns:am3d="http://schemas.microsoft.com/office/drawing/2017/model3d" xmlns:o="urn:schemas-microsoft-com:office:office" xmlns:oel="http://schemas.microsoft.com/office/2019/extlst" xmlns:r="http://schemas.openxmlformats.org/officeDocument/2006/relationships" xmlns:m="http://schemas.openxmlformats.org/officeDocument/2006/math" xmlns:v="urn:schemas-microsoft-com:vml" xmlns:wp14="http://schemas.microsoft.com/office/word/2010/wordprocessingDrawing" xmlns:wp="http://schemas.openxmlformats.org/drawingml/2006/wordprocessingDrawing" xmlns:w10="urn:schemas-microsoft-com:office:word" xmlns:w="http://schemas.openxmlformats.org/wordprocessingml/2006/main" xmlns:w14="http://schemas.microsoft.com/office/word/2010/wordml" xmlns:w15="http://schemas.microsoft.com/office/word/2012/wordml" xmlns:w16cex="http://schemas.microsoft.com/office/word/2018/wordml/cex" xmlns:w16cid="http://schemas.microsoft.com/office/word/2016/wordml/cid" xmlns:w16="http://schemas.microsoft.com/office/word/2018/wordml" xmlns:w16du="http://schemas.microsoft.com/office/word/2023/wordml/word16du" xmlns:w16sdtdh="http://schemas.microsoft.com/office/word/2020/wordml/sdtdatahash" xmlns:w16se="http://schemas.microsoft.com/office/word/2015/wordml/symex" xmlns:wpg="http://schemas.microsoft.com/office/word/2010/wordprocessingGroup" xmlns:wpi="http://schemas.microsoft.com/office/word/2010/wordprocessingInk" xmlns:wne="http://schemas.microsoft.com/office/word/2006/wordml" xmlns:wps="http://schemas.microsoft.com/office/word/2010/wordprocessingShape" mc:Ignorable="w14 w15 w16se w16cid w16 w16cex w16sdtdh w16du wp14">
   <w:abstractNum w:abstractNumId="0" w15:restartNumberingAfterBreak="0">
     <w:nsid w:val="001A1B3F"/>
     <w:multiLevelType w:val="hybridMultilevel"/>
@@ -23230,7 +22913,7 @@
         <w:rFonts w:ascii="Symbol" w:hAnsi="Symbol" w:hint="default"/>
       </w:rPr>
     </w:lvl>
-    <w:lvl w:ilvl="1" w:tplc="08090003" w:tentative="1">
+    <w:lvl w:ilvl="1" w:tplc="08090003">
       <w:start w:val="1"/>
       <w:numFmt w:val="bullet"/>
       <w:lvlText w:val="o"/>
@@ -24339,7 +24022,7 @@
 </file>
 
 <file path=word/people.xml><?xml version="1.0" encoding="utf-8"?>
-<w15:people xmlns:wpc="http://schemas.microsoft.com/office/word/2010/wordprocessingCanvas" xmlns:cx="http://schemas.microsoft.com/office/drawing/2014/chartex" xmlns:cx1="http://schemas.microsoft.com/office/drawing/2015/9/8/chartex" xmlns:cx2="http://schemas.microsoft.com/office/drawing/2015/10/21/chartex" xmlns:cx3="http://schemas.microsoft.com/office/drawing/2016/5/9/chartex" xmlns:cx4="http://schemas.microsoft.com/office/drawing/2016/5/10/chartex" xmlns:cx5="http://schemas.microsoft.com/office/drawing/2016/5/11/chartex" xmlns:cx6="http://schemas.microsoft.com/office/drawing/2016/5/12/chartex" xmlns:cx7="http://schemas.microsoft.com/office/drawing/2016/5/13/chartex" xmlns:cx8="http://schemas.microsoft.com/office/drawing/2016/5/14/chartex" xmlns:mc="http://schemas.openxmlformats.org/markup-compatibility/2006" xmlns:aink="http://schemas.microsoft.com/office/drawing/2016/ink" xmlns:am3d="http://schemas.microsoft.com/office/drawing/2017/model3d" xmlns:o="urn:schemas-microsoft-com:office:office" xmlns:oel="http://schemas.microsoft.com/office/2019/extlst" xmlns:r="http://schemas.openxmlformats.org/officeDocument/2006/relationships" xmlns:m="http://schemas.openxmlformats.org/officeDocument/2006/math" xmlns:v="urn:schemas-microsoft-com:vml" xmlns:wp14="http://schemas.microsoft.com/office/word/2010/wordprocessingDrawing" xmlns:wp="http://schemas.openxmlformats.org/drawingml/2006/wordprocessingDrawing" xmlns:w10="urn:schemas-microsoft-com:office:word" xmlns:w="http://schemas.openxmlformats.org/wordprocessingml/2006/main" xmlns:w14="http://schemas.microsoft.com/office/word/2010/wordml" xmlns:w15="http://schemas.microsoft.com/office/word/2012/wordml" xmlns:w16cex="http://schemas.microsoft.com/office/word/2018/wordml/cex" xmlns:w16cid="http://schemas.microsoft.com/office/word/2016/wordml/cid" xmlns:w16="http://schemas.microsoft.com/office/word/2018/wordml" xmlns:w16sdtdh="http://schemas.microsoft.com/office/word/2020/wordml/sdtdatahash" xmlns:w16se="http://schemas.microsoft.com/office/word/2015/wordml/symex" xmlns:wpg="http://schemas.microsoft.com/office/word/2010/wordprocessingGroup" xmlns:wpi="http://schemas.microsoft.com/office/word/2010/wordprocessingInk" xmlns:wne="http://schemas.microsoft.com/office/word/2006/wordml" xmlns:wps="http://schemas.microsoft.com/office/word/2010/wordprocessingShape" mc:Ignorable="w14 w15 w16se w16cid w16 w16cex w16sdtdh wp14">
+<w15:people xmlns:wpc="http://schemas.microsoft.com/office/word/2010/wordprocessingCanvas" xmlns:cx="http://schemas.microsoft.com/office/drawing/2014/chartex" xmlns:cx1="http://schemas.microsoft.com/office/drawing/2015/9/8/chartex" xmlns:cx2="http://schemas.microsoft.com/office/drawing/2015/10/21/chartex" xmlns:cx3="http://schemas.microsoft.com/office/drawing/2016/5/9/chartex" xmlns:cx4="http://schemas.microsoft.com/office/drawing/2016/5/10/chartex" xmlns:cx5="http://schemas.microsoft.com/office/drawing/2016/5/11/chartex" xmlns:cx6="http://schemas.microsoft.com/office/drawing/2016/5/12/chartex" xmlns:cx7="http://schemas.microsoft.com/office/drawing/2016/5/13/chartex" xmlns:cx8="http://schemas.microsoft.com/office/drawing/2016/5/14/chartex" xmlns:mc="http://schemas.openxmlformats.org/markup-compatibility/2006" xmlns:aink="http://schemas.microsoft.com/office/drawing/2016/ink" xmlns:am3d="http://schemas.microsoft.com/office/drawing/2017/model3d" xmlns:o="urn:schemas-microsoft-com:office:office" xmlns:oel="http://schemas.microsoft.com/office/2019/extlst" xmlns:r="http://schemas.openxmlformats.org/officeDocument/2006/relationships" xmlns:m="http://schemas.openxmlformats.org/officeDocument/2006/math" xmlns:v="urn:schemas-microsoft-com:vml" xmlns:wp14="http://schemas.microsoft.com/office/word/2010/wordprocessingDrawing" xmlns:wp="http://schemas.openxmlformats.org/drawingml/2006/wordprocessingDrawing" xmlns:w10="urn:schemas-microsoft-com:office:word" xmlns:w="http://schemas.openxmlformats.org/wordprocessingml/2006/main" xmlns:w14="http://schemas.microsoft.com/office/word/2010/wordml" xmlns:w15="http://schemas.microsoft.com/office/word/2012/wordml" xmlns:w16cex="http://schemas.microsoft.com/office/word/2018/wordml/cex" xmlns:w16cid="http://schemas.microsoft.com/office/word/2016/wordml/cid" xmlns:w16="http://schemas.microsoft.com/office/word/2018/wordml" xmlns:w16du="http://schemas.microsoft.com/office/word/2023/wordml/word16du" xmlns:w16sdtdh="http://schemas.microsoft.com/office/word/2020/wordml/sdtdatahash" xmlns:w16se="http://schemas.microsoft.com/office/word/2015/wordml/symex" xmlns:wpg="http://schemas.microsoft.com/office/word/2010/wordprocessingGroup" xmlns:wpi="http://schemas.microsoft.com/office/word/2010/wordprocessingInk" xmlns:wne="http://schemas.microsoft.com/office/word/2006/wordml" xmlns:wps="http://schemas.microsoft.com/office/word/2010/wordprocessingShape" mc:Ignorable="w14 w15 w16se w16cid w16 w16cex w16sdtdh w16du wp14">
   <w15:person w15:author="Benjamin Roberts (Credit)">
     <w15:presenceInfo w15:providerId="AD" w15:userId="S::Benjamin.Roberts@vanquisbankinggroup.com::3b04bba9-e976-44ec-83bc-f4c0610edf8f"/>
   </w15:person>
@@ -24350,7 +24033,7 @@
 </file>
 
 <file path=word/styles.xml><?xml version="1.0" encoding="utf-8"?>
-<w:styles xmlns:mc="http://schemas.openxmlformats.org/markup-compatibility/2006" xmlns:r="http://schemas.openxmlformats.org/officeDocument/2006/relationships" xmlns:w="http://schemas.openxmlformats.org/wordprocessingml/2006/main" xmlns:w14="http://schemas.microsoft.com/office/word/2010/wordml" xmlns:w15="http://schemas.microsoft.com/office/word/2012/wordml" xmlns:w16cex="http://schemas.microsoft.com/office/word/2018/wordml/cex" xmlns:w16cid="http://schemas.microsoft.com/office/word/2016/wordml/cid" xmlns:w16="http://schemas.microsoft.com/office/word/2018/wordml" xmlns:w16sdtdh="http://schemas.microsoft.com/office/word/2020/wordml/sdtdatahash" xmlns:w16se="http://schemas.microsoft.com/office/word/2015/wordml/symex" mc:Ignorable="w14 w15 w16se w16cid w16 w16cex w16sdtdh">
+<w:styles xmlns:mc="http://schemas.openxmlformats.org/markup-compatibility/2006" xmlns:r="http://schemas.openxmlformats.org/officeDocument/2006/relationships" xmlns:w="http://schemas.openxmlformats.org/wordprocessingml/2006/main" xmlns:w14="http://schemas.microsoft.com/office/word/2010/wordml" xmlns:w15="http://schemas.microsoft.com/office/word/2012/wordml" xmlns:w16cex="http://schemas.microsoft.com/office/word/2018/wordml/cex" xmlns:w16cid="http://schemas.microsoft.com/office/word/2016/wordml/cid" xmlns:w16="http://schemas.microsoft.com/office/word/2018/wordml" xmlns:w16du="http://schemas.microsoft.com/office/word/2023/wordml/word16du" xmlns:w16sdtdh="http://schemas.microsoft.com/office/word/2020/wordml/sdtdatahash" xmlns:w16se="http://schemas.microsoft.com/office/word/2015/wordml/symex" mc:Ignorable="w14 w15 w16se w16cid w16 w16cex w16sdtdh w16du">
   <w:docDefaults>
     <w:rPrDefault>
       <w:rPr>

</xml_diff>

<commit_message>
Refactoring and random added - see details
1.Scorecard banding methods names shortened
2. Random function added to generate ID to use in decisioning data lookup
3. JUnit added added for AzureDB, with working idea for separating credentials
</commit_message>
<xml_diff>
--- a/Module 1 - Apply.docx
+++ b/Module 1 - Apply.docx
@@ -95,6 +95,8 @@
             <w:rPr>
               <w:rFonts w:eastAsiaTheme="minorEastAsia"/>
               <w:noProof/>
+              <w:sz w:val="24"/>
+              <w:szCs w:val="24"/>
               <w:lang w:eastAsia="en-GB"/>
             </w:rPr>
           </w:pPr>
@@ -107,13 +109,13 @@
           <w:r>
             <w:fldChar w:fldCharType="separate"/>
           </w:r>
-          <w:hyperlink w:anchor="_Toc166859658" w:history="1">
+          <w:hyperlink w:anchor="_Toc166964420" w:history="1">
             <w:r>
               <w:rPr>
                 <w:rStyle w:val="Hyperlink"/>
                 <w:noProof/>
               </w:rPr>
-              <w:t>Introduction</w:t>
+              <w:t>Introduction &amp; Requirements</w:t>
             </w:r>
             <w:r>
               <w:rPr>
@@ -134,7 +136,7 @@
                 <w:noProof/>
                 <w:webHidden/>
               </w:rPr>
-              <w:instrText xml:space="preserve"> PAGEREF _Toc166859658 \h </w:instrText>
+              <w:instrText xml:space="preserve"> PAGEREF _Toc166964420 \h </w:instrText>
             </w:r>
             <w:r>
               <w:rPr>
@@ -174,10 +176,12 @@
             <w:rPr>
               <w:rFonts w:eastAsiaTheme="minorEastAsia"/>
               <w:noProof/>
+              <w:sz w:val="24"/>
+              <w:szCs w:val="24"/>
               <w:lang w:eastAsia="en-GB"/>
             </w:rPr>
           </w:pPr>
-          <w:hyperlink w:anchor="_Toc166859659" w:history="1">
+          <w:hyperlink w:anchor="_Toc166964421" w:history="1">
             <w:r>
               <w:rPr>
                 <w:rStyle w:val="Hyperlink"/>
@@ -204,7 +208,7 @@
                 <w:noProof/>
                 <w:webHidden/>
               </w:rPr>
-              <w:instrText xml:space="preserve"> PAGEREF _Toc166859659 \h </w:instrText>
+              <w:instrText xml:space="preserve"> PAGEREF _Toc166964421 \h </w:instrText>
             </w:r>
             <w:r>
               <w:rPr>
@@ -244,10 +248,12 @@
             <w:rPr>
               <w:rFonts w:eastAsiaTheme="minorEastAsia"/>
               <w:noProof/>
+              <w:sz w:val="24"/>
+              <w:szCs w:val="24"/>
               <w:lang w:eastAsia="en-GB"/>
             </w:rPr>
           </w:pPr>
-          <w:hyperlink w:anchor="_Toc166859660" w:history="1">
+          <w:hyperlink w:anchor="_Toc166964422" w:history="1">
             <w:r>
               <w:rPr>
                 <w:rStyle w:val="Hyperlink"/>
@@ -274,7 +280,7 @@
                 <w:noProof/>
                 <w:webHidden/>
               </w:rPr>
-              <w:instrText xml:space="preserve"> PAGEREF _Toc166859660 \h </w:instrText>
+              <w:instrText xml:space="preserve"> PAGEREF _Toc166964422 \h </w:instrText>
             </w:r>
             <w:r>
               <w:rPr>
@@ -314,10 +320,12 @@
             <w:rPr>
               <w:rFonts w:eastAsiaTheme="minorEastAsia"/>
               <w:noProof/>
+              <w:sz w:val="24"/>
+              <w:szCs w:val="24"/>
               <w:lang w:eastAsia="en-GB"/>
             </w:rPr>
           </w:pPr>
-          <w:hyperlink w:anchor="_Toc166859661" w:history="1">
+          <w:hyperlink w:anchor="_Toc166964423" w:history="1">
             <w:r>
               <w:rPr>
                 <w:rStyle w:val="Hyperlink"/>
@@ -344,7 +352,7 @@
                 <w:noProof/>
                 <w:webHidden/>
               </w:rPr>
-              <w:instrText xml:space="preserve"> PAGEREF _Toc166859661 \h </w:instrText>
+              <w:instrText xml:space="preserve"> PAGEREF _Toc166964423 \h </w:instrText>
             </w:r>
             <w:r>
               <w:rPr>
@@ -384,10 +392,12 @@
             <w:rPr>
               <w:rFonts w:eastAsiaTheme="minorEastAsia"/>
               <w:noProof/>
+              <w:sz w:val="24"/>
+              <w:szCs w:val="24"/>
               <w:lang w:eastAsia="en-GB"/>
             </w:rPr>
           </w:pPr>
-          <w:hyperlink w:anchor="_Toc166859662" w:history="1">
+          <w:hyperlink w:anchor="_Toc166964424" w:history="1">
             <w:r>
               <w:rPr>
                 <w:rStyle w:val="Hyperlink"/>
@@ -414,7 +424,7 @@
                 <w:noProof/>
                 <w:webHidden/>
               </w:rPr>
-              <w:instrText xml:space="preserve"> PAGEREF _Toc166859662 \h </w:instrText>
+              <w:instrText xml:space="preserve"> PAGEREF _Toc166964424 \h </w:instrText>
             </w:r>
             <w:r>
               <w:rPr>
@@ -454,10 +464,12 @@
             <w:rPr>
               <w:rFonts w:eastAsiaTheme="minorEastAsia"/>
               <w:noProof/>
+              <w:sz w:val="24"/>
+              <w:szCs w:val="24"/>
               <w:lang w:eastAsia="en-GB"/>
             </w:rPr>
           </w:pPr>
-          <w:hyperlink w:anchor="_Toc166859663" w:history="1">
+          <w:hyperlink w:anchor="_Toc166964425" w:history="1">
             <w:r>
               <w:rPr>
                 <w:rStyle w:val="Hyperlink"/>
@@ -484,7 +496,7 @@
                 <w:noProof/>
                 <w:webHidden/>
               </w:rPr>
-              <w:instrText xml:space="preserve"> PAGEREF _Toc166859663 \h </w:instrText>
+              <w:instrText xml:space="preserve"> PAGEREF _Toc166964425 \h </w:instrText>
             </w:r>
             <w:r>
               <w:rPr>
@@ -524,10 +536,12 @@
             <w:rPr>
               <w:rFonts w:eastAsiaTheme="minorEastAsia"/>
               <w:noProof/>
+              <w:sz w:val="24"/>
+              <w:szCs w:val="24"/>
               <w:lang w:eastAsia="en-GB"/>
             </w:rPr>
           </w:pPr>
-          <w:hyperlink w:anchor="_Toc166859664" w:history="1">
+          <w:hyperlink w:anchor="_Toc166964426" w:history="1">
             <w:r>
               <w:rPr>
                 <w:rStyle w:val="Hyperlink"/>
@@ -554,7 +568,7 @@
                 <w:noProof/>
                 <w:webHidden/>
               </w:rPr>
-              <w:instrText xml:space="preserve"> PAGEREF _Toc166859664 \h </w:instrText>
+              <w:instrText xml:space="preserve"> PAGEREF _Toc166964426 \h </w:instrText>
             </w:r>
             <w:r>
               <w:rPr>
@@ -594,16 +608,18 @@
             <w:rPr>
               <w:rFonts w:eastAsiaTheme="minorEastAsia"/>
               <w:noProof/>
+              <w:sz w:val="24"/>
+              <w:szCs w:val="24"/>
               <w:lang w:eastAsia="en-GB"/>
             </w:rPr>
           </w:pPr>
-          <w:hyperlink w:anchor="_Toc166859665" w:history="1">
+          <w:hyperlink w:anchor="_Toc166964427" w:history="1">
             <w:r>
               <w:rPr>
                 <w:rStyle w:val="Hyperlink"/>
                 <w:noProof/>
               </w:rPr>
-              <w:t>Code Repository</w:t>
+              <w:t>Development</w:t>
             </w:r>
             <w:r>
               <w:rPr>
@@ -624,7 +640,7 @@
                 <w:noProof/>
                 <w:webHidden/>
               </w:rPr>
-              <w:instrText xml:space="preserve"> PAGEREF _Toc166859665 \h </w:instrText>
+              <w:instrText xml:space="preserve"> PAGEREF _Toc166964427 \h </w:instrText>
             </w:r>
             <w:r>
               <w:rPr>
@@ -645,6 +661,582 @@
                 <w:webHidden/>
               </w:rPr>
               <w:t>5</w:t>
+            </w:r>
+            <w:r>
+              <w:rPr>
+                <w:noProof/>
+                <w:webHidden/>
+              </w:rPr>
+              <w:fldChar w:fldCharType="end"/>
+            </w:r>
+          </w:hyperlink>
+        </w:p>
+        <w:p>
+          <w:pPr>
+            <w:pStyle w:val="TOC2"/>
+            <w:tabs>
+              <w:tab w:val="right" w:leader="dot" w:pos="9016"/>
+            </w:tabs>
+            <w:rPr>
+              <w:rFonts w:eastAsiaTheme="minorEastAsia"/>
+              <w:noProof/>
+              <w:sz w:val="24"/>
+              <w:szCs w:val="24"/>
+              <w:lang w:eastAsia="en-GB"/>
+            </w:rPr>
+          </w:pPr>
+          <w:hyperlink w:anchor="_Toc166964428" w:history="1">
+            <w:r>
+              <w:rPr>
+                <w:rStyle w:val="Hyperlink"/>
+                <w:noProof/>
+              </w:rPr>
+              <w:t>User Input</w:t>
+            </w:r>
+            <w:r>
+              <w:rPr>
+                <w:noProof/>
+                <w:webHidden/>
+              </w:rPr>
+              <w:tab/>
+            </w:r>
+            <w:r>
+              <w:rPr>
+                <w:noProof/>
+                <w:webHidden/>
+              </w:rPr>
+              <w:fldChar w:fldCharType="begin"/>
+            </w:r>
+            <w:r>
+              <w:rPr>
+                <w:noProof/>
+                <w:webHidden/>
+              </w:rPr>
+              <w:instrText xml:space="preserve"> PAGEREF _Toc166964428 \h </w:instrText>
+            </w:r>
+            <w:r>
+              <w:rPr>
+                <w:noProof/>
+                <w:webHidden/>
+              </w:rPr>
+            </w:r>
+            <w:r>
+              <w:rPr>
+                <w:noProof/>
+                <w:webHidden/>
+              </w:rPr>
+              <w:fldChar w:fldCharType="separate"/>
+            </w:r>
+            <w:r>
+              <w:rPr>
+                <w:noProof/>
+                <w:webHidden/>
+              </w:rPr>
+              <w:t>5</w:t>
+            </w:r>
+            <w:r>
+              <w:rPr>
+                <w:noProof/>
+                <w:webHidden/>
+              </w:rPr>
+              <w:fldChar w:fldCharType="end"/>
+            </w:r>
+          </w:hyperlink>
+        </w:p>
+        <w:p>
+          <w:pPr>
+            <w:pStyle w:val="TOC2"/>
+            <w:tabs>
+              <w:tab w:val="right" w:leader="dot" w:pos="9016"/>
+            </w:tabs>
+            <w:rPr>
+              <w:rFonts w:eastAsiaTheme="minorEastAsia"/>
+              <w:noProof/>
+              <w:sz w:val="24"/>
+              <w:szCs w:val="24"/>
+              <w:lang w:eastAsia="en-GB"/>
+            </w:rPr>
+          </w:pPr>
+          <w:hyperlink w:anchor="_Toc166964429" w:history="1">
+            <w:r>
+              <w:rPr>
+                <w:rStyle w:val="Hyperlink"/>
+                <w:noProof/>
+              </w:rPr>
+              <w:t>CRUD - Database Connection</w:t>
+            </w:r>
+            <w:r>
+              <w:rPr>
+                <w:noProof/>
+                <w:webHidden/>
+              </w:rPr>
+              <w:tab/>
+            </w:r>
+            <w:r>
+              <w:rPr>
+                <w:noProof/>
+                <w:webHidden/>
+              </w:rPr>
+              <w:fldChar w:fldCharType="begin"/>
+            </w:r>
+            <w:r>
+              <w:rPr>
+                <w:noProof/>
+                <w:webHidden/>
+              </w:rPr>
+              <w:instrText xml:space="preserve"> PAGEREF _Toc166964429 \h </w:instrText>
+            </w:r>
+            <w:r>
+              <w:rPr>
+                <w:noProof/>
+                <w:webHidden/>
+              </w:rPr>
+            </w:r>
+            <w:r>
+              <w:rPr>
+                <w:noProof/>
+                <w:webHidden/>
+              </w:rPr>
+              <w:fldChar w:fldCharType="separate"/>
+            </w:r>
+            <w:r>
+              <w:rPr>
+                <w:noProof/>
+                <w:webHidden/>
+              </w:rPr>
+              <w:t>7</w:t>
+            </w:r>
+            <w:r>
+              <w:rPr>
+                <w:noProof/>
+                <w:webHidden/>
+              </w:rPr>
+              <w:fldChar w:fldCharType="end"/>
+            </w:r>
+          </w:hyperlink>
+        </w:p>
+        <w:p>
+          <w:pPr>
+            <w:pStyle w:val="TOC3"/>
+            <w:tabs>
+              <w:tab w:val="right" w:leader="dot" w:pos="9016"/>
+            </w:tabs>
+            <w:rPr>
+              <w:rFonts w:eastAsiaTheme="minorEastAsia"/>
+              <w:noProof/>
+              <w:sz w:val="24"/>
+              <w:szCs w:val="24"/>
+              <w:lang w:eastAsia="en-GB"/>
+            </w:rPr>
+          </w:pPr>
+          <w:hyperlink w:anchor="_Toc166964430" w:history="1">
+            <w:r>
+              <w:rPr>
+                <w:rStyle w:val="Hyperlink"/>
+                <w:noProof/>
+              </w:rPr>
+              <w:t>Handing Azure firewall</w:t>
+            </w:r>
+            <w:r>
+              <w:rPr>
+                <w:noProof/>
+                <w:webHidden/>
+              </w:rPr>
+              <w:tab/>
+            </w:r>
+            <w:r>
+              <w:rPr>
+                <w:noProof/>
+                <w:webHidden/>
+              </w:rPr>
+              <w:fldChar w:fldCharType="begin"/>
+            </w:r>
+            <w:r>
+              <w:rPr>
+                <w:noProof/>
+                <w:webHidden/>
+              </w:rPr>
+              <w:instrText xml:space="preserve"> PAGEREF _Toc166964430 \h </w:instrText>
+            </w:r>
+            <w:r>
+              <w:rPr>
+                <w:noProof/>
+                <w:webHidden/>
+              </w:rPr>
+            </w:r>
+            <w:r>
+              <w:rPr>
+                <w:noProof/>
+                <w:webHidden/>
+              </w:rPr>
+              <w:fldChar w:fldCharType="separate"/>
+            </w:r>
+            <w:r>
+              <w:rPr>
+                <w:noProof/>
+                <w:webHidden/>
+              </w:rPr>
+              <w:t>7</w:t>
+            </w:r>
+            <w:r>
+              <w:rPr>
+                <w:noProof/>
+                <w:webHidden/>
+              </w:rPr>
+              <w:fldChar w:fldCharType="end"/>
+            </w:r>
+          </w:hyperlink>
+        </w:p>
+        <w:p>
+          <w:pPr>
+            <w:pStyle w:val="TOC2"/>
+            <w:tabs>
+              <w:tab w:val="right" w:leader="dot" w:pos="9016"/>
+            </w:tabs>
+            <w:rPr>
+              <w:rFonts w:eastAsiaTheme="minorEastAsia"/>
+              <w:noProof/>
+              <w:sz w:val="24"/>
+              <w:szCs w:val="24"/>
+              <w:lang w:eastAsia="en-GB"/>
+            </w:rPr>
+          </w:pPr>
+          <w:hyperlink w:anchor="_Toc166964431" w:history="1">
+            <w:r>
+              <w:rPr>
+                <w:rStyle w:val="Hyperlink"/>
+                <w:noProof/>
+              </w:rPr>
+              <w:t>Credit Policy built</w:t>
+            </w:r>
+            <w:r>
+              <w:rPr>
+                <w:noProof/>
+                <w:webHidden/>
+              </w:rPr>
+              <w:tab/>
+            </w:r>
+            <w:r>
+              <w:rPr>
+                <w:noProof/>
+                <w:webHidden/>
+              </w:rPr>
+              <w:fldChar w:fldCharType="begin"/>
+            </w:r>
+            <w:r>
+              <w:rPr>
+                <w:noProof/>
+                <w:webHidden/>
+              </w:rPr>
+              <w:instrText xml:space="preserve"> PAGEREF _Toc166964431 \h </w:instrText>
+            </w:r>
+            <w:r>
+              <w:rPr>
+                <w:noProof/>
+                <w:webHidden/>
+              </w:rPr>
+            </w:r>
+            <w:r>
+              <w:rPr>
+                <w:noProof/>
+                <w:webHidden/>
+              </w:rPr>
+              <w:fldChar w:fldCharType="separate"/>
+            </w:r>
+            <w:r>
+              <w:rPr>
+                <w:noProof/>
+                <w:webHidden/>
+              </w:rPr>
+              <w:t>8</w:t>
+            </w:r>
+            <w:r>
+              <w:rPr>
+                <w:noProof/>
+                <w:webHidden/>
+              </w:rPr>
+              <w:fldChar w:fldCharType="end"/>
+            </w:r>
+          </w:hyperlink>
+        </w:p>
+        <w:p>
+          <w:pPr>
+            <w:pStyle w:val="TOC3"/>
+            <w:tabs>
+              <w:tab w:val="right" w:leader="dot" w:pos="9016"/>
+            </w:tabs>
+            <w:rPr>
+              <w:rFonts w:eastAsiaTheme="minorEastAsia"/>
+              <w:noProof/>
+              <w:sz w:val="24"/>
+              <w:szCs w:val="24"/>
+              <w:lang w:eastAsia="en-GB"/>
+            </w:rPr>
+          </w:pPr>
+          <w:hyperlink w:anchor="_Toc166964432" w:history="1">
+            <w:r>
+              <w:rPr>
+                <w:rStyle w:val="Hyperlink"/>
+                <w:noProof/>
+              </w:rPr>
+              <w:t>Scorecards</w:t>
+            </w:r>
+            <w:r>
+              <w:rPr>
+                <w:noProof/>
+                <w:webHidden/>
+              </w:rPr>
+              <w:tab/>
+            </w:r>
+            <w:r>
+              <w:rPr>
+                <w:noProof/>
+                <w:webHidden/>
+              </w:rPr>
+              <w:fldChar w:fldCharType="begin"/>
+            </w:r>
+            <w:r>
+              <w:rPr>
+                <w:noProof/>
+                <w:webHidden/>
+              </w:rPr>
+              <w:instrText xml:space="preserve"> PAGEREF _Toc166964432 \h </w:instrText>
+            </w:r>
+            <w:r>
+              <w:rPr>
+                <w:noProof/>
+                <w:webHidden/>
+              </w:rPr>
+            </w:r>
+            <w:r>
+              <w:rPr>
+                <w:noProof/>
+                <w:webHidden/>
+              </w:rPr>
+              <w:fldChar w:fldCharType="separate"/>
+            </w:r>
+            <w:r>
+              <w:rPr>
+                <w:noProof/>
+                <w:webHidden/>
+              </w:rPr>
+              <w:t>8</w:t>
+            </w:r>
+            <w:r>
+              <w:rPr>
+                <w:noProof/>
+                <w:webHidden/>
+              </w:rPr>
+              <w:fldChar w:fldCharType="end"/>
+            </w:r>
+          </w:hyperlink>
+        </w:p>
+        <w:p>
+          <w:pPr>
+            <w:pStyle w:val="TOC3"/>
+            <w:tabs>
+              <w:tab w:val="right" w:leader="dot" w:pos="9016"/>
+            </w:tabs>
+            <w:rPr>
+              <w:rFonts w:eastAsiaTheme="minorEastAsia"/>
+              <w:noProof/>
+              <w:sz w:val="24"/>
+              <w:szCs w:val="24"/>
+              <w:lang w:eastAsia="en-GB"/>
+            </w:rPr>
+          </w:pPr>
+          <w:hyperlink w:anchor="_Toc166964433" w:history="1">
+            <w:r>
+              <w:rPr>
+                <w:rStyle w:val="Hyperlink"/>
+                <w:noProof/>
+              </w:rPr>
+              <w:t>NULL Handling in characteristics</w:t>
+            </w:r>
+            <w:r>
+              <w:rPr>
+                <w:noProof/>
+                <w:webHidden/>
+              </w:rPr>
+              <w:tab/>
+            </w:r>
+            <w:r>
+              <w:rPr>
+                <w:noProof/>
+                <w:webHidden/>
+              </w:rPr>
+              <w:fldChar w:fldCharType="begin"/>
+            </w:r>
+            <w:r>
+              <w:rPr>
+                <w:noProof/>
+                <w:webHidden/>
+              </w:rPr>
+              <w:instrText xml:space="preserve"> PAGEREF _Toc166964433 \h </w:instrText>
+            </w:r>
+            <w:r>
+              <w:rPr>
+                <w:noProof/>
+                <w:webHidden/>
+              </w:rPr>
+            </w:r>
+            <w:r>
+              <w:rPr>
+                <w:noProof/>
+                <w:webHidden/>
+              </w:rPr>
+              <w:fldChar w:fldCharType="separate"/>
+            </w:r>
+            <w:r>
+              <w:rPr>
+                <w:noProof/>
+                <w:webHidden/>
+              </w:rPr>
+              <w:t>12</w:t>
+            </w:r>
+            <w:r>
+              <w:rPr>
+                <w:noProof/>
+                <w:webHidden/>
+              </w:rPr>
+              <w:fldChar w:fldCharType="end"/>
+            </w:r>
+          </w:hyperlink>
+        </w:p>
+        <w:p>
+          <w:pPr>
+            <w:pStyle w:val="TOC3"/>
+            <w:tabs>
+              <w:tab w:val="right" w:leader="dot" w:pos="9016"/>
+            </w:tabs>
+            <w:rPr>
+              <w:rFonts w:eastAsiaTheme="minorEastAsia"/>
+              <w:noProof/>
+              <w:sz w:val="24"/>
+              <w:szCs w:val="24"/>
+              <w:lang w:eastAsia="en-GB"/>
+            </w:rPr>
+          </w:pPr>
+          <w:hyperlink w:anchor="_Toc166964434" w:history="1">
+            <w:r>
+              <w:rPr>
+                <w:rStyle w:val="Hyperlink"/>
+                <w:noProof/>
+              </w:rPr>
+              <w:t>Probability of Default formula</w:t>
+            </w:r>
+            <w:r>
+              <w:rPr>
+                <w:noProof/>
+                <w:webHidden/>
+              </w:rPr>
+              <w:tab/>
+            </w:r>
+            <w:r>
+              <w:rPr>
+                <w:noProof/>
+                <w:webHidden/>
+              </w:rPr>
+              <w:fldChar w:fldCharType="begin"/>
+            </w:r>
+            <w:r>
+              <w:rPr>
+                <w:noProof/>
+                <w:webHidden/>
+              </w:rPr>
+              <w:instrText xml:space="preserve"> PAGEREF _Toc166964434 \h </w:instrText>
+            </w:r>
+            <w:r>
+              <w:rPr>
+                <w:noProof/>
+                <w:webHidden/>
+              </w:rPr>
+            </w:r>
+            <w:r>
+              <w:rPr>
+                <w:noProof/>
+                <w:webHidden/>
+              </w:rPr>
+              <w:fldChar w:fldCharType="separate"/>
+            </w:r>
+            <w:r>
+              <w:rPr>
+                <w:noProof/>
+                <w:webHidden/>
+              </w:rPr>
+              <w:t>12</w:t>
+            </w:r>
+            <w:r>
+              <w:rPr>
+                <w:noProof/>
+                <w:webHidden/>
+              </w:rPr>
+              <w:fldChar w:fldCharType="end"/>
+            </w:r>
+          </w:hyperlink>
+        </w:p>
+        <w:p>
+          <w:pPr>
+            <w:pStyle w:val="TOC2"/>
+            <w:tabs>
+              <w:tab w:val="right" w:leader="dot" w:pos="9016"/>
+            </w:tabs>
+            <w:rPr>
+              <w:rFonts w:eastAsiaTheme="minorEastAsia"/>
+              <w:noProof/>
+              <w:sz w:val="24"/>
+              <w:szCs w:val="24"/>
+              <w:lang w:eastAsia="en-GB"/>
+            </w:rPr>
+          </w:pPr>
+          <w:hyperlink w:anchor="_Toc166964435" w:history="1">
+            <w:r>
+              <w:rPr>
+                <w:rStyle w:val="Hyperlink"/>
+                <w:noProof/>
+              </w:rPr>
+              <w:t>Policy Rules</w:t>
+            </w:r>
+            <w:r>
+              <w:rPr>
+                <w:noProof/>
+                <w:webHidden/>
+              </w:rPr>
+              <w:tab/>
+            </w:r>
+            <w:r>
+              <w:rPr>
+                <w:noProof/>
+                <w:webHidden/>
+              </w:rPr>
+              <w:fldChar w:fldCharType="begin"/>
+            </w:r>
+            <w:r>
+              <w:rPr>
+                <w:noProof/>
+                <w:webHidden/>
+              </w:rPr>
+              <w:instrText xml:space="preserve"> PAGEREF _Toc166964435 \h </w:instrText>
+            </w:r>
+            <w:r>
+              <w:rPr>
+                <w:noProof/>
+                <w:webHidden/>
+              </w:rPr>
+            </w:r>
+            <w:r>
+              <w:rPr>
+                <w:noProof/>
+                <w:webHidden/>
+              </w:rPr>
+              <w:fldChar w:fldCharType="separate"/>
+            </w:r>
+            <w:r>
+              <w:rPr>
+                <w:noProof/>
+                <w:webHidden/>
+              </w:rPr>
+              <w:t>12</w:t>
             </w:r>
             <w:r>
               <w:rPr>
@@ -664,16 +1256,18 @@
             <w:rPr>
               <w:rFonts w:eastAsiaTheme="minorEastAsia"/>
               <w:noProof/>
+              <w:sz w:val="24"/>
+              <w:szCs w:val="24"/>
               <w:lang w:eastAsia="en-GB"/>
             </w:rPr>
           </w:pPr>
-          <w:hyperlink w:anchor="_Toc166859666" w:history="1">
+          <w:hyperlink w:anchor="_Toc166964436" w:history="1">
             <w:r>
               <w:rPr>
                 <w:rStyle w:val="Hyperlink"/>
                 <w:noProof/>
               </w:rPr>
-              <w:t>User Input</w:t>
+              <w:t>Testing the program</w:t>
             </w:r>
             <w:r>
               <w:rPr>
@@ -694,7 +1288,7 @@
                 <w:noProof/>
                 <w:webHidden/>
               </w:rPr>
-              <w:instrText xml:space="preserve"> PAGEREF _Toc166859666 \h </w:instrText>
+              <w:instrText xml:space="preserve"> PAGEREF _Toc166964436 \h </w:instrText>
             </w:r>
             <w:r>
               <w:rPr>
@@ -714,7 +1308,151 @@
                 <w:noProof/>
                 <w:webHidden/>
               </w:rPr>
-              <w:t>5</w:t>
+              <w:t>14</w:t>
+            </w:r>
+            <w:r>
+              <w:rPr>
+                <w:noProof/>
+                <w:webHidden/>
+              </w:rPr>
+              <w:fldChar w:fldCharType="end"/>
+            </w:r>
+          </w:hyperlink>
+        </w:p>
+        <w:p>
+          <w:pPr>
+            <w:pStyle w:val="TOC2"/>
+            <w:tabs>
+              <w:tab w:val="right" w:leader="dot" w:pos="9016"/>
+            </w:tabs>
+            <w:rPr>
+              <w:rFonts w:eastAsiaTheme="minorEastAsia"/>
+              <w:noProof/>
+              <w:sz w:val="24"/>
+              <w:szCs w:val="24"/>
+              <w:lang w:eastAsia="en-GB"/>
+            </w:rPr>
+          </w:pPr>
+          <w:hyperlink w:anchor="_Toc166964437" w:history="1">
+            <w:r>
+              <w:rPr>
+                <w:rStyle w:val="Hyperlink"/>
+                <w:noProof/>
+              </w:rPr>
+              <w:t>JUnit</w:t>
+            </w:r>
+            <w:r>
+              <w:rPr>
+                <w:noProof/>
+                <w:webHidden/>
+              </w:rPr>
+              <w:tab/>
+            </w:r>
+            <w:r>
+              <w:rPr>
+                <w:noProof/>
+                <w:webHidden/>
+              </w:rPr>
+              <w:fldChar w:fldCharType="begin"/>
+            </w:r>
+            <w:r>
+              <w:rPr>
+                <w:noProof/>
+                <w:webHidden/>
+              </w:rPr>
+              <w:instrText xml:space="preserve"> PAGEREF _Toc166964437 \h </w:instrText>
+            </w:r>
+            <w:r>
+              <w:rPr>
+                <w:noProof/>
+                <w:webHidden/>
+              </w:rPr>
+            </w:r>
+            <w:r>
+              <w:rPr>
+                <w:noProof/>
+                <w:webHidden/>
+              </w:rPr>
+              <w:fldChar w:fldCharType="separate"/>
+            </w:r>
+            <w:r>
+              <w:rPr>
+                <w:noProof/>
+                <w:webHidden/>
+              </w:rPr>
+              <w:t>14</w:t>
+            </w:r>
+            <w:r>
+              <w:rPr>
+                <w:noProof/>
+                <w:webHidden/>
+              </w:rPr>
+              <w:fldChar w:fldCharType="end"/>
+            </w:r>
+          </w:hyperlink>
+        </w:p>
+        <w:p>
+          <w:pPr>
+            <w:pStyle w:val="TOC2"/>
+            <w:tabs>
+              <w:tab w:val="right" w:leader="dot" w:pos="9016"/>
+            </w:tabs>
+            <w:rPr>
+              <w:rFonts w:eastAsiaTheme="minorEastAsia"/>
+              <w:noProof/>
+              <w:sz w:val="24"/>
+              <w:szCs w:val="24"/>
+              <w:lang w:eastAsia="en-GB"/>
+            </w:rPr>
+          </w:pPr>
+          <w:hyperlink w:anchor="_Toc166964438" w:history="1">
+            <w:r>
+              <w:rPr>
+                <w:rStyle w:val="Hyperlink"/>
+                <w:noProof/>
+              </w:rPr>
+              <w:t>End to End</w:t>
+            </w:r>
+            <w:r>
+              <w:rPr>
+                <w:noProof/>
+                <w:webHidden/>
+              </w:rPr>
+              <w:tab/>
+            </w:r>
+            <w:r>
+              <w:rPr>
+                <w:noProof/>
+                <w:webHidden/>
+              </w:rPr>
+              <w:fldChar w:fldCharType="begin"/>
+            </w:r>
+            <w:r>
+              <w:rPr>
+                <w:noProof/>
+                <w:webHidden/>
+              </w:rPr>
+              <w:instrText xml:space="preserve"> PAGEREF _Toc166964438 \h </w:instrText>
+            </w:r>
+            <w:r>
+              <w:rPr>
+                <w:noProof/>
+                <w:webHidden/>
+              </w:rPr>
+            </w:r>
+            <w:r>
+              <w:rPr>
+                <w:noProof/>
+                <w:webHidden/>
+              </w:rPr>
+              <w:fldChar w:fldCharType="separate"/>
+            </w:r>
+            <w:r>
+              <w:rPr>
+                <w:noProof/>
+                <w:webHidden/>
+              </w:rPr>
+              <w:t>14</w:t>
             </w:r>
             <w:r>
               <w:rPr>
@@ -734,16 +1472,18 @@
             <w:rPr>
               <w:rFonts w:eastAsiaTheme="minorEastAsia"/>
               <w:noProof/>
+              <w:sz w:val="24"/>
+              <w:szCs w:val="24"/>
               <w:lang w:eastAsia="en-GB"/>
             </w:rPr>
           </w:pPr>
-          <w:hyperlink w:anchor="_Toc166859667" w:history="1">
+          <w:hyperlink w:anchor="_Toc166964439" w:history="1">
             <w:r>
               <w:rPr>
                 <w:rStyle w:val="Hyperlink"/>
                 <w:noProof/>
               </w:rPr>
-              <w:t>CRUD - Database Connection</w:t>
+              <w:t>Final Code Repository</w:t>
             </w:r>
             <w:r>
               <w:rPr>
@@ -764,7 +1504,7 @@
                 <w:noProof/>
                 <w:webHidden/>
               </w:rPr>
-              <w:instrText xml:space="preserve"> PAGEREF _Toc166859667 \h </w:instrText>
+              <w:instrText xml:space="preserve"> PAGEREF _Toc166964439 \h </w:instrText>
             </w:r>
             <w:r>
               <w:rPr>
@@ -784,7 +1524,151 @@
                 <w:noProof/>
                 <w:webHidden/>
               </w:rPr>
-              <w:t>7</w:t>
+              <w:t>14</w:t>
+            </w:r>
+            <w:r>
+              <w:rPr>
+                <w:noProof/>
+                <w:webHidden/>
+              </w:rPr>
+              <w:fldChar w:fldCharType="end"/>
+            </w:r>
+          </w:hyperlink>
+        </w:p>
+        <w:p>
+          <w:pPr>
+            <w:pStyle w:val="TOC1"/>
+            <w:tabs>
+              <w:tab w:val="right" w:leader="dot" w:pos="9016"/>
+            </w:tabs>
+            <w:rPr>
+              <w:rFonts w:eastAsiaTheme="minorEastAsia"/>
+              <w:noProof/>
+              <w:sz w:val="24"/>
+              <w:szCs w:val="24"/>
+              <w:lang w:eastAsia="en-GB"/>
+            </w:rPr>
+          </w:pPr>
+          <w:hyperlink w:anchor="_Toc166964440" w:history="1">
+            <w:r>
+              <w:rPr>
+                <w:rStyle w:val="Hyperlink"/>
+                <w:noProof/>
+              </w:rPr>
+              <w:t>References</w:t>
+            </w:r>
+            <w:r>
+              <w:rPr>
+                <w:noProof/>
+                <w:webHidden/>
+              </w:rPr>
+              <w:tab/>
+            </w:r>
+            <w:r>
+              <w:rPr>
+                <w:noProof/>
+                <w:webHidden/>
+              </w:rPr>
+              <w:fldChar w:fldCharType="begin"/>
+            </w:r>
+            <w:r>
+              <w:rPr>
+                <w:noProof/>
+                <w:webHidden/>
+              </w:rPr>
+              <w:instrText xml:space="preserve"> PAGEREF _Toc166964440 \h </w:instrText>
+            </w:r>
+            <w:r>
+              <w:rPr>
+                <w:noProof/>
+                <w:webHidden/>
+              </w:rPr>
+            </w:r>
+            <w:r>
+              <w:rPr>
+                <w:noProof/>
+                <w:webHidden/>
+              </w:rPr>
+              <w:fldChar w:fldCharType="separate"/>
+            </w:r>
+            <w:r>
+              <w:rPr>
+                <w:noProof/>
+                <w:webHidden/>
+              </w:rPr>
+              <w:t>15</w:t>
+            </w:r>
+            <w:r>
+              <w:rPr>
+                <w:noProof/>
+                <w:webHidden/>
+              </w:rPr>
+              <w:fldChar w:fldCharType="end"/>
+            </w:r>
+          </w:hyperlink>
+        </w:p>
+        <w:p>
+          <w:pPr>
+            <w:pStyle w:val="TOC1"/>
+            <w:tabs>
+              <w:tab w:val="right" w:leader="dot" w:pos="9016"/>
+            </w:tabs>
+            <w:rPr>
+              <w:rFonts w:eastAsiaTheme="minorEastAsia"/>
+              <w:noProof/>
+              <w:sz w:val="24"/>
+              <w:szCs w:val="24"/>
+              <w:lang w:eastAsia="en-GB"/>
+            </w:rPr>
+          </w:pPr>
+          <w:hyperlink w:anchor="_Toc166964441" w:history="1">
+            <w:r>
+              <w:rPr>
+                <w:rStyle w:val="Hyperlink"/>
+                <w:noProof/>
+              </w:rPr>
+              <w:t>Appendix</w:t>
+            </w:r>
+            <w:r>
+              <w:rPr>
+                <w:noProof/>
+                <w:webHidden/>
+              </w:rPr>
+              <w:tab/>
+            </w:r>
+            <w:r>
+              <w:rPr>
+                <w:noProof/>
+                <w:webHidden/>
+              </w:rPr>
+              <w:fldChar w:fldCharType="begin"/>
+            </w:r>
+            <w:r>
+              <w:rPr>
+                <w:noProof/>
+                <w:webHidden/>
+              </w:rPr>
+              <w:instrText xml:space="preserve"> PAGEREF _Toc166964441 \h </w:instrText>
+            </w:r>
+            <w:r>
+              <w:rPr>
+                <w:noProof/>
+                <w:webHidden/>
+              </w:rPr>
+            </w:r>
+            <w:r>
+              <w:rPr>
+                <w:noProof/>
+                <w:webHidden/>
+              </w:rPr>
+              <w:fldChar w:fldCharType="separate"/>
+            </w:r>
+            <w:r>
+              <w:rPr>
+                <w:noProof/>
+                <w:webHidden/>
+              </w:rPr>
+              <w:t>17</w:t>
             </w:r>
             <w:r>
               <w:rPr>
@@ -804,16 +1688,18 @@
             <w:rPr>
               <w:rFonts w:eastAsiaTheme="minorEastAsia"/>
               <w:noProof/>
+              <w:sz w:val="24"/>
+              <w:szCs w:val="24"/>
               <w:lang w:eastAsia="en-GB"/>
             </w:rPr>
           </w:pPr>
-          <w:hyperlink w:anchor="_Toc166859668" w:history="1">
+          <w:hyperlink w:anchor="_Toc166964442" w:history="1">
             <w:r>
               <w:rPr>
                 <w:rStyle w:val="Hyperlink"/>
                 <w:noProof/>
               </w:rPr>
-              <w:t>Firewall</w:t>
+              <w:t>Resources:</w:t>
             </w:r>
             <w:r>
               <w:rPr>
@@ -834,7 +1720,7 @@
                 <w:noProof/>
                 <w:webHidden/>
               </w:rPr>
-              <w:instrText xml:space="preserve"> PAGEREF _Toc166859668 \h </w:instrText>
+              <w:instrText xml:space="preserve"> PAGEREF _Toc166964442 \h </w:instrText>
             </w:r>
             <w:r>
               <w:rPr>
@@ -854,77 +1740,7 @@
                 <w:noProof/>
                 <w:webHidden/>
               </w:rPr>
-              <w:t>7</w:t>
-            </w:r>
-            <w:r>
-              <w:rPr>
-                <w:noProof/>
-                <w:webHidden/>
-              </w:rPr>
-              <w:fldChar w:fldCharType="end"/>
-            </w:r>
-          </w:hyperlink>
-        </w:p>
-        <w:p>
-          <w:pPr>
-            <w:pStyle w:val="TOC1"/>
-            <w:tabs>
-              <w:tab w:val="right" w:leader="dot" w:pos="9016"/>
-            </w:tabs>
-            <w:rPr>
-              <w:rFonts w:eastAsiaTheme="minorEastAsia"/>
-              <w:noProof/>
-              <w:lang w:eastAsia="en-GB"/>
-            </w:rPr>
-          </w:pPr>
-          <w:hyperlink w:anchor="_Toc166859669" w:history="1">
-            <w:r>
-              <w:rPr>
-                <w:rStyle w:val="Hyperlink"/>
-                <w:noProof/>
-              </w:rPr>
-              <w:t>Credit Policy built</w:t>
-            </w:r>
-            <w:r>
-              <w:rPr>
-                <w:noProof/>
-                <w:webHidden/>
-              </w:rPr>
-              <w:tab/>
-            </w:r>
-            <w:r>
-              <w:rPr>
-                <w:noProof/>
-                <w:webHidden/>
-              </w:rPr>
-              <w:fldChar w:fldCharType="begin"/>
-            </w:r>
-            <w:r>
-              <w:rPr>
-                <w:noProof/>
-                <w:webHidden/>
-              </w:rPr>
-              <w:instrText xml:space="preserve"> PAGEREF _Toc166859669 \h </w:instrText>
-            </w:r>
-            <w:r>
-              <w:rPr>
-                <w:noProof/>
-                <w:webHidden/>
-              </w:rPr>
-            </w:r>
-            <w:r>
-              <w:rPr>
-                <w:noProof/>
-                <w:webHidden/>
-              </w:rPr>
-              <w:fldChar w:fldCharType="separate"/>
-            </w:r>
-            <w:r>
-              <w:rPr>
-                <w:noProof/>
-                <w:webHidden/>
-              </w:rPr>
-              <w:t>8</w:t>
+              <w:t>17</w:t>
             </w:r>
             <w:r>
               <w:rPr>
@@ -944,16 +1760,18 @@
             <w:rPr>
               <w:rFonts w:eastAsiaTheme="minorEastAsia"/>
               <w:noProof/>
+              <w:sz w:val="24"/>
+              <w:szCs w:val="24"/>
               <w:lang w:eastAsia="en-GB"/>
             </w:rPr>
           </w:pPr>
-          <w:hyperlink w:anchor="_Toc166859670" w:history="1">
+          <w:hyperlink w:anchor="_Toc166964443" w:history="1">
             <w:r>
               <w:rPr>
                 <w:rStyle w:val="Hyperlink"/>
                 <w:noProof/>
               </w:rPr>
-              <w:t>Scorecards</w:t>
+              <w:t>Project Brief &amp; Checklist</w:t>
             </w:r>
             <w:r>
               <w:rPr>
@@ -974,7 +1792,7 @@
                 <w:noProof/>
                 <w:webHidden/>
               </w:rPr>
-              <w:instrText xml:space="preserve"> PAGEREF _Toc166859670 \h </w:instrText>
+              <w:instrText xml:space="preserve"> PAGEREF _Toc166964443 \h </w:instrText>
             </w:r>
             <w:r>
               <w:rPr>
@@ -994,357 +1812,7 @@
                 <w:noProof/>
                 <w:webHidden/>
               </w:rPr>
-              <w:t>8</w:t>
-            </w:r>
-            <w:r>
-              <w:rPr>
-                <w:noProof/>
-                <w:webHidden/>
-              </w:rPr>
-              <w:fldChar w:fldCharType="end"/>
-            </w:r>
-          </w:hyperlink>
-        </w:p>
-        <w:p>
-          <w:pPr>
-            <w:pStyle w:val="TOC3"/>
-            <w:tabs>
-              <w:tab w:val="right" w:leader="dot" w:pos="9016"/>
-            </w:tabs>
-            <w:rPr>
-              <w:rFonts w:eastAsiaTheme="minorEastAsia"/>
-              <w:noProof/>
-              <w:lang w:eastAsia="en-GB"/>
-            </w:rPr>
-          </w:pPr>
-          <w:hyperlink w:anchor="_Toc166859671" w:history="1">
-            <w:r>
-              <w:rPr>
-                <w:rStyle w:val="Hyperlink"/>
-                <w:noProof/>
-              </w:rPr>
-              <w:t>Characteristics</w:t>
-            </w:r>
-            <w:r>
-              <w:rPr>
-                <w:noProof/>
-                <w:webHidden/>
-              </w:rPr>
-              <w:tab/>
-            </w:r>
-            <w:r>
-              <w:rPr>
-                <w:noProof/>
-                <w:webHidden/>
-              </w:rPr>
-              <w:fldChar w:fldCharType="begin"/>
-            </w:r>
-            <w:r>
-              <w:rPr>
-                <w:noProof/>
-                <w:webHidden/>
-              </w:rPr>
-              <w:instrText xml:space="preserve"> PAGEREF _Toc166859671 \h </w:instrText>
-            </w:r>
-            <w:r>
-              <w:rPr>
-                <w:noProof/>
-                <w:webHidden/>
-              </w:rPr>
-            </w:r>
-            <w:r>
-              <w:rPr>
-                <w:noProof/>
-                <w:webHidden/>
-              </w:rPr>
-              <w:fldChar w:fldCharType="separate"/>
-            </w:r>
-            <w:r>
-              <w:rPr>
-                <w:noProof/>
-                <w:webHidden/>
-              </w:rPr>
-              <w:t>8</w:t>
-            </w:r>
-            <w:r>
-              <w:rPr>
-                <w:noProof/>
-                <w:webHidden/>
-              </w:rPr>
-              <w:fldChar w:fldCharType="end"/>
-            </w:r>
-          </w:hyperlink>
-        </w:p>
-        <w:p>
-          <w:pPr>
-            <w:pStyle w:val="TOC3"/>
-            <w:tabs>
-              <w:tab w:val="right" w:leader="dot" w:pos="9016"/>
-            </w:tabs>
-            <w:rPr>
-              <w:rFonts w:eastAsiaTheme="minorEastAsia"/>
-              <w:noProof/>
-              <w:lang w:eastAsia="en-GB"/>
-            </w:rPr>
-          </w:pPr>
-          <w:hyperlink w:anchor="_Toc166859672" w:history="1">
-            <w:r>
-              <w:rPr>
-                <w:rStyle w:val="Hyperlink"/>
-                <w:noProof/>
-              </w:rPr>
-              <w:t>Champion Specification</w:t>
-            </w:r>
-            <w:r>
-              <w:rPr>
-                <w:noProof/>
-                <w:webHidden/>
-              </w:rPr>
-              <w:tab/>
-            </w:r>
-            <w:r>
-              <w:rPr>
-                <w:noProof/>
-                <w:webHidden/>
-              </w:rPr>
-              <w:fldChar w:fldCharType="begin"/>
-            </w:r>
-            <w:r>
-              <w:rPr>
-                <w:noProof/>
-                <w:webHidden/>
-              </w:rPr>
-              <w:instrText xml:space="preserve"> PAGEREF _Toc166859672 \h </w:instrText>
-            </w:r>
-            <w:r>
-              <w:rPr>
-                <w:noProof/>
-                <w:webHidden/>
-              </w:rPr>
-            </w:r>
-            <w:r>
-              <w:rPr>
-                <w:noProof/>
-                <w:webHidden/>
-              </w:rPr>
-              <w:fldChar w:fldCharType="separate"/>
-            </w:r>
-            <w:r>
-              <w:rPr>
-                <w:noProof/>
-                <w:webHidden/>
-              </w:rPr>
-              <w:t>8</w:t>
-            </w:r>
-            <w:r>
-              <w:rPr>
-                <w:noProof/>
-                <w:webHidden/>
-              </w:rPr>
-              <w:fldChar w:fldCharType="end"/>
-            </w:r>
-          </w:hyperlink>
-        </w:p>
-        <w:p>
-          <w:pPr>
-            <w:pStyle w:val="TOC3"/>
-            <w:tabs>
-              <w:tab w:val="right" w:leader="dot" w:pos="9016"/>
-            </w:tabs>
-            <w:rPr>
-              <w:rFonts w:eastAsiaTheme="minorEastAsia"/>
-              <w:noProof/>
-              <w:lang w:eastAsia="en-GB"/>
-            </w:rPr>
-          </w:pPr>
-          <w:hyperlink w:anchor="_Toc166859673" w:history="1">
-            <w:r>
-              <w:rPr>
-                <w:rStyle w:val="Hyperlink"/>
-                <w:noProof/>
-              </w:rPr>
-              <w:t>Challenger Specification</w:t>
-            </w:r>
-            <w:r>
-              <w:rPr>
-                <w:noProof/>
-                <w:webHidden/>
-              </w:rPr>
-              <w:tab/>
-            </w:r>
-            <w:r>
-              <w:rPr>
-                <w:noProof/>
-                <w:webHidden/>
-              </w:rPr>
-              <w:fldChar w:fldCharType="begin"/>
-            </w:r>
-            <w:r>
-              <w:rPr>
-                <w:noProof/>
-                <w:webHidden/>
-              </w:rPr>
-              <w:instrText xml:space="preserve"> PAGEREF _Toc166859673 \h </w:instrText>
-            </w:r>
-            <w:r>
-              <w:rPr>
-                <w:noProof/>
-                <w:webHidden/>
-              </w:rPr>
-            </w:r>
-            <w:r>
-              <w:rPr>
-                <w:noProof/>
-                <w:webHidden/>
-              </w:rPr>
-              <w:fldChar w:fldCharType="separate"/>
-            </w:r>
-            <w:r>
-              <w:rPr>
-                <w:noProof/>
-                <w:webHidden/>
-              </w:rPr>
-              <w:t>11</w:t>
-            </w:r>
-            <w:r>
-              <w:rPr>
-                <w:noProof/>
-                <w:webHidden/>
-              </w:rPr>
-              <w:fldChar w:fldCharType="end"/>
-            </w:r>
-          </w:hyperlink>
-        </w:p>
-        <w:p>
-          <w:pPr>
-            <w:pStyle w:val="TOC3"/>
-            <w:tabs>
-              <w:tab w:val="right" w:leader="dot" w:pos="9016"/>
-            </w:tabs>
-            <w:rPr>
-              <w:rFonts w:eastAsiaTheme="minorEastAsia"/>
-              <w:noProof/>
-              <w:lang w:eastAsia="en-GB"/>
-            </w:rPr>
-          </w:pPr>
-          <w:hyperlink w:anchor="_Toc166859674" w:history="1">
-            <w:r>
-              <w:rPr>
-                <w:rStyle w:val="Hyperlink"/>
-                <w:noProof/>
-              </w:rPr>
-              <w:t>NULL Handling in characteristics</w:t>
-            </w:r>
-            <w:r>
-              <w:rPr>
-                <w:noProof/>
-                <w:webHidden/>
-              </w:rPr>
-              <w:tab/>
-            </w:r>
-            <w:r>
-              <w:rPr>
-                <w:noProof/>
-                <w:webHidden/>
-              </w:rPr>
-              <w:fldChar w:fldCharType="begin"/>
-            </w:r>
-            <w:r>
-              <w:rPr>
-                <w:noProof/>
-                <w:webHidden/>
-              </w:rPr>
-              <w:instrText xml:space="preserve"> PAGEREF _Toc166859674 \h </w:instrText>
-            </w:r>
-            <w:r>
-              <w:rPr>
-                <w:noProof/>
-                <w:webHidden/>
-              </w:rPr>
-            </w:r>
-            <w:r>
-              <w:rPr>
-                <w:noProof/>
-                <w:webHidden/>
-              </w:rPr>
-              <w:fldChar w:fldCharType="separate"/>
-            </w:r>
-            <w:r>
-              <w:rPr>
-                <w:noProof/>
-                <w:webHidden/>
-              </w:rPr>
-              <w:t>12</w:t>
-            </w:r>
-            <w:r>
-              <w:rPr>
-                <w:noProof/>
-                <w:webHidden/>
-              </w:rPr>
-              <w:fldChar w:fldCharType="end"/>
-            </w:r>
-          </w:hyperlink>
-        </w:p>
-        <w:p>
-          <w:pPr>
-            <w:pStyle w:val="TOC3"/>
-            <w:tabs>
-              <w:tab w:val="right" w:leader="dot" w:pos="9016"/>
-            </w:tabs>
-            <w:rPr>
-              <w:rFonts w:eastAsiaTheme="minorEastAsia"/>
-              <w:noProof/>
-              <w:lang w:eastAsia="en-GB"/>
-            </w:rPr>
-          </w:pPr>
-          <w:hyperlink w:anchor="_Toc166859675" w:history="1">
-            <w:r>
-              <w:rPr>
-                <w:rStyle w:val="Hyperlink"/>
-                <w:noProof/>
-              </w:rPr>
-              <w:t>Probability of Default formula</w:t>
-            </w:r>
-            <w:r>
-              <w:rPr>
-                <w:noProof/>
-                <w:webHidden/>
-              </w:rPr>
-              <w:tab/>
-            </w:r>
-            <w:r>
-              <w:rPr>
-                <w:noProof/>
-                <w:webHidden/>
-              </w:rPr>
-              <w:fldChar w:fldCharType="begin"/>
-            </w:r>
-            <w:r>
-              <w:rPr>
-                <w:noProof/>
-                <w:webHidden/>
-              </w:rPr>
-              <w:instrText xml:space="preserve"> PAGEREF _Toc166859675 \h </w:instrText>
-            </w:r>
-            <w:r>
-              <w:rPr>
-                <w:noProof/>
-                <w:webHidden/>
-              </w:rPr>
-            </w:r>
-            <w:r>
-              <w:rPr>
-                <w:noProof/>
-                <w:webHidden/>
-              </w:rPr>
-              <w:fldChar w:fldCharType="separate"/>
-            </w:r>
-            <w:r>
-              <w:rPr>
-                <w:noProof/>
-                <w:webHidden/>
-              </w:rPr>
-              <w:t>12</w:t>
+              <w:t>17</w:t>
             </w:r>
             <w:r>
               <w:rPr>
@@ -1364,16 +1832,18 @@
             <w:rPr>
               <w:rFonts w:eastAsiaTheme="minorEastAsia"/>
               <w:noProof/>
+              <w:sz w:val="24"/>
+              <w:szCs w:val="24"/>
               <w:lang w:eastAsia="en-GB"/>
             </w:rPr>
           </w:pPr>
-          <w:hyperlink w:anchor="_Toc166859676" w:history="1">
+          <w:hyperlink w:anchor="_Toc166964444" w:history="1">
             <w:r>
               <w:rPr>
                 <w:rStyle w:val="Hyperlink"/>
                 <w:noProof/>
               </w:rPr>
-              <w:t>Policy Rules</w:t>
+              <w:t>Learning Criteria:</w:t>
             </w:r>
             <w:r>
               <w:rPr>
@@ -1394,7 +1864,7 @@
                 <w:noProof/>
                 <w:webHidden/>
               </w:rPr>
-              <w:instrText xml:space="preserve"> PAGEREF _Toc166859676 \h </w:instrText>
+              <w:instrText xml:space="preserve"> PAGEREF _Toc166964444 \h </w:instrText>
             </w:r>
             <w:r>
               <w:rPr>
@@ -1414,637 +1884,7 @@
                 <w:noProof/>
                 <w:webHidden/>
               </w:rPr>
-              <w:t>12</w:t>
-            </w:r>
-            <w:r>
-              <w:rPr>
-                <w:noProof/>
-                <w:webHidden/>
-              </w:rPr>
-              <w:fldChar w:fldCharType="end"/>
-            </w:r>
-          </w:hyperlink>
-        </w:p>
-        <w:p>
-          <w:pPr>
-            <w:pStyle w:val="TOC1"/>
-            <w:tabs>
-              <w:tab w:val="right" w:leader="dot" w:pos="9016"/>
-            </w:tabs>
-            <w:rPr>
-              <w:rFonts w:eastAsiaTheme="minorEastAsia"/>
-              <w:noProof/>
-              <w:lang w:eastAsia="en-GB"/>
-            </w:rPr>
-          </w:pPr>
-          <w:hyperlink w:anchor="_Toc166859677" w:history="1">
-            <w:r>
-              <w:rPr>
-                <w:rStyle w:val="Hyperlink"/>
-                <w:noProof/>
-              </w:rPr>
-              <w:t>Testing the program</w:t>
-            </w:r>
-            <w:r>
-              <w:rPr>
-                <w:noProof/>
-                <w:webHidden/>
-              </w:rPr>
-              <w:tab/>
-            </w:r>
-            <w:r>
-              <w:rPr>
-                <w:noProof/>
-                <w:webHidden/>
-              </w:rPr>
-              <w:fldChar w:fldCharType="begin"/>
-            </w:r>
-            <w:r>
-              <w:rPr>
-                <w:noProof/>
-                <w:webHidden/>
-              </w:rPr>
-              <w:instrText xml:space="preserve"> PAGEREF _Toc166859677 \h </w:instrText>
-            </w:r>
-            <w:r>
-              <w:rPr>
-                <w:noProof/>
-                <w:webHidden/>
-              </w:rPr>
-            </w:r>
-            <w:r>
-              <w:rPr>
-                <w:noProof/>
-                <w:webHidden/>
-              </w:rPr>
-              <w:fldChar w:fldCharType="separate"/>
-            </w:r>
-            <w:r>
-              <w:rPr>
-                <w:noProof/>
-                <w:webHidden/>
-              </w:rPr>
-              <w:t>13</w:t>
-            </w:r>
-            <w:r>
-              <w:rPr>
-                <w:noProof/>
-                <w:webHidden/>
-              </w:rPr>
-              <w:fldChar w:fldCharType="end"/>
-            </w:r>
-          </w:hyperlink>
-        </w:p>
-        <w:p>
-          <w:pPr>
-            <w:pStyle w:val="TOC2"/>
-            <w:tabs>
-              <w:tab w:val="right" w:leader="dot" w:pos="9016"/>
-            </w:tabs>
-            <w:rPr>
-              <w:rFonts w:eastAsiaTheme="minorEastAsia"/>
-              <w:noProof/>
-              <w:lang w:eastAsia="en-GB"/>
-            </w:rPr>
-          </w:pPr>
-          <w:hyperlink w:anchor="_Toc166859678" w:history="1">
-            <w:r>
-              <w:rPr>
-                <w:rStyle w:val="Hyperlink"/>
-                <w:noProof/>
-              </w:rPr>
-              <w:t>JUnit</w:t>
-            </w:r>
-            <w:r>
-              <w:rPr>
-                <w:noProof/>
-                <w:webHidden/>
-              </w:rPr>
-              <w:tab/>
-            </w:r>
-            <w:r>
-              <w:rPr>
-                <w:noProof/>
-                <w:webHidden/>
-              </w:rPr>
-              <w:fldChar w:fldCharType="begin"/>
-            </w:r>
-            <w:r>
-              <w:rPr>
-                <w:noProof/>
-                <w:webHidden/>
-              </w:rPr>
-              <w:instrText xml:space="preserve"> PAGEREF _Toc166859678 \h </w:instrText>
-            </w:r>
-            <w:r>
-              <w:rPr>
-                <w:noProof/>
-                <w:webHidden/>
-              </w:rPr>
-            </w:r>
-            <w:r>
-              <w:rPr>
-                <w:noProof/>
-                <w:webHidden/>
-              </w:rPr>
-              <w:fldChar w:fldCharType="separate"/>
-            </w:r>
-            <w:r>
-              <w:rPr>
-                <w:noProof/>
-                <w:webHidden/>
-              </w:rPr>
-              <w:t>13</w:t>
-            </w:r>
-            <w:r>
-              <w:rPr>
-                <w:noProof/>
-                <w:webHidden/>
-              </w:rPr>
-              <w:fldChar w:fldCharType="end"/>
-            </w:r>
-          </w:hyperlink>
-        </w:p>
-        <w:p>
-          <w:pPr>
-            <w:pStyle w:val="TOC2"/>
-            <w:tabs>
-              <w:tab w:val="right" w:leader="dot" w:pos="9016"/>
-            </w:tabs>
-            <w:rPr>
-              <w:rFonts w:eastAsiaTheme="minorEastAsia"/>
-              <w:noProof/>
-              <w:lang w:eastAsia="en-GB"/>
-            </w:rPr>
-          </w:pPr>
-          <w:hyperlink w:anchor="_Toc166859679" w:history="1">
-            <w:r>
-              <w:rPr>
-                <w:rStyle w:val="Hyperlink"/>
-                <w:noProof/>
-              </w:rPr>
-              <w:t>End to End</w:t>
-            </w:r>
-            <w:r>
-              <w:rPr>
-                <w:noProof/>
-                <w:webHidden/>
-              </w:rPr>
-              <w:tab/>
-            </w:r>
-            <w:r>
-              <w:rPr>
-                <w:noProof/>
-                <w:webHidden/>
-              </w:rPr>
-              <w:fldChar w:fldCharType="begin"/>
-            </w:r>
-            <w:r>
-              <w:rPr>
-                <w:noProof/>
-                <w:webHidden/>
-              </w:rPr>
-              <w:instrText xml:space="preserve"> PAGEREF _Toc166859679 \h </w:instrText>
-            </w:r>
-            <w:r>
-              <w:rPr>
-                <w:noProof/>
-                <w:webHidden/>
-              </w:rPr>
-            </w:r>
-            <w:r>
-              <w:rPr>
-                <w:noProof/>
-                <w:webHidden/>
-              </w:rPr>
-              <w:fldChar w:fldCharType="separate"/>
-            </w:r>
-            <w:r>
-              <w:rPr>
-                <w:noProof/>
-                <w:webHidden/>
-              </w:rPr>
-              <w:t>13</w:t>
-            </w:r>
-            <w:r>
-              <w:rPr>
-                <w:noProof/>
-                <w:webHidden/>
-              </w:rPr>
-              <w:fldChar w:fldCharType="end"/>
-            </w:r>
-          </w:hyperlink>
-        </w:p>
-        <w:p>
-          <w:pPr>
-            <w:pStyle w:val="TOC1"/>
-            <w:tabs>
-              <w:tab w:val="right" w:leader="dot" w:pos="9016"/>
-            </w:tabs>
-            <w:rPr>
-              <w:rFonts w:eastAsiaTheme="minorEastAsia"/>
-              <w:noProof/>
-              <w:lang w:eastAsia="en-GB"/>
-            </w:rPr>
-          </w:pPr>
-          <w:hyperlink w:anchor="_Toc166859680" w:history="1">
-            <w:r>
-              <w:rPr>
-                <w:rStyle w:val="Hyperlink"/>
-                <w:noProof/>
-              </w:rPr>
-              <w:t>References</w:t>
-            </w:r>
-            <w:r>
-              <w:rPr>
-                <w:noProof/>
-                <w:webHidden/>
-              </w:rPr>
-              <w:tab/>
-            </w:r>
-            <w:r>
-              <w:rPr>
-                <w:noProof/>
-                <w:webHidden/>
-              </w:rPr>
-              <w:fldChar w:fldCharType="begin"/>
-            </w:r>
-            <w:r>
-              <w:rPr>
-                <w:noProof/>
-                <w:webHidden/>
-              </w:rPr>
-              <w:instrText xml:space="preserve"> PAGEREF _Toc166859680 \h </w:instrText>
-            </w:r>
-            <w:r>
-              <w:rPr>
-                <w:noProof/>
-                <w:webHidden/>
-              </w:rPr>
-            </w:r>
-            <w:r>
-              <w:rPr>
-                <w:noProof/>
-                <w:webHidden/>
-              </w:rPr>
-              <w:fldChar w:fldCharType="separate"/>
-            </w:r>
-            <w:r>
-              <w:rPr>
-                <w:noProof/>
-                <w:webHidden/>
-              </w:rPr>
-              <w:t>14</w:t>
-            </w:r>
-            <w:r>
-              <w:rPr>
-                <w:noProof/>
-                <w:webHidden/>
-              </w:rPr>
-              <w:fldChar w:fldCharType="end"/>
-            </w:r>
-          </w:hyperlink>
-        </w:p>
-        <w:p>
-          <w:pPr>
-            <w:pStyle w:val="TOC1"/>
-            <w:tabs>
-              <w:tab w:val="right" w:leader="dot" w:pos="9016"/>
-            </w:tabs>
-            <w:rPr>
-              <w:rFonts w:eastAsiaTheme="minorEastAsia"/>
-              <w:noProof/>
-              <w:lang w:eastAsia="en-GB"/>
-            </w:rPr>
-          </w:pPr>
-          <w:hyperlink w:anchor="_Toc166859681" w:history="1">
-            <w:r>
-              <w:rPr>
-                <w:rStyle w:val="Hyperlink"/>
-                <w:noProof/>
-              </w:rPr>
-              <w:t>Appendix</w:t>
-            </w:r>
-            <w:r>
-              <w:rPr>
-                <w:noProof/>
-                <w:webHidden/>
-              </w:rPr>
-              <w:tab/>
-            </w:r>
-            <w:r>
-              <w:rPr>
-                <w:noProof/>
-                <w:webHidden/>
-              </w:rPr>
-              <w:fldChar w:fldCharType="begin"/>
-            </w:r>
-            <w:r>
-              <w:rPr>
-                <w:noProof/>
-                <w:webHidden/>
-              </w:rPr>
-              <w:instrText xml:space="preserve"> PAGEREF _Toc166859681 \h </w:instrText>
-            </w:r>
-            <w:r>
-              <w:rPr>
-                <w:noProof/>
-                <w:webHidden/>
-              </w:rPr>
-            </w:r>
-            <w:r>
-              <w:rPr>
-                <w:noProof/>
-                <w:webHidden/>
-              </w:rPr>
-              <w:fldChar w:fldCharType="separate"/>
-            </w:r>
-            <w:r>
-              <w:rPr>
-                <w:noProof/>
-                <w:webHidden/>
-              </w:rPr>
-              <w:t>16</w:t>
-            </w:r>
-            <w:r>
-              <w:rPr>
-                <w:noProof/>
-                <w:webHidden/>
-              </w:rPr>
-              <w:fldChar w:fldCharType="end"/>
-            </w:r>
-          </w:hyperlink>
-        </w:p>
-        <w:p>
-          <w:pPr>
-            <w:pStyle w:val="TOC2"/>
-            <w:tabs>
-              <w:tab w:val="right" w:leader="dot" w:pos="9016"/>
-            </w:tabs>
-            <w:rPr>
-              <w:rFonts w:eastAsiaTheme="minorEastAsia"/>
-              <w:noProof/>
-              <w:lang w:eastAsia="en-GB"/>
-            </w:rPr>
-          </w:pPr>
-          <w:hyperlink w:anchor="_Toc166859682" w:history="1">
-            <w:r>
-              <w:rPr>
-                <w:rStyle w:val="Hyperlink"/>
-                <w:noProof/>
-              </w:rPr>
-              <w:t>Resources:</w:t>
-            </w:r>
-            <w:r>
-              <w:rPr>
-                <w:noProof/>
-                <w:webHidden/>
-              </w:rPr>
-              <w:tab/>
-            </w:r>
-            <w:r>
-              <w:rPr>
-                <w:noProof/>
-                <w:webHidden/>
-              </w:rPr>
-              <w:fldChar w:fldCharType="begin"/>
-            </w:r>
-            <w:r>
-              <w:rPr>
-                <w:noProof/>
-                <w:webHidden/>
-              </w:rPr>
-              <w:instrText xml:space="preserve"> PAGEREF _Toc166859682 \h </w:instrText>
-            </w:r>
-            <w:r>
-              <w:rPr>
-                <w:noProof/>
-                <w:webHidden/>
-              </w:rPr>
-            </w:r>
-            <w:r>
-              <w:rPr>
-                <w:noProof/>
-                <w:webHidden/>
-              </w:rPr>
-              <w:fldChar w:fldCharType="separate"/>
-            </w:r>
-            <w:r>
-              <w:rPr>
-                <w:noProof/>
-                <w:webHidden/>
-              </w:rPr>
-              <w:t>16</w:t>
-            </w:r>
-            <w:r>
-              <w:rPr>
-                <w:noProof/>
-                <w:webHidden/>
-              </w:rPr>
-              <w:fldChar w:fldCharType="end"/>
-            </w:r>
-          </w:hyperlink>
-        </w:p>
-        <w:p>
-          <w:pPr>
-            <w:pStyle w:val="TOC2"/>
-            <w:tabs>
-              <w:tab w:val="right" w:leader="dot" w:pos="9016"/>
-            </w:tabs>
-            <w:rPr>
-              <w:rFonts w:eastAsiaTheme="minorEastAsia"/>
-              <w:noProof/>
-              <w:lang w:eastAsia="en-GB"/>
-            </w:rPr>
-          </w:pPr>
-          <w:hyperlink w:anchor="_Toc166859683" w:history="1">
-            <w:r>
-              <w:rPr>
-                <w:rStyle w:val="Hyperlink"/>
-                <w:noProof/>
-              </w:rPr>
-              <w:t>Project Brief &amp; Checklist</w:t>
-            </w:r>
-            <w:r>
-              <w:rPr>
-                <w:noProof/>
-                <w:webHidden/>
-              </w:rPr>
-              <w:tab/>
-            </w:r>
-            <w:r>
-              <w:rPr>
-                <w:noProof/>
-                <w:webHidden/>
-              </w:rPr>
-              <w:fldChar w:fldCharType="begin"/>
-            </w:r>
-            <w:r>
-              <w:rPr>
-                <w:noProof/>
-                <w:webHidden/>
-              </w:rPr>
-              <w:instrText xml:space="preserve"> PAGEREF _Toc166859683 \h </w:instrText>
-            </w:r>
-            <w:r>
-              <w:rPr>
-                <w:noProof/>
-                <w:webHidden/>
-              </w:rPr>
-            </w:r>
-            <w:r>
-              <w:rPr>
-                <w:noProof/>
-                <w:webHidden/>
-              </w:rPr>
-              <w:fldChar w:fldCharType="separate"/>
-            </w:r>
-            <w:r>
-              <w:rPr>
-                <w:noProof/>
-                <w:webHidden/>
-              </w:rPr>
-              <w:t>16</w:t>
-            </w:r>
-            <w:r>
-              <w:rPr>
-                <w:noProof/>
-                <w:webHidden/>
-              </w:rPr>
-              <w:fldChar w:fldCharType="end"/>
-            </w:r>
-          </w:hyperlink>
-        </w:p>
-        <w:p>
-          <w:pPr>
-            <w:pStyle w:val="TOC2"/>
-            <w:tabs>
-              <w:tab w:val="right" w:leader="dot" w:pos="9016"/>
-            </w:tabs>
-            <w:rPr>
-              <w:rFonts w:eastAsiaTheme="minorEastAsia"/>
-              <w:noProof/>
-              <w:lang w:eastAsia="en-GB"/>
-            </w:rPr>
-          </w:pPr>
-          <w:hyperlink w:anchor="_Toc166859684" w:history="1">
-            <w:r>
-              <w:rPr>
-                <w:rStyle w:val="Hyperlink"/>
-                <w:noProof/>
-              </w:rPr>
-              <w:t>Lessons learned</w:t>
-            </w:r>
-            <w:r>
-              <w:rPr>
-                <w:noProof/>
-                <w:webHidden/>
-              </w:rPr>
-              <w:tab/>
-            </w:r>
-            <w:r>
-              <w:rPr>
-                <w:noProof/>
-                <w:webHidden/>
-              </w:rPr>
-              <w:fldChar w:fldCharType="begin"/>
-            </w:r>
-            <w:r>
-              <w:rPr>
-                <w:noProof/>
-                <w:webHidden/>
-              </w:rPr>
-              <w:instrText xml:space="preserve"> PAGEREF _Toc166859684 \h </w:instrText>
-            </w:r>
-            <w:r>
-              <w:rPr>
-                <w:noProof/>
-                <w:webHidden/>
-              </w:rPr>
-            </w:r>
-            <w:r>
-              <w:rPr>
-                <w:noProof/>
-                <w:webHidden/>
-              </w:rPr>
-              <w:fldChar w:fldCharType="separate"/>
-            </w:r>
-            <w:r>
-              <w:rPr>
-                <w:noProof/>
-                <w:webHidden/>
-              </w:rPr>
-              <w:t>17</w:t>
-            </w:r>
-            <w:r>
-              <w:rPr>
-                <w:noProof/>
-                <w:webHidden/>
-              </w:rPr>
-              <w:fldChar w:fldCharType="end"/>
-            </w:r>
-          </w:hyperlink>
-        </w:p>
-        <w:p>
-          <w:pPr>
-            <w:pStyle w:val="TOC2"/>
-            <w:tabs>
-              <w:tab w:val="right" w:leader="dot" w:pos="9016"/>
-            </w:tabs>
-            <w:rPr>
-              <w:rFonts w:eastAsiaTheme="minorEastAsia"/>
-              <w:noProof/>
-              <w:lang w:eastAsia="en-GB"/>
-            </w:rPr>
-          </w:pPr>
-          <w:hyperlink w:anchor="_Toc166859685" w:history="1">
-            <w:r>
-              <w:rPr>
-                <w:rStyle w:val="Hyperlink"/>
-                <w:noProof/>
-              </w:rPr>
-              <w:t>Learning Criteria:</w:t>
-            </w:r>
-            <w:r>
-              <w:rPr>
-                <w:noProof/>
-                <w:webHidden/>
-              </w:rPr>
-              <w:tab/>
-            </w:r>
-            <w:r>
-              <w:rPr>
-                <w:noProof/>
-                <w:webHidden/>
-              </w:rPr>
-              <w:fldChar w:fldCharType="begin"/>
-            </w:r>
-            <w:r>
-              <w:rPr>
-                <w:noProof/>
-                <w:webHidden/>
-              </w:rPr>
-              <w:instrText xml:space="preserve"> PAGEREF _Toc166859685 \h </w:instrText>
-            </w:r>
-            <w:r>
-              <w:rPr>
-                <w:noProof/>
-                <w:webHidden/>
-              </w:rPr>
-            </w:r>
-            <w:r>
-              <w:rPr>
-                <w:noProof/>
-                <w:webHidden/>
-              </w:rPr>
-              <w:fldChar w:fldCharType="separate"/>
-            </w:r>
-            <w:r>
-              <w:rPr>
-                <w:noProof/>
-                <w:webHidden/>
-              </w:rPr>
-              <w:t>17</w:t>
+              <w:t>18</w:t>
             </w:r>
             <w:r>
               <w:rPr>
@@ -2084,10 +1924,13 @@
       <w:pPr>
         <w:pStyle w:val="Heading1"/>
       </w:pPr>
-      <w:bookmarkStart w:id="0" w:name="_Toc166859658"/>
+      <w:bookmarkStart w:id="0" w:name="_Toc166964420"/>
       <w:r>
         <w:lastRenderedPageBreak/>
         <w:t>Introduction</w:t>
+      </w:r>
+      <w:r>
+        <w:t xml:space="preserve"> &amp; Requirements</w:t>
       </w:r>
       <w:bookmarkEnd w:id="0"/>
     </w:p>
@@ -2095,7 +1938,7 @@
       <w:pPr>
         <w:pStyle w:val="Heading2"/>
       </w:pPr>
-      <w:bookmarkStart w:id="1" w:name="_Toc166859659"/>
+      <w:bookmarkStart w:id="1" w:name="_Toc166964421"/>
       <w:r>
         <w:t xml:space="preserve">Project </w:t>
       </w:r>
@@ -2209,7 +2052,7 @@
       <w:pPr>
         <w:pStyle w:val="Heading2"/>
       </w:pPr>
-      <w:bookmarkStart w:id="2" w:name="_Toc166859660"/>
+      <w:bookmarkStart w:id="2" w:name="_Toc166964422"/>
       <w:r>
         <w:t>How this was decided</w:t>
       </w:r>
@@ -2238,7 +2081,7 @@
       <w:pPr>
         <w:pStyle w:val="Heading2"/>
       </w:pPr>
-      <w:bookmarkStart w:id="3" w:name="_Toc166859661"/>
+      <w:bookmarkStart w:id="3" w:name="_Toc166964423"/>
       <w:r>
         <w:t>Acceptance Criteria/Project Outcomes</w:t>
       </w:r>
@@ -2377,7 +2220,13 @@
         </w:numPr>
       </w:pPr>
       <w:r>
-        <w:t>Policy rules are groups in a modular way to breakdown testing</w:t>
+        <w:t>Policy rules are group</w:t>
+      </w:r>
+      <w:r>
+        <w:t>ed</w:t>
+      </w:r>
+      <w:r>
+        <w:t xml:space="preserve"> in a modular way to breakdown testing</w:t>
       </w:r>
     </w:p>
     <w:p>
@@ -2423,7 +2272,7 @@
       <w:pPr>
         <w:pStyle w:val="Heading1"/>
       </w:pPr>
-      <w:bookmarkStart w:id="6" w:name="_Toc166859662"/>
+      <w:bookmarkStart w:id="6" w:name="_Toc166964424"/>
       <w:r>
         <w:lastRenderedPageBreak/>
         <w:t>Stakeholders Involved</w:t>
@@ -2434,7 +2283,7 @@
       <w:pPr>
         <w:pStyle w:val="Heading2"/>
       </w:pPr>
-      <w:bookmarkStart w:id="7" w:name="_Toc166859663"/>
+      <w:bookmarkStart w:id="7" w:name="_Toc166964425"/>
       <w:r>
         <w:t>Summary</w:t>
       </w:r>
@@ -2763,7 +2612,7 @@
           <w:szCs w:val="32"/>
         </w:rPr>
       </w:pPr>
-      <w:bookmarkStart w:id="8" w:name="_Toc166859664"/>
+      <w:bookmarkStart w:id="8" w:name="_Toc166964426"/>
       <w:r>
         <w:t>QA</w:t>
       </w:r>
@@ -2776,54 +2625,18 @@
       <w:pPr>
         <w:pStyle w:val="Heading1"/>
       </w:pPr>
-      <w:bookmarkStart w:id="9" w:name="_Toc166859665"/>
+      <w:bookmarkStart w:id="9" w:name="_Toc166964427"/>
       <w:r>
         <w:lastRenderedPageBreak/>
-        <w:t>Code Repository</w:t>
+        <w:t>Development</w:t>
       </w:r>
       <w:bookmarkEnd w:id="9"/>
     </w:p>
     <w:p>
-      <w:r>
-        <w:t>All code developed for this project can be found in the below GitHub Repository:</w:t>
-      </w:r>
-    </w:p>
-    <w:p>
       <w:pPr>
-        <w:rPr>
-          <w:b/>
-          <w:bCs/>
-        </w:rPr>
+        <w:pStyle w:val="Heading2"/>
       </w:pPr>
-      <w:hyperlink r:id="rId12" w:history="1">
-        <w:r>
-          <w:rPr>
-            <w:rStyle w:val="Hyperlink"/>
-          </w:rPr>
-          <w:t>LVL_4_Software_Dev_Repo/M1 - Intro to Software Development/Module 1 Apply Project at main · broberts-gtw/LVL_4_Software_Dev_Repo (github.com)</w:t>
-        </w:r>
-      </w:hyperlink>
-      <w:r>
-        <w:rPr>
-          <w:b/>
-          <w:bCs/>
-        </w:rPr>
-        <w:t xml:space="preserve"> </w:t>
-      </w:r>
-      <w:r>
-        <w:rPr>
-          <w:b/>
-          <w:bCs/>
-        </w:rPr>
-        <w:t xml:space="preserve"> </w:t>
-      </w:r>
-    </w:p>
-    <w:p/>
-    <w:p>
-      <w:pPr>
-        <w:pStyle w:val="Heading1"/>
-      </w:pPr>
-      <w:bookmarkStart w:id="10" w:name="_Toc166859666"/>
+      <w:bookmarkStart w:id="10" w:name="_Toc166964428"/>
       <w:r>
         <w:t>User Input</w:t>
       </w:r>
@@ -2855,7 +2668,7 @@
                     <pic:cNvPicPr/>
                   </pic:nvPicPr>
                   <pic:blipFill>
-                    <a:blip r:embed="rId13"/>
+                    <a:blip r:embed="rId12"/>
                     <a:stretch>
                       <a:fillRect/>
                     </a:stretch>
@@ -2952,7 +2765,7 @@
                     <pic:cNvPicPr/>
                   </pic:nvPicPr>
                   <pic:blipFill>
-                    <a:blip r:embed="rId14"/>
+                    <a:blip r:embed="rId13"/>
                     <a:stretch>
                       <a:fillRect/>
                     </a:stretch>
@@ -3038,9 +2851,9 @@
     </w:p>
     <w:p>
       <w:pPr>
-        <w:pStyle w:val="Heading1"/>
+        <w:pStyle w:val="Heading2"/>
       </w:pPr>
-      <w:bookmarkStart w:id="11" w:name="_Toc166859667"/>
+      <w:bookmarkStart w:id="11" w:name="_Toc166964429"/>
       <w:r>
         <w:lastRenderedPageBreak/>
         <w:t>CRUD -</w:t>
@@ -3055,11 +2868,22 @@
     </w:p>
     <w:p>
       <w:pPr>
-        <w:pStyle w:val="Heading2"/>
+        <w:pStyle w:val="Heading3"/>
       </w:pPr>
-      <w:bookmarkStart w:id="12" w:name="_Toc166859668"/>
-      <w:r>
-        <w:t>Firewall</w:t>
+      <w:bookmarkStart w:id="12" w:name="_Toc166964430"/>
+      <w:r>
+        <w:t>Access Management</w:t>
+      </w:r>
+    </w:p>
+    <w:p>
+      <w:pPr>
+        <w:pStyle w:val="Heading3"/>
+      </w:pPr>
+      <w:r>
+        <w:t>Handing Azure f</w:t>
+      </w:r>
+      <w:r>
+        <w:t>irewall</w:t>
       </w:r>
       <w:bookmarkEnd w:id="12"/>
     </w:p>
@@ -3084,7 +2908,7 @@
                     <pic:cNvPicPr/>
                   </pic:nvPicPr>
                   <pic:blipFill>
-                    <a:blip r:embed="rId15"/>
+                    <a:blip r:embed="rId14"/>
                     <a:stretch>
                       <a:fillRect/>
                     </a:stretch>
@@ -3117,9 +2941,9 @@
     </w:p>
     <w:p>
       <w:pPr>
-        <w:pStyle w:val="Heading1"/>
+        <w:pStyle w:val="Heading2"/>
       </w:pPr>
-      <w:bookmarkStart w:id="13" w:name="_Toc166859669"/>
+      <w:bookmarkStart w:id="13" w:name="_Toc166964431"/>
       <w:r>
         <w:lastRenderedPageBreak/>
         <w:t>Credit Policy built</w:t>
@@ -3133,9 +2957,9 @@
     </w:p>
     <w:p>
       <w:pPr>
-        <w:pStyle w:val="Heading2"/>
+        <w:pStyle w:val="Heading3"/>
       </w:pPr>
-      <w:bookmarkStart w:id="14" w:name="_Toc166859670"/>
+      <w:bookmarkStart w:id="14" w:name="_Toc166964432"/>
       <w:r>
         <w:t>Scorecards</w:t>
       </w:r>
@@ -3194,13 +3018,11 @@
     </w:p>
     <w:p>
       <w:pPr>
-        <w:pStyle w:val="Heading3"/>
+        <w:pStyle w:val="Heading4"/>
       </w:pPr>
-      <w:bookmarkStart w:id="15" w:name="_Toc166859671"/>
       <w:r>
         <w:t>Characteristics</w:t>
       </w:r>
-      <w:bookmarkEnd w:id="15"/>
     </w:p>
     <w:p>
       <w:pPr>
@@ -3316,16 +3138,14 @@
     </w:p>
     <w:p>
       <w:pPr>
-        <w:pStyle w:val="Heading3"/>
+        <w:pStyle w:val="Heading4"/>
       </w:pPr>
-      <w:bookmarkStart w:id="16" w:name="_Toc166859672"/>
       <w:r>
         <w:t>Champion</w:t>
       </w:r>
       <w:r>
         <w:t xml:space="preserve"> Specification</w:t>
       </w:r>
-      <w:bookmarkEnd w:id="16"/>
     </w:p>
     <w:p>
       <w:r>
@@ -3589,7 +3409,7 @@
                 <w14:ligatures w14:val="none"/>
               </w:rPr>
             </w:pPr>
-            <w:bookmarkStart w:id="17" w:name="_Hlk166857517"/>
+            <w:bookmarkStart w:id="15" w:name="_Hlk166857517"/>
             <w:r>
               <w:rPr>
                 <w:rFonts w:ascii="Aptos Narrow" w:eastAsia="Times New Roman" w:hAnsi="Aptos Narrow" w:cs="Times New Roman"/>
@@ -3602,7 +3422,7 @@
               </w:rPr>
               <w:t>Characteristic</w:t>
             </w:r>
-            <w:bookmarkEnd w:id="17"/>
+            <w:bookmarkEnd w:id="15"/>
           </w:p>
         </w:tc>
         <w:tc>
@@ -12868,9 +12688,8 @@
     </w:p>
     <w:p>
       <w:pPr>
-        <w:pStyle w:val="Heading3"/>
+        <w:pStyle w:val="Heading4"/>
       </w:pPr>
-      <w:bookmarkStart w:id="18" w:name="_Toc166859673"/>
       <w:r>
         <w:lastRenderedPageBreak/>
         <w:t>Challenger</w:t>
@@ -12878,7 +12697,6 @@
       <w:r>
         <w:t xml:space="preserve"> Specification</w:t>
       </w:r>
-      <w:bookmarkEnd w:id="18"/>
     </w:p>
     <w:tbl>
       <w:tblPr>
@@ -21151,22 +20969,22 @@
       <w:pPr>
         <w:pStyle w:val="Heading3"/>
       </w:pPr>
-      <w:bookmarkStart w:id="19" w:name="_Toc166859674"/>
+      <w:bookmarkStart w:id="16" w:name="_Toc166964433"/>
       <w:r>
         <w:t>NULL Handling in characteristics</w:t>
       </w:r>
-      <w:bookmarkEnd w:id="19"/>
+      <w:bookmarkEnd w:id="16"/>
     </w:p>
     <w:p/>
     <w:p>
       <w:pPr>
         <w:pStyle w:val="Heading3"/>
       </w:pPr>
-      <w:bookmarkStart w:id="20" w:name="_Toc166859675"/>
+      <w:bookmarkStart w:id="17" w:name="_Toc166964434"/>
       <w:r>
         <w:t>Probability of Default formula</w:t>
       </w:r>
-      <w:bookmarkEnd w:id="20"/>
+      <w:bookmarkEnd w:id="17"/>
     </w:p>
     <w:p/>
     <w:p>
@@ -21190,7 +21008,7 @@
                     <pic:cNvPicPr/>
                   </pic:nvPicPr>
                   <pic:blipFill>
-                    <a:blip r:embed="rId16"/>
+                    <a:blip r:embed="rId15"/>
                     <a:stretch>
                       <a:fillRect/>
                     </a:stretch>
@@ -21212,7 +21030,7 @@
       </w:r>
     </w:p>
     <w:p>
-      <w:commentRangeStart w:id="21"/>
+      <w:commentRangeStart w:id="18"/>
       <w:r>
         <w:t xml:space="preserve">Probability of Default formula </w:t>
       </w:r>
@@ -21234,12 +21052,12 @@
       <w:r>
         <w:t>.</w:t>
       </w:r>
-      <w:commentRangeEnd w:id="21"/>
+      <w:commentRangeEnd w:id="18"/>
       <w:r>
         <w:rPr>
           <w:rStyle w:val="CommentReference"/>
         </w:rPr>
-        <w:commentReference w:id="21"/>
+        <w:commentReference w:id="18"/>
       </w:r>
     </w:p>
     <w:p/>
@@ -21266,7 +21084,7 @@
                     <pic:cNvPicPr/>
                   </pic:nvPicPr>
                   <pic:blipFill>
-                    <a:blip r:embed="rId17"/>
+                    <a:blip r:embed="rId16"/>
                     <a:stretch>
                       <a:fillRect/>
                     </a:stretch>
@@ -21334,11 +21152,11 @@
       <w:pPr>
         <w:pStyle w:val="Heading2"/>
       </w:pPr>
-      <w:bookmarkStart w:id="22" w:name="_Toc166859676"/>
+      <w:bookmarkStart w:id="19" w:name="_Toc166964435"/>
       <w:r>
         <w:t>Policy Rules</w:t>
       </w:r>
-      <w:bookmarkEnd w:id="22"/>
+      <w:bookmarkEnd w:id="19"/>
     </w:p>
     <w:p>
       <w:pPr>
@@ -21578,16 +21396,16 @@
             <w:tcW w:w="1803" w:type="dxa"/>
           </w:tcPr>
           <w:p>
-            <w:commentRangeStart w:id="23"/>
+            <w:commentRangeStart w:id="20"/>
             <w:r>
               <w:t>Existing Customer</w:t>
             </w:r>
-            <w:commentRangeEnd w:id="23"/>
+            <w:commentRangeEnd w:id="20"/>
             <w:r>
               <w:rPr>
                 <w:rStyle w:val="CommentReference"/>
               </w:rPr>
-              <w:commentReference w:id="23"/>
+              <w:commentReference w:id="20"/>
             </w:r>
           </w:p>
         </w:tc>
@@ -21663,48 +21481,79 @@
       <w:pPr>
         <w:pStyle w:val="Heading1"/>
       </w:pPr>
-      <w:bookmarkStart w:id="24" w:name="_Toc166859677"/>
+      <w:bookmarkStart w:id="21" w:name="_Toc166964436"/>
       <w:r>
         <w:lastRenderedPageBreak/>
         <w:t>Testing the program</w:t>
       </w:r>
-      <w:bookmarkEnd w:id="24"/>
+      <w:bookmarkEnd w:id="21"/>
     </w:p>
     <w:p>
       <w:pPr>
         <w:pStyle w:val="Heading2"/>
       </w:pPr>
-      <w:bookmarkStart w:id="25" w:name="_Toc166859678"/>
+      <w:bookmarkStart w:id="22" w:name="_Toc166964437"/>
       <w:r>
         <w:t>JUnit</w:t>
       </w:r>
-      <w:bookmarkEnd w:id="25"/>
+      <w:bookmarkEnd w:id="22"/>
     </w:p>
     <w:p>
       <w:pPr>
         <w:pStyle w:val="Heading2"/>
       </w:pPr>
-      <w:bookmarkStart w:id="26" w:name="_Toc166859679"/>
+      <w:bookmarkStart w:id="23" w:name="_Toc166964438"/>
       <w:r>
         <w:t>End to End</w:t>
       </w:r>
-      <w:bookmarkEnd w:id="26"/>
-    </w:p>
-    <w:p>
-      <w:r>
-        <w:br w:type="page"/>
-      </w:r>
+      <w:bookmarkEnd w:id="23"/>
     </w:p>
     <w:p>
       <w:pPr>
         <w:pStyle w:val="Heading1"/>
       </w:pPr>
-      <w:bookmarkStart w:id="27" w:name="_Toc166859680"/>
+      <w:bookmarkStart w:id="24" w:name="_Toc166964439"/>
+      <w:r>
+        <w:t xml:space="preserve">Final </w:t>
+      </w:r>
+      <w:r>
+        <w:t>Code Repository</w:t>
+      </w:r>
+      <w:bookmarkEnd w:id="24"/>
+    </w:p>
+    <w:p>
+      <w:r>
+        <w:t>All code developed for this project can be found in the below GitHub Repository:</w:t>
+      </w:r>
+    </w:p>
+    <w:p>
+      <w:hyperlink r:id="rId17" w:history="1">
+        <w:r>
+          <w:rPr>
+            <w:rStyle w:val="Hyperlink"/>
+          </w:rPr>
+          <w:t>https://github.com/broberts-gtw/QA_Apply_Project_1</w:t>
+        </w:r>
+      </w:hyperlink>
+      <w:r>
+        <w:t xml:space="preserve"> </w:t>
+      </w:r>
+    </w:p>
+    <w:p>
+      <w:r>
+        <w:br w:type="page"/>
+      </w:r>
+    </w:p>
+    <w:p>
+      <w:pPr>
+        <w:pStyle w:val="Heading1"/>
+      </w:pPr>
+      <w:bookmarkStart w:id="25" w:name="_Toc166964440"/>
       <w:r>
         <w:lastRenderedPageBreak/>
         <w:t>References</w:t>
       </w:r>
-      <w:bookmarkEnd w:id="27"/>
+      <w:bookmarkEnd w:id="25"/>
     </w:p>
     <w:p>
       <w:r>
@@ -21943,23 +21792,23 @@
       <w:pPr>
         <w:pStyle w:val="Heading1"/>
       </w:pPr>
-      <w:bookmarkStart w:id="28" w:name="_Toc166859681"/>
+      <w:bookmarkStart w:id="26" w:name="_Toc166964441"/>
       <w:r>
         <w:lastRenderedPageBreak/>
         <w:t>Appendix</w:t>
       </w:r>
-      <w:bookmarkEnd w:id="28"/>
+      <w:bookmarkEnd w:id="26"/>
     </w:p>
     <w:p/>
     <w:p>
       <w:pPr>
         <w:pStyle w:val="Heading2"/>
       </w:pPr>
-      <w:bookmarkStart w:id="29" w:name="_Toc166859682"/>
+      <w:bookmarkStart w:id="27" w:name="_Toc166964442"/>
       <w:r>
         <w:t>Resources:</w:t>
       </w:r>
-      <w:bookmarkEnd w:id="29"/>
+      <w:bookmarkEnd w:id="27"/>
     </w:p>
     <w:p>
       <w:hyperlink r:id="rId29" w:history="1">
@@ -21996,14 +21845,14 @@
       <w:pPr>
         <w:pStyle w:val="Heading2"/>
       </w:pPr>
-      <w:bookmarkStart w:id="30" w:name="_Toc166859683"/>
+      <w:bookmarkStart w:id="28" w:name="_Toc166964443"/>
       <w:r>
         <w:t>Project Brief</w:t>
       </w:r>
       <w:r>
         <w:t xml:space="preserve"> &amp; Checklist</w:t>
       </w:r>
-      <w:bookmarkEnd w:id="30"/>
+      <w:bookmarkEnd w:id="28"/>
     </w:p>
     <w:p>
       <w:pPr>
@@ -22559,35 +22408,12 @@
       <w:pPr>
         <w:pStyle w:val="Heading2"/>
       </w:pPr>
-      <w:bookmarkStart w:id="31" w:name="_Toc166859684"/>
+      <w:bookmarkStart w:id="29" w:name="_Toc166964444"/>
       <w:r>
         <w:lastRenderedPageBreak/>
-        <w:t>Lessons learned</w:t>
-      </w:r>
-      <w:bookmarkEnd w:id="31"/>
-    </w:p>
-    <w:p>
-      <w:pPr>
-        <w:pStyle w:val="ListParagraph"/>
-        <w:numPr>
-          <w:ilvl w:val="0"/>
-          <w:numId w:val="8"/>
-        </w:numPr>
-      </w:pPr>
-      <w:r>
-        <w:t>Git Repository needs to be separate from the full Apprenticeship repository</w:t>
-      </w:r>
-    </w:p>
-    <w:p/>
-    <w:p>
-      <w:pPr>
-        <w:pStyle w:val="Heading2"/>
-      </w:pPr>
-      <w:bookmarkStart w:id="32" w:name="_Toc166859685"/>
-      <w:r>
         <w:t>Learning Criteria:</w:t>
       </w:r>
-      <w:bookmarkEnd w:id="32"/>
+      <w:bookmarkEnd w:id="29"/>
     </w:p>
     <w:p>
       <w:r>
@@ -22704,7 +22530,7 @@
       </w:r>
     </w:p>
   </w:comment>
-  <w:comment w:id="21" w:author="Benjamin Roberts (Credit) [2]" w:date="2024-05-09T14:40:00Z" w:initials="BR">
+  <w:comment w:id="18" w:author="Benjamin Roberts (Credit) [2]" w:date="2024-05-09T14:40:00Z" w:initials="BR">
     <w:p>
       <w:pPr>
         <w:pStyle w:val="CommentText"/>
@@ -22733,7 +22559,7 @@
       </w:r>
     </w:p>
   </w:comment>
-  <w:comment w:id="23" w:author="Benjamin Roberts (Credit)" w:date="2024-05-17T17:33:00Z" w:initials="BR(">
+  <w:comment w:id="20" w:author="Benjamin Roberts (Credit)" w:date="2024-05-17T17:33:00Z" w:initials="BR(">
     <w:p>
       <w:pPr>
         <w:pStyle w:val="CommentText"/>
@@ -24498,6 +24324,28 @@
       <w:szCs w:val="24"/>
     </w:rPr>
   </w:style>
+  <w:style w:type="paragraph" w:styleId="Heading4">
+    <w:name w:val="heading 4"/>
+    <w:basedOn w:val="Normal"/>
+    <w:next w:val="Normal"/>
+    <w:link w:val="Heading4Char"/>
+    <w:uiPriority w:val="9"/>
+    <w:unhideWhenUsed/>
+    <w:qFormat/>
+    <w:rsid w:val="00592022"/>
+    <w:pPr>
+      <w:keepNext/>
+      <w:keepLines/>
+      <w:spacing w:before="40" w:after="0"/>
+      <w:outlineLvl w:val="3"/>
+    </w:pPr>
+    <w:rPr>
+      <w:rFonts w:asciiTheme="majorHAnsi" w:eastAsiaTheme="majorEastAsia" w:hAnsiTheme="majorHAnsi" w:cstheme="majorBidi"/>
+      <w:i/>
+      <w:iCs/>
+      <w:color w:val="2F5496" w:themeColor="accent1" w:themeShade="BF"/>
+    </w:rPr>
+  </w:style>
   <w:style w:type="character" w:default="1" w:styleId="DefaultParagraphFont">
     <w:name w:val="Default Paragraph Font"/>
     <w:uiPriority w:val="1"/>
@@ -24887,6 +24735,19 @@
       </w:tblBorders>
     </w:tblPr>
   </w:style>
+  <w:style w:type="character" w:customStyle="1" w:styleId="Heading4Char">
+    <w:name w:val="Heading 4 Char"/>
+    <w:basedOn w:val="DefaultParagraphFont"/>
+    <w:link w:val="Heading4"/>
+    <w:uiPriority w:val="9"/>
+    <w:rsid w:val="00592022"/>
+    <w:rPr>
+      <w:rFonts w:asciiTheme="majorHAnsi" w:eastAsiaTheme="majorEastAsia" w:hAnsiTheme="majorHAnsi" w:cstheme="majorBidi"/>
+      <w:i/>
+      <w:iCs/>
+      <w:color w:val="2F5496" w:themeColor="accent1" w:themeShade="BF"/>
+    </w:rPr>
+  </w:style>
 </w:styles>
 </file>
 

</xml_diff>

<commit_message>
CaseData added + Policy Rules started
</commit_message>
<xml_diff>
--- a/Module 1 - Apply.docx
+++ b/Module 1 - Apply.docx
@@ -3021,6 +3021,18 @@
         <w:pStyle w:val="Heading4"/>
       </w:pPr>
       <w:r>
+        <w:t xml:space="preserve">Decide between Champion and </w:t>
+      </w:r>
+      <w:r>
+        <w:t>Challenger</w:t>
+      </w:r>
+    </w:p>
+    <w:p/>
+    <w:p>
+      <w:pPr>
+        <w:pStyle w:val="Heading4"/>
+      </w:pPr>
+      <w:r>
         <w:t>Characteristics</w:t>
       </w:r>
     </w:p>
@@ -3913,6 +3925,7 @@
                 <w:lang w:eastAsia="en-GB"/>
                 <w14:ligatures w14:val="none"/>
               </w:rPr>
+              <w:lastRenderedPageBreak/>
               <w:t>E1B07</w:t>
             </w:r>
           </w:p>
@@ -4089,7 +4102,6 @@
                 <w:lang w:eastAsia="en-GB"/>
                 <w14:ligatures w14:val="none"/>
               </w:rPr>
-              <w:lastRenderedPageBreak/>
               <w:t xml:space="preserve">External data </w:t>
             </w:r>
             <w:r>
@@ -6399,27 +6411,7 @@
                 <w:lang w:eastAsia="en-GB"/>
                 <w14:ligatures w14:val="none"/>
               </w:rPr>
-              <w:t>External data provided by Experian’s Credit Record API: Del</w:t>
-            </w:r>
-            <w:r>
-              <w:rPr>
-                <w:rFonts w:ascii="Aptos Narrow" w:eastAsia="Times New Roman" w:hAnsi="Aptos Narrow" w:cs="Times New Roman"/>
-                <w:color w:val="000000"/>
-                <w:kern w:val="0"/>
-                <w:lang w:eastAsia="en-GB"/>
-                <w14:ligatures w14:val="none"/>
-              </w:rPr>
-              <w:t>phi</w:t>
-            </w:r>
-            <w:r>
-              <w:rPr>
-                <w:rFonts w:ascii="Aptos Narrow" w:eastAsia="Times New Roman" w:hAnsi="Aptos Narrow" w:cs="Times New Roman"/>
-                <w:color w:val="000000"/>
-                <w:kern w:val="0"/>
-                <w:lang w:eastAsia="en-GB"/>
-                <w14:ligatures w14:val="none"/>
-              </w:rPr>
-              <w:t xml:space="preserve">Select </w:t>
+              <w:t xml:space="preserve">External data provided by Experian’s Credit Record API: DelphiSelect </w:t>
             </w:r>
           </w:p>
           <w:p>
@@ -6467,21 +6459,7 @@
                 <w:lang w:eastAsia="en-GB"/>
                 <w14:ligatures w14:val="none"/>
               </w:rPr>
-              <w:t xml:space="preserve">: </w:t>
-            </w:r>
-            <w:r>
-              <w:rPr>
-                <w:rFonts w:ascii="Aptos Narrow" w:eastAsia="Times New Roman" w:hAnsi="Aptos Narrow" w:cs="Times New Roman"/>
-                <w:b/>
-                <w:bCs/>
-                <w:i/>
-                <w:iCs/>
-                <w:color w:val="000000"/>
-                <w:kern w:val="0"/>
-                <w:lang w:eastAsia="en-GB"/>
-                <w14:ligatures w14:val="none"/>
-              </w:rPr>
-              <w:t xml:space="preserve">Number of Active CAIS Accounts (SP) </w:t>
+              <w:t xml:space="preserve">: Number of Active CAIS Accounts (SP) </w:t>
             </w:r>
             <w:r>
               <w:rPr>
@@ -6503,10 +6481,7 @@
               <w:t>2024</w:t>
             </w:r>
             <w:r>
-              <w:t>)</w:t>
-            </w:r>
-            <w:r>
-              <w:t>.</w:t>
+              <w:t>).</w:t>
             </w:r>
           </w:p>
         </w:tc>
@@ -7730,41 +7705,17 @@
                 <w:lang w:eastAsia="en-GB"/>
                 <w14:ligatures w14:val="none"/>
               </w:rPr>
-              <w:t xml:space="preserve">: </w:t>
-            </w:r>
-            <w:r>
-              <w:rPr>
-                <w:rFonts w:ascii="Aptos Narrow" w:eastAsia="Times New Roman" w:hAnsi="Aptos Narrow" w:cs="Times New Roman"/>
-                <w:b/>
-                <w:bCs/>
-                <w:i/>
-                <w:iCs/>
-                <w:color w:val="000000"/>
-                <w:kern w:val="0"/>
-                <w:lang w:eastAsia="en-GB"/>
-                <w14:ligatures w14:val="none"/>
-              </w:rPr>
-              <w:t>Number of Months Since Most Recent Arrears on all Accounts allowed</w:t>
-            </w:r>
-            <w:r>
-              <w:rPr>
-                <w:rFonts w:ascii="Aptos Narrow" w:eastAsia="Times New Roman" w:hAnsi="Aptos Narrow" w:cs="Times New Roman"/>
-                <w:color w:val="000000"/>
-                <w:kern w:val="0"/>
-                <w:lang w:eastAsia="en-GB"/>
-                <w14:ligatures w14:val="none"/>
-              </w:rPr>
-              <w:t xml:space="preserve"> </w:t>
-            </w:r>
-            <w:r>
-              <w:rPr>
-                <w:rFonts w:ascii="Aptos Narrow" w:eastAsia="Times New Roman" w:hAnsi="Aptos Narrow" w:cs="Times New Roman"/>
-                <w:color w:val="000000"/>
-                <w:kern w:val="0"/>
-                <w:lang w:eastAsia="en-GB"/>
-                <w14:ligatures w14:val="none"/>
-              </w:rPr>
-              <w:t>(</w:t>
+              <w:t>: Number of Months Since Most Recent Arrears on all Accounts allowed</w:t>
+            </w:r>
+            <w:r>
+              <w:rPr>
+                <w:rFonts w:ascii="Aptos Narrow" w:eastAsia="Times New Roman" w:hAnsi="Aptos Narrow" w:cs="Times New Roman"/>
+                <w:color w:val="000000"/>
+                <w:kern w:val="0"/>
+                <w:lang w:eastAsia="en-GB"/>
+                <w14:ligatures w14:val="none"/>
+              </w:rPr>
+              <w:t xml:space="preserve"> (</w:t>
             </w:r>
             <w:r>
               <w:t>Experian</w:t>
@@ -10328,17 +10279,7 @@
                 <w:lang w:eastAsia="en-GB"/>
                 <w14:ligatures w14:val="none"/>
               </w:rPr>
-              <w:t xml:space="preserve"> </w:t>
-            </w:r>
-            <w:r>
-              <w:rPr>
-                <w:rFonts w:ascii="Aptos Narrow" w:eastAsia="Times New Roman" w:hAnsi="Aptos Narrow" w:cs="Times New Roman"/>
-                <w:color w:val="000000"/>
-                <w:kern w:val="0"/>
-                <w:lang w:eastAsia="en-GB"/>
-                <w14:ligatures w14:val="none"/>
-              </w:rPr>
-              <w:t>(</w:t>
+              <w:t xml:space="preserve"> (</w:t>
             </w:r>
             <w:r>
               <w:t>Experian</w:t>
@@ -11955,7 +11896,6 @@
                 <w:lang w:eastAsia="en-GB"/>
                 <w14:ligatures w14:val="none"/>
               </w:rPr>
-              <w:lastRenderedPageBreak/>
               <w:t> </w:t>
             </w:r>
             <w:r>
@@ -13705,10 +13645,7 @@
               <w:t>2024</w:t>
             </w:r>
             <w:r>
-              <w:t>).</w:t>
-            </w:r>
-            <w:r>
-              <w:t xml:space="preserve"> This is an index that represents how in debt a person is. Higher values indicate the subject is using more of their available credit.</w:t>
+              <w:t>). This is an index that represents how in debt a person is. Higher values indicate the subject is using more of their available credit.</w:t>
             </w:r>
           </w:p>
           <w:p>
@@ -15362,17 +15299,7 @@
                 <w:lang w:eastAsia="en-GB"/>
                 <w14:ligatures w14:val="none"/>
               </w:rPr>
-              <w:t xml:space="preserve"> </w:t>
-            </w:r>
-            <w:r>
-              <w:rPr>
-                <w:rFonts w:ascii="Aptos Narrow" w:eastAsia="Times New Roman" w:hAnsi="Aptos Narrow" w:cs="Times New Roman"/>
-                <w:color w:val="000000"/>
-                <w:kern w:val="0"/>
-                <w:lang w:eastAsia="en-GB"/>
-                <w14:ligatures w14:val="none"/>
-              </w:rPr>
-              <w:t>(</w:t>
+              <w:t xml:space="preserve"> (</w:t>
             </w:r>
             <w:r>
               <w:t>Experian</w:t>
@@ -16827,61 +16754,41 @@
                 <w:lang w:eastAsia="en-GB"/>
                 <w14:ligatures w14:val="none"/>
               </w:rPr>
-              <w:t>External data provided by Experian’s Credit Record API:</w:t>
-            </w:r>
-            <w:r>
-              <w:rPr>
-                <w:rFonts w:ascii="Aptos Narrow" w:eastAsia="Times New Roman" w:hAnsi="Aptos Narrow" w:cs="Times New Roman"/>
-                <w:color w:val="000000"/>
-                <w:kern w:val="0"/>
-                <w:lang w:eastAsia="en-GB"/>
-                <w14:ligatures w14:val="none"/>
-              </w:rPr>
-              <w:t xml:space="preserve"> DelphiSelect</w:t>
-            </w:r>
-          </w:p>
-          <w:p>
-            <w:pPr>
-              <w:spacing w:after="0" w:line="240" w:lineRule="auto"/>
-              <w:rPr>
-                <w:rFonts w:ascii="Aptos Narrow" w:eastAsia="Times New Roman" w:hAnsi="Aptos Narrow" w:cs="Times New Roman"/>
-                <w:color w:val="000000"/>
-                <w:kern w:val="0"/>
-                <w:lang w:eastAsia="en-GB"/>
-                <w14:ligatures w14:val="none"/>
-              </w:rPr>
-            </w:pPr>
-          </w:p>
-          <w:p>
-            <w:pPr>
-              <w:spacing w:after="0" w:line="240" w:lineRule="auto"/>
-              <w:rPr>
-                <w:rFonts w:ascii="Aptos Narrow" w:eastAsia="Times New Roman" w:hAnsi="Aptos Narrow" w:cs="Times New Roman"/>
-                <w:color w:val="000000"/>
-                <w:kern w:val="0"/>
-                <w:lang w:eastAsia="en-GB"/>
-                <w14:ligatures w14:val="none"/>
-              </w:rPr>
-            </w:pPr>
-            <w:r>
-              <w:rPr>
-                <w:rFonts w:ascii="Aptos Narrow" w:eastAsia="Times New Roman" w:hAnsi="Aptos Narrow" w:cs="Times New Roman"/>
-                <w:color w:val="000000"/>
-                <w:kern w:val="0"/>
-                <w:lang w:eastAsia="en-GB"/>
-                <w14:ligatures w14:val="none"/>
-              </w:rPr>
-              <w:t xml:space="preserve">Defined as: </w:t>
-            </w:r>
-            <w:r>
-              <w:rPr>
-                <w:rFonts w:ascii="Aptos Narrow" w:eastAsia="Times New Roman" w:hAnsi="Aptos Narrow" w:cs="Times New Roman"/>
-                <w:color w:val="000000"/>
-                <w:kern w:val="0"/>
-                <w:lang w:eastAsia="en-GB"/>
-                <w14:ligatures w14:val="none"/>
-              </w:rPr>
-              <w:t xml:space="preserve"> </w:t>
+              <w:t>External data provided by Experian’s Credit Record API: DelphiSelect</w:t>
+            </w:r>
+          </w:p>
+          <w:p>
+            <w:pPr>
+              <w:spacing w:after="0" w:line="240" w:lineRule="auto"/>
+              <w:rPr>
+                <w:rFonts w:ascii="Aptos Narrow" w:eastAsia="Times New Roman" w:hAnsi="Aptos Narrow" w:cs="Times New Roman"/>
+                <w:color w:val="000000"/>
+                <w:kern w:val="0"/>
+                <w:lang w:eastAsia="en-GB"/>
+                <w14:ligatures w14:val="none"/>
+              </w:rPr>
+            </w:pPr>
+          </w:p>
+          <w:p>
+            <w:pPr>
+              <w:spacing w:after="0" w:line="240" w:lineRule="auto"/>
+              <w:rPr>
+                <w:rFonts w:ascii="Aptos Narrow" w:eastAsia="Times New Roman" w:hAnsi="Aptos Narrow" w:cs="Times New Roman"/>
+                <w:color w:val="000000"/>
+                <w:kern w:val="0"/>
+                <w:lang w:eastAsia="en-GB"/>
+                <w14:ligatures w14:val="none"/>
+              </w:rPr>
+            </w:pPr>
+            <w:r>
+              <w:rPr>
+                <w:rFonts w:ascii="Aptos Narrow" w:eastAsia="Times New Roman" w:hAnsi="Aptos Narrow" w:cs="Times New Roman"/>
+                <w:color w:val="000000"/>
+                <w:kern w:val="0"/>
+                <w:lang w:eastAsia="en-GB"/>
+                <w14:ligatures w14:val="none"/>
+              </w:rPr>
+              <w:t xml:space="preserve">Defined as:  </w:t>
             </w:r>
             <w:r>
               <w:rPr>
@@ -16905,17 +16812,7 @@
                 <w:lang w:eastAsia="en-GB"/>
                 <w14:ligatures w14:val="none"/>
               </w:rPr>
-              <w:t xml:space="preserve"> </w:t>
-            </w:r>
-            <w:r>
-              <w:rPr>
-                <w:rFonts w:ascii="Aptos Narrow" w:eastAsia="Times New Roman" w:hAnsi="Aptos Narrow" w:cs="Times New Roman"/>
-                <w:color w:val="000000"/>
-                <w:kern w:val="0"/>
-                <w:lang w:eastAsia="en-GB"/>
-                <w14:ligatures w14:val="none"/>
-              </w:rPr>
-              <w:t>(</w:t>
+              <w:t xml:space="preserve"> (</w:t>
             </w:r>
             <w:r>
               <w:t>Experian</w:t>
@@ -16927,10 +16824,7 @@
               <w:t>2024</w:t>
             </w:r>
             <w:r>
-              <w:t>).</w:t>
-            </w:r>
-            <w:r>
-              <w:t xml:space="preserve"> CAIS Status refers to the arrears position of the account e.g. 3 means 3 missed payments on the account.</w:t>
+              <w:t>). CAIS Status refers to the arrears position of the account e.g. 3 means 3 missed payments on the account.</w:t>
             </w:r>
           </w:p>
           <w:p>
@@ -18008,10 +17902,7 @@
               <w:t>2024</w:t>
             </w:r>
             <w:r>
-              <w:t>)</w:t>
-            </w:r>
-            <w:r>
-              <w:t>.</w:t>
+              <w:t>).</w:t>
             </w:r>
           </w:p>
           <w:p>
@@ -19024,6 +18915,7 @@
                 <w:lang w:eastAsia="en-GB"/>
                 <w14:ligatures w14:val="none"/>
               </w:rPr>
+              <w:lastRenderedPageBreak/>
               <w:t>TRD-STL-19</w:t>
             </w:r>
           </w:p>
@@ -19247,7 +19139,6 @@
                 <w:lang w:eastAsia="en-GB"/>
                 <w14:ligatures w14:val="none"/>
               </w:rPr>
-              <w:lastRenderedPageBreak/>
               <w:t xml:space="preserve">Defined as:  </w:t>
             </w:r>
             <w:r>
@@ -20451,17 +20342,7 @@
                 <w:lang w:eastAsia="en-GB"/>
                 <w14:ligatures w14:val="none"/>
               </w:rPr>
-              <w:t xml:space="preserve"> </w:t>
-            </w:r>
-            <w:r>
-              <w:rPr>
-                <w:rFonts w:ascii="Aptos Narrow" w:eastAsia="Times New Roman" w:hAnsi="Aptos Narrow" w:cs="Times New Roman"/>
-                <w:color w:val="000000"/>
-                <w:kern w:val="0"/>
-                <w:lang w:eastAsia="en-GB"/>
-                <w14:ligatures w14:val="none"/>
-              </w:rPr>
-              <w:t>This data point is one of the User Input questions.</w:t>
+              <w:t xml:space="preserve"> This data point is one of the User Input questions.</w:t>
             </w:r>
           </w:p>
           <w:p>
@@ -20505,27 +20386,7 @@
                 <w:lang w:eastAsia="en-GB"/>
                 <w14:ligatures w14:val="none"/>
               </w:rPr>
-              <w:t xml:space="preserve">The status </w:t>
-            </w:r>
-            <w:r>
-              <w:rPr>
-                <w:rFonts w:ascii="Aptos Narrow" w:eastAsia="Times New Roman" w:hAnsi="Aptos Narrow" w:cs="Times New Roman"/>
-                <w:color w:val="000000"/>
-                <w:kern w:val="0"/>
-                <w:lang w:eastAsia="en-GB"/>
-                <w14:ligatures w14:val="none"/>
-              </w:rPr>
-              <w:t>indicates the type of employment an applicant is in</w:t>
-            </w:r>
-            <w:r>
-              <w:rPr>
-                <w:rFonts w:ascii="Aptos Narrow" w:eastAsia="Times New Roman" w:hAnsi="Aptos Narrow" w:cs="Times New Roman"/>
-                <w:color w:val="000000"/>
-                <w:kern w:val="0"/>
-                <w:lang w:eastAsia="en-GB"/>
-                <w14:ligatures w14:val="none"/>
-              </w:rPr>
-              <w:t>.</w:t>
+              <w:t>The status indicates the type of employment an applicant is in.</w:t>
             </w:r>
             <w:r>
               <w:rPr>
@@ -21523,7 +21384,7 @@
     <w:p/>
     <w:p>
       <w:pPr>
-        <w:pStyle w:val="Heading3"/>
+        <w:pStyle w:val="Heading4"/>
       </w:pPr>
       <w:bookmarkStart w:id="16" w:name="_Toc166964433"/>
       <w:r>
@@ -21558,6 +21419,9 @@
     </w:p>
     <w:p>
       <w:r>
+        <w:rPr>
+          <w:noProof/>
+        </w:rPr>
         <w:drawing>
           <wp:inline distT="0" distB="0" distL="0" distR="0" wp14:anchorId="1F023653" wp14:editId="48527B24">
             <wp:extent cx="4705927" cy="3358174"/>
@@ -21605,11 +21469,10 @@
     <w:p/>
     <w:p>
       <w:pPr>
-        <w:pStyle w:val="Heading3"/>
+        <w:pStyle w:val="Heading4"/>
       </w:pPr>
       <w:bookmarkStart w:id="17" w:name="_Toc166964434"/>
       <w:r>
-        <w:lastRenderedPageBreak/>
         <w:t>Probability of Default formula</w:t>
       </w:r>
       <w:bookmarkEnd w:id="17"/>
@@ -21800,6 +21663,9 @@
     </w:p>
     <w:p>
       <w:r>
+        <w:rPr>
+          <w:noProof/>
+        </w:rPr>
         <w:drawing>
           <wp:inline distT="0" distB="0" distL="0" distR="0" wp14:anchorId="3D644AA9" wp14:editId="1FCFAE1D">
             <wp:extent cx="5077742" cy="1936923"/>
@@ -21869,13 +21735,7 @@
         <w:t>baselineScore &amp; pointsJump</w:t>
       </w:r>
       <w:r>
-        <w:t xml:space="preserve"> represent the </w:t>
-      </w:r>
-      <w:r>
-        <w:t xml:space="preserve">constants </w:t>
-      </w:r>
-      <w:r>
-        <w:t>to be uses in the formula</w:t>
+        <w:t xml:space="preserve"> represent the constants to be uses in the formula</w:t>
       </w:r>
     </w:p>
     <w:p>
@@ -21885,7 +21745,7 @@
     </w:p>
     <w:p>
       <w:pPr>
-        <w:pStyle w:val="Heading2"/>
+        <w:pStyle w:val="Heading3"/>
       </w:pPr>
       <w:bookmarkStart w:id="20" w:name="_Toc166964435"/>
       <w:r>
@@ -21901,7 +21761,10 @@
     </w:p>
     <w:p>
       <w:r>
-        <w:t>These rules can have multiple outcomes:</w:t>
+        <w:t>Policy Rules can be of 1 of these types</w:t>
+      </w:r>
+      <w:r>
+        <w:t>:</w:t>
       </w:r>
     </w:p>
     <w:p>
@@ -21913,7 +21776,20 @@
         </w:numPr>
       </w:pPr>
       <w:r>
-        <w:t>Decline = no offer of credit given to the applicant</w:t>
+        <w:rPr>
+          <w:b/>
+          <w:bCs/>
+        </w:rPr>
+        <w:t>Decline</w:t>
+      </w:r>
+      <w:r>
+        <w:t xml:space="preserve"> = </w:t>
+      </w:r>
+      <w:r>
+        <w:t xml:space="preserve">If the logic is met, </w:t>
+      </w:r>
+      <w:r>
+        <w:t>no offer of credit given to the applicant</w:t>
       </w:r>
     </w:p>
     <w:p>
@@ -21925,7 +21801,26 @@
         </w:numPr>
       </w:pPr>
       <w:r>
-        <w:t>Refer = the data must be manually reviewed before an offer of credit is given (if at all)</w:t>
+        <w:rPr>
+          <w:b/>
+          <w:bCs/>
+        </w:rPr>
+        <w:t>Refer</w:t>
+      </w:r>
+      <w:r>
+        <w:t xml:space="preserve"> = </w:t>
+      </w:r>
+      <w:r>
+        <w:t xml:space="preserve">If the logic is met, </w:t>
+      </w:r>
+      <w:r>
+        <w:t>the</w:t>
+      </w:r>
+      <w:r>
+        <w:t>n</w:t>
+      </w:r>
+      <w:r>
+        <w:t xml:space="preserve"> data must be manually reviewed before an offer of credit is given (if at all)</w:t>
       </w:r>
     </w:p>
     <w:p>
@@ -21937,28 +21832,44 @@
         </w:numPr>
       </w:pPr>
       <w:r>
-        <w:t xml:space="preserve">Accept </w:t>
-      </w:r>
-      <w:r>
-        <w:t>= No concerns found on the provided data, an offer of credit can be given</w:t>
+        <w:rPr>
+          <w:b/>
+          <w:bCs/>
+        </w:rPr>
+        <w:t>Accept</w:t>
+      </w:r>
+      <w:r>
+        <w:t xml:space="preserve"> </w:t>
+      </w:r>
+      <w:r>
+        <w:t xml:space="preserve">= </w:t>
+      </w:r>
+      <w:r>
+        <w:t xml:space="preserve">Valid only if the logic for all instances of the other 2 types are not met. </w:t>
+      </w:r>
+      <w:r>
+        <w:t>Represents  n</w:t>
+      </w:r>
+      <w:r>
+        <w:t>o concerns found on the provided data, an offer of credit can be given</w:t>
       </w:r>
     </w:p>
     <w:tbl>
       <w:tblPr>
         <w:tblStyle w:val="TableGrid"/>
-        <w:tblW w:w="9634" w:type="dxa"/>
+        <w:tblW w:w="8926" w:type="dxa"/>
         <w:tblLook w:val="04A0" w:firstRow="1" w:lastRow="0" w:firstColumn="1" w:lastColumn="0" w:noHBand="0" w:noVBand="1"/>
       </w:tblPr>
       <w:tblGrid>
-        <w:gridCol w:w="1803"/>
-        <w:gridCol w:w="1027"/>
-        <w:gridCol w:w="4253"/>
-        <w:gridCol w:w="2551"/>
+        <w:gridCol w:w="819"/>
+        <w:gridCol w:w="1652"/>
+        <w:gridCol w:w="1068"/>
+        <w:gridCol w:w="5387"/>
       </w:tblGrid>
       <w:tr>
         <w:tc>
           <w:tcPr>
-            <w:tcW w:w="1803" w:type="dxa"/>
+            <w:tcW w:w="819" w:type="dxa"/>
             <w:shd w:val="clear" w:color="auto" w:fill="F4B083" w:themeFill="accent2" w:themeFillTint="99"/>
           </w:tcPr>
           <w:p>
@@ -21973,13 +21884,13 @@
                 <w:b/>
                 <w:bCs/>
               </w:rPr>
-              <w:t>Rule Name</w:t>
-            </w:r>
-          </w:p>
-        </w:tc>
-        <w:tc>
-          <w:tcPr>
-            <w:tcW w:w="1027" w:type="dxa"/>
+              <w:t>Code</w:t>
+            </w:r>
+          </w:p>
+        </w:tc>
+        <w:tc>
+          <w:tcPr>
+            <w:tcW w:w="1652" w:type="dxa"/>
             <w:shd w:val="clear" w:color="auto" w:fill="F4B083" w:themeFill="accent2" w:themeFillTint="99"/>
           </w:tcPr>
           <w:p>
@@ -21994,13 +21905,13 @@
                 <w:b/>
                 <w:bCs/>
               </w:rPr>
-              <w:t>Decision</w:t>
-            </w:r>
-          </w:p>
-        </w:tc>
-        <w:tc>
-          <w:tcPr>
-            <w:tcW w:w="4253" w:type="dxa"/>
+              <w:t>Rule Name</w:t>
+            </w:r>
+          </w:p>
+        </w:tc>
+        <w:tc>
+          <w:tcPr>
+            <w:tcW w:w="1068" w:type="dxa"/>
             <w:shd w:val="clear" w:color="auto" w:fill="F4B083" w:themeFill="accent2" w:themeFillTint="99"/>
           </w:tcPr>
           <w:p>
@@ -22015,13 +21926,13 @@
                 <w:b/>
                 <w:bCs/>
               </w:rPr>
-              <w:t>Logic</w:t>
-            </w:r>
-          </w:p>
-        </w:tc>
-        <w:tc>
-          <w:tcPr>
-            <w:tcW w:w="2551" w:type="dxa"/>
+              <w:t>Decision</w:t>
+            </w:r>
+          </w:p>
+        </w:tc>
+        <w:tc>
+          <w:tcPr>
+            <w:tcW w:w="5387" w:type="dxa"/>
             <w:shd w:val="clear" w:color="auto" w:fill="F4B083" w:themeFill="accent2" w:themeFillTint="99"/>
           </w:tcPr>
           <w:p>
@@ -22036,7 +21947,14 @@
                 <w:b/>
                 <w:bCs/>
               </w:rPr>
-              <w:t>Notes</w:t>
+              <w:t>s</w:t>
+            </w:r>
+            <w:r>
+              <w:rPr>
+                <w:b/>
+                <w:bCs/>
+              </w:rPr>
+              <w:t>Logic</w:t>
             </w:r>
           </w:p>
         </w:tc>
@@ -22044,7 +21962,19 @@
       <w:tr>
         <w:tc>
           <w:tcPr>
-            <w:tcW w:w="1803" w:type="dxa"/>
+            <w:tcW w:w="819" w:type="dxa"/>
+            <w:vAlign w:val="center"/>
+          </w:tcPr>
+          <w:p>
+            <w:r>
+              <w:t>D_001</w:t>
+            </w:r>
+          </w:p>
+        </w:tc>
+        <w:tc>
+          <w:tcPr>
+            <w:tcW w:w="1652" w:type="dxa"/>
+            <w:vAlign w:val="center"/>
           </w:tcPr>
           <w:p>
             <w:r>
@@ -22054,7 +21984,8 @@
         </w:tc>
         <w:tc>
           <w:tcPr>
-            <w:tcW w:w="1027" w:type="dxa"/>
+            <w:tcW w:w="1068" w:type="dxa"/>
+            <w:vAlign w:val="center"/>
           </w:tcPr>
           <w:p>
             <w:r>
@@ -22064,28 +21995,38 @@
         </w:tc>
         <w:tc>
           <w:tcPr>
-            <w:tcW w:w="4253" w:type="dxa"/>
-          </w:tcPr>
-          <w:p>
+            <w:tcW w:w="5387" w:type="dxa"/>
+            <w:vAlign w:val="center"/>
+          </w:tcPr>
+          <w:p>
+            <w:r>
+              <w:t>IF DecisioningDataRow.</w:t>
+            </w:r>
             <w:r>
               <w:t>E1B08</w:t>
             </w:r>
             <w:r>
-              <w:t xml:space="preserve"> regex match 2|3|4|5|6|8</w:t>
-            </w:r>
-          </w:p>
-        </w:tc>
-        <w:tc>
-          <w:tcPr>
-            <w:tcW w:w="2551" w:type="dxa"/>
-          </w:tcPr>
-          <w:p/>
+              <w:t xml:space="preserve"> regex match 2|3|4|5|6|8 THEN FAIL</w:t>
+            </w:r>
+          </w:p>
         </w:tc>
       </w:tr>
       <w:tr>
         <w:tc>
           <w:tcPr>
-            <w:tcW w:w="1803" w:type="dxa"/>
+            <w:tcW w:w="819" w:type="dxa"/>
+            <w:vAlign w:val="center"/>
+          </w:tcPr>
+          <w:p>
+            <w:r>
+              <w:t>D_002</w:t>
+            </w:r>
+          </w:p>
+        </w:tc>
+        <w:tc>
+          <w:tcPr>
+            <w:tcW w:w="1652" w:type="dxa"/>
+            <w:vAlign w:val="center"/>
           </w:tcPr>
           <w:p>
             <w:r>
@@ -22095,7 +22036,8 @@
         </w:tc>
         <w:tc>
           <w:tcPr>
-            <w:tcW w:w="1027" w:type="dxa"/>
+            <w:tcW w:w="1068" w:type="dxa"/>
+            <w:vAlign w:val="center"/>
           </w:tcPr>
           <w:p>
             <w:r>
@@ -22105,25 +22047,41 @@
         </w:tc>
         <w:tc>
           <w:tcPr>
-            <w:tcW w:w="4253" w:type="dxa"/>
-          </w:tcPr>
-          <w:p>
-            <w:r>
-              <w:t>E1S051 &lt;= 600</w:t>
-            </w:r>
-          </w:p>
-        </w:tc>
-        <w:tc>
-          <w:tcPr>
-            <w:tcW w:w="2551" w:type="dxa"/>
-          </w:tcPr>
-          <w:p/>
+            <w:tcW w:w="5387" w:type="dxa"/>
+            <w:vAlign w:val="center"/>
+          </w:tcPr>
+          <w:p>
+            <w:r>
+              <w:t xml:space="preserve">IF </w:t>
+            </w:r>
+            <w:r>
+              <w:t>DecisioningDataRow.</w:t>
+            </w:r>
+            <w:r>
+              <w:t>E5S051</w:t>
+            </w:r>
+            <w:r>
+              <w:t>&lt;= 600 THEN FAIL</w:t>
+            </w:r>
+          </w:p>
         </w:tc>
       </w:tr>
       <w:tr>
         <w:tc>
           <w:tcPr>
-            <w:tcW w:w="1803" w:type="dxa"/>
+            <w:tcW w:w="819" w:type="dxa"/>
+            <w:vAlign w:val="center"/>
+          </w:tcPr>
+          <w:p>
+            <w:r>
+              <w:t>D_003</w:t>
+            </w:r>
+          </w:p>
+        </w:tc>
+        <w:tc>
+          <w:tcPr>
+            <w:tcW w:w="1652" w:type="dxa"/>
+            <w:vAlign w:val="center"/>
           </w:tcPr>
           <w:p>
             <w:r>
@@ -22133,7 +22091,8 @@
         </w:tc>
         <w:tc>
           <w:tcPr>
-            <w:tcW w:w="1027" w:type="dxa"/>
+            <w:tcW w:w="1068" w:type="dxa"/>
+            <w:vAlign w:val="center"/>
           </w:tcPr>
           <w:p>
             <w:r>
@@ -22143,30 +22102,60 @@
         </w:tc>
         <w:tc>
           <w:tcPr>
-            <w:tcW w:w="4253" w:type="dxa"/>
-          </w:tcPr>
-          <w:p>
-            <w:r>
-              <w:t>Champion score &lt; 600</w:t>
-            </w:r>
-          </w:p>
-          <w:p>
-            <w:r>
-              <w:t>OR Challenger score &lt; 600</w:t>
-            </w:r>
-          </w:p>
-        </w:tc>
-        <w:tc>
-          <w:tcPr>
-            <w:tcW w:w="2551" w:type="dxa"/>
-          </w:tcPr>
-          <w:p/>
+            <w:tcW w:w="5387" w:type="dxa"/>
+            <w:vAlign w:val="center"/>
+          </w:tcPr>
+          <w:p>
+            <w:r>
+              <w:t>IF (</w:t>
+            </w:r>
+          </w:p>
+          <w:p>
+            <w:r>
+              <w:t xml:space="preserve">decisionPath = “CHAMPION” AND Scorecards.Champion.score &lt; 600 </w:t>
+            </w:r>
+          </w:p>
+          <w:p>
+            <w:r>
+              <w:t>)</w:t>
+            </w:r>
+          </w:p>
+          <w:p>
+            <w:r>
+              <w:t>OR (</w:t>
+            </w:r>
+          </w:p>
+          <w:p>
+            <w:r>
+              <w:t>Scorecards.</w:t>
+            </w:r>
+            <w:r>
+              <w:t>Challenger.score &lt; 600</w:t>
+            </w:r>
+          </w:p>
+          <w:p>
+            <w:r>
+              <w:t>) THEN FAIL</w:t>
+            </w:r>
+          </w:p>
         </w:tc>
       </w:tr>
       <w:tr>
         <w:tc>
           <w:tcPr>
-            <w:tcW w:w="1803" w:type="dxa"/>
+            <w:tcW w:w="819" w:type="dxa"/>
+            <w:vAlign w:val="center"/>
+          </w:tcPr>
+          <w:p>
+            <w:r>
+              <w:t>R_001</w:t>
+            </w:r>
+          </w:p>
+        </w:tc>
+        <w:tc>
+          <w:tcPr>
+            <w:tcW w:w="1652" w:type="dxa"/>
+            <w:vAlign w:val="center"/>
           </w:tcPr>
           <w:p>
             <w:commentRangeStart w:id="21"/>
@@ -22184,7 +22173,8 @@
         </w:tc>
         <w:tc>
           <w:tcPr>
-            <w:tcW w:w="1027" w:type="dxa"/>
+            <w:tcW w:w="1068" w:type="dxa"/>
+            <w:vAlign w:val="center"/>
           </w:tcPr>
           <w:p>
             <w:r>
@@ -22194,25 +22184,37 @@
         </w:tc>
         <w:tc>
           <w:tcPr>
-            <w:tcW w:w="4253" w:type="dxa"/>
-          </w:tcPr>
-          <w:p>
-            <w:r>
-              <w:t>Applicant name found within Northwind.Customer table</w:t>
-            </w:r>
-          </w:p>
-        </w:tc>
-        <w:tc>
-          <w:tcPr>
-            <w:tcW w:w="2551" w:type="dxa"/>
-          </w:tcPr>
-          <w:p/>
+            <w:tcW w:w="5387" w:type="dxa"/>
+            <w:vAlign w:val="center"/>
+          </w:tcPr>
+          <w:p>
+            <w:r>
+              <w:t>IF Applicant name found within Northwind.Customer table</w:t>
+            </w:r>
+          </w:p>
+          <w:p>
+            <w:r>
+              <w:t>THEN FAIL</w:t>
+            </w:r>
+          </w:p>
         </w:tc>
       </w:tr>
       <w:tr>
         <w:tc>
           <w:tcPr>
-            <w:tcW w:w="1803" w:type="dxa"/>
+            <w:tcW w:w="819" w:type="dxa"/>
+            <w:vAlign w:val="center"/>
+          </w:tcPr>
+          <w:p>
+            <w:r>
+              <w:t>A_001</w:t>
+            </w:r>
+          </w:p>
+        </w:tc>
+        <w:tc>
+          <w:tcPr>
+            <w:tcW w:w="1652" w:type="dxa"/>
+            <w:vAlign w:val="center"/>
           </w:tcPr>
           <w:p>
             <w:r>
@@ -22222,7 +22224,8 @@
         </w:tc>
         <w:tc>
           <w:tcPr>
-            <w:tcW w:w="1027" w:type="dxa"/>
+            <w:tcW w:w="1068" w:type="dxa"/>
+            <w:vAlign w:val="center"/>
           </w:tcPr>
           <w:p>
             <w:r>
@@ -22232,19 +22235,14 @@
         </w:tc>
         <w:tc>
           <w:tcPr>
-            <w:tcW w:w="4253" w:type="dxa"/>
+            <w:tcW w:w="5387" w:type="dxa"/>
+            <w:vAlign w:val="center"/>
           </w:tcPr>
           <w:p>
             <w:r>
               <w:t>If none of the above Policy rules are hit</w:t>
             </w:r>
           </w:p>
-        </w:tc>
-        <w:tc>
-          <w:tcPr>
-            <w:tcW w:w="2551" w:type="dxa"/>
-          </w:tcPr>
-          <w:p/>
         </w:tc>
       </w:tr>
     </w:tbl>
@@ -22321,21 +22319,15 @@
         <w:t>programming logic within the bespoke tool I use in my workspace, Unit Tests are used to ensure components of the code work as expected before a deployment is done. These are small scale tests that can be separated from the main program &amp; re-used when any changes are made, allowing code quality to be maintained (AWS, n.d.).</w:t>
       </w:r>
       <w:r>
-        <w:t xml:space="preserve"> JUnit 5 is a Java package that provides a frame work for writing these test &amp; executing them (</w:t>
-      </w:r>
-      <w:r>
-        <w:t>TutorialsPoint.com</w:t>
-      </w:r>
-      <w:r>
-        <w:t xml:space="preserve">, </w:t>
-      </w:r>
-      <w:r>
-        <w:t>n.d.).</w:t>
+        <w:t xml:space="preserve"> JUnit 5 is a Java package that provides a frame work for writing these test &amp; executing them (TutorialsPoint.com, n.d.).</w:t>
       </w:r>
     </w:p>
     <w:p>
       <w:bookmarkStart w:id="24" w:name="_Toc166964438"/>
       <w:r>
+        <w:rPr>
+          <w:noProof/>
+        </w:rPr>
         <w:drawing>
           <wp:inline distT="0" distB="0" distL="0" distR="0" wp14:anchorId="492E9A4C" wp14:editId="6B174AE4">
             <wp:extent cx="3741175" cy="3506989"/>
@@ -22380,6 +22372,9 @@
     </w:p>
     <w:p>
       <w:r>
+        <w:rPr>
+          <w:noProof/>
+        </w:rPr>
         <w:lastRenderedPageBreak/>
         <w:drawing>
           <wp:inline distT="0" distB="0" distL="0" distR="0" wp14:anchorId="07C54F86" wp14:editId="45418BAD">
@@ -22497,10 +22492,7 @@
         </w:r>
       </w:hyperlink>
       <w:r>
-        <w:t>.</w:t>
-      </w:r>
-      <w:r>
-        <w:t xml:space="preserve"> </w:t>
+        <w:t xml:space="preserve">. </w:t>
       </w:r>
     </w:p>
     <w:p>
@@ -22717,16 +22709,7 @@
     <w:p/>
     <w:p>
       <w:r>
-        <w:t>T</w:t>
-      </w:r>
-      <w:r>
-        <w:t>utorials</w:t>
-      </w:r>
-      <w:r>
-        <w:t>P</w:t>
-      </w:r>
-      <w:r>
-        <w:t>oint.com. (n.d.). JUnit - Test Framework - Tutorialspoint. [online] Available at: https://www.tutorialspoint.com/junit/junit_test_framework.htm.</w:t>
+        <w:t>TutorialsPoint.com. (n.d.). JUnit - Test Framework - Tutorialspoint. [online] Available at: https://www.tutorialspoint.com/junit/junit_test_framework.htm.</w:t>
       </w:r>
     </w:p>
     <w:p/>

</xml_diff>

<commit_message>
D_003 and A_001 policy added
</commit_message>
<xml_diff>
--- a/Module 1 - Apply.docx
+++ b/Module 1 - Apply.docx
@@ -22130,7 +22130,10 @@
               <w:t>Scorecards.</w:t>
             </w:r>
             <w:r>
-              <w:t>Challenger.score &lt; 600</w:t>
+              <w:t xml:space="preserve">Challenger.score &lt; </w:t>
+            </w:r>
+            <w:r>
+              <w:t>580</w:t>
             </w:r>
           </w:p>
           <w:p>

</xml_diff>

<commit_message>
ReadMe and Cover Doc updated
</commit_message>
<xml_diff>
--- a/Module 1 - Apply.docx
+++ b/Module 1 - Apply.docx
@@ -1,6 +1,6 @@
 
 <file path=word/document.xml><?xml version="1.0" encoding="utf-8"?>
-<w:document xmlns:wpc="http://schemas.microsoft.com/office/word/2010/wordprocessingCanvas" xmlns:cx="http://schemas.microsoft.com/office/drawing/2014/chartex" xmlns:cx1="http://schemas.microsoft.com/office/drawing/2015/9/8/chartex" xmlns:cx2="http://schemas.microsoft.com/office/drawing/2015/10/21/chartex" xmlns:cx3="http://schemas.microsoft.com/office/drawing/2016/5/9/chartex" xmlns:cx4="http://schemas.microsoft.com/office/drawing/2016/5/10/chartex" xmlns:cx5="http://schemas.microsoft.com/office/drawing/2016/5/11/chartex" xmlns:cx6="http://schemas.microsoft.com/office/drawing/2016/5/12/chartex" xmlns:cx7="http://schemas.microsoft.com/office/drawing/2016/5/13/chartex" xmlns:cx8="http://schemas.microsoft.com/office/drawing/2016/5/14/chartex" xmlns:mc="http://schemas.openxmlformats.org/markup-compatibility/2006" xmlns:aink="http://schemas.microsoft.com/office/drawing/2016/ink" xmlns:am3d="http://schemas.microsoft.com/office/drawing/2017/model3d" xmlns:o="urn:schemas-microsoft-com:office:office" xmlns:oel="http://schemas.microsoft.com/office/2019/extlst" xmlns:r="http://schemas.openxmlformats.org/officeDocument/2006/relationships" xmlns:m="http://schemas.openxmlformats.org/officeDocument/2006/math" xmlns:v="urn:schemas-microsoft-com:vml" xmlns:wp14="http://schemas.microsoft.com/office/word/2010/wordprocessingDrawing" xmlns:wp="http://schemas.openxmlformats.org/drawingml/2006/wordprocessingDrawing" xmlns:w10="urn:schemas-microsoft-com:office:word" xmlns:w="http://schemas.openxmlformats.org/wordprocessingml/2006/main" xmlns:w14="http://schemas.microsoft.com/office/word/2010/wordml" xmlns:w15="http://schemas.microsoft.com/office/word/2012/wordml" xmlns:w16cex="http://schemas.microsoft.com/office/word/2018/wordml/cex" xmlns:w16cid="http://schemas.microsoft.com/office/word/2016/wordml/cid" xmlns:w16="http://schemas.microsoft.com/office/word/2018/wordml" xmlns:w16sdtdh="http://schemas.microsoft.com/office/word/2020/wordml/sdtdatahash" xmlns:w16se="http://schemas.microsoft.com/office/word/2015/wordml/symex" xmlns:wpg="http://schemas.microsoft.com/office/word/2010/wordprocessingGroup" xmlns:wpi="http://schemas.microsoft.com/office/word/2010/wordprocessingInk" xmlns:wne="http://schemas.microsoft.com/office/word/2006/wordml" xmlns:wps="http://schemas.microsoft.com/office/word/2010/wordprocessingShape" mc:Ignorable="w14 w15 w16se w16cid w16 w16cex w16sdtdh wp14">
+<w:document xmlns:wpc="http://schemas.microsoft.com/office/word/2010/wordprocessingCanvas" xmlns:cx="http://schemas.microsoft.com/office/drawing/2014/chartex" xmlns:cx1="http://schemas.microsoft.com/office/drawing/2015/9/8/chartex" xmlns:cx2="http://schemas.microsoft.com/office/drawing/2015/10/21/chartex" xmlns:cx3="http://schemas.microsoft.com/office/drawing/2016/5/9/chartex" xmlns:cx4="http://schemas.microsoft.com/office/drawing/2016/5/10/chartex" xmlns:cx5="http://schemas.microsoft.com/office/drawing/2016/5/11/chartex" xmlns:cx6="http://schemas.microsoft.com/office/drawing/2016/5/12/chartex" xmlns:cx7="http://schemas.microsoft.com/office/drawing/2016/5/13/chartex" xmlns:cx8="http://schemas.microsoft.com/office/drawing/2016/5/14/chartex" xmlns:mc="http://schemas.openxmlformats.org/markup-compatibility/2006" xmlns:aink="http://schemas.microsoft.com/office/drawing/2016/ink" xmlns:am3d="http://schemas.microsoft.com/office/drawing/2017/model3d" xmlns:o="urn:schemas-microsoft-com:office:office" xmlns:oel="http://schemas.microsoft.com/office/2019/extlst" xmlns:r="http://schemas.openxmlformats.org/officeDocument/2006/relationships" xmlns:m="http://schemas.openxmlformats.org/officeDocument/2006/math" xmlns:v="urn:schemas-microsoft-com:vml" xmlns:wp14="http://schemas.microsoft.com/office/word/2010/wordprocessingDrawing" xmlns:wp="http://schemas.openxmlformats.org/drawingml/2006/wordprocessingDrawing" xmlns:w10="urn:schemas-microsoft-com:office:word" xmlns:w="http://schemas.openxmlformats.org/wordprocessingml/2006/main" xmlns:w14="http://schemas.microsoft.com/office/word/2010/wordml" xmlns:w15="http://schemas.microsoft.com/office/word/2012/wordml" xmlns:w16cex="http://schemas.microsoft.com/office/word/2018/wordml/cex" xmlns:w16cid="http://schemas.microsoft.com/office/word/2016/wordml/cid" xmlns:w16="http://schemas.microsoft.com/office/word/2018/wordml" xmlns:w16du="http://schemas.microsoft.com/office/word/2023/wordml/word16du" xmlns:w16sdtdh="http://schemas.microsoft.com/office/word/2020/wordml/sdtdatahash" xmlns:w16se="http://schemas.microsoft.com/office/word/2015/wordml/symex" xmlns:wpg="http://schemas.microsoft.com/office/word/2010/wordprocessingGroup" xmlns:wpi="http://schemas.microsoft.com/office/word/2010/wordprocessingInk" xmlns:wne="http://schemas.microsoft.com/office/word/2006/wordml" xmlns:wps="http://schemas.microsoft.com/office/word/2010/wordprocessingShape" mc:Ignorable="w14 w15 w16se w16cid w16 w16cex w16sdtdh w16du wp14">
   <w:body>
     <w:p>
       <w:pPr>
@@ -27,7 +27,7 @@
         <w:pStyle w:val="Title"/>
       </w:pPr>
       <w:r>
-        <w:t>Module 1 – Apply – Introduction to Software Development</w:t>
+        <w:t>Java Decisioning Program</w:t>
       </w:r>
     </w:p>
     <w:p/>
@@ -2280,14 +2280,42 @@
       <w:bookmarkEnd w:id="6"/>
     </w:p>
     <w:p>
+      <w:r>
+        <w:t>To develop the project, I con</w:t>
+      </w:r>
+      <w:r>
+        <w:t>sulted a number of stakeholders for support. This ranged from:</w:t>
+      </w:r>
+    </w:p>
+    <w:p>
       <w:pPr>
-        <w:pStyle w:val="Heading2"/>
+        <w:pStyle w:val="ListParagraph"/>
+        <w:numPr>
+          <w:ilvl w:val="0"/>
+          <w:numId w:val="11"/>
+        </w:numPr>
       </w:pPr>
-      <w:bookmarkStart w:id="7" w:name="_Toc166964425"/>
-      <w:r>
-        <w:t>Summary</w:t>
-      </w:r>
-      <w:bookmarkEnd w:id="7"/>
+      <w:r>
+        <w:t>Confirmation the project was applicable to the workplace</w:t>
+      </w:r>
+    </w:p>
+    <w:p>
+      <w:pPr>
+        <w:pStyle w:val="ListParagraph"/>
+        <w:numPr>
+          <w:ilvl w:val="0"/>
+          <w:numId w:val="11"/>
+        </w:numPr>
+      </w:pPr>
+      <w:r>
+        <w:t>Advice on setting up resources to use for the project e.g. SQL Databases for CRUD operations</w:t>
+      </w:r>
+    </w:p>
+    <w:p/>
+    <w:p>
+      <w:r>
+        <w:t>A summary of the input from each stakeholder is recorded below:</w:t>
+      </w:r>
     </w:p>
     <w:tbl>
       <w:tblPr>
@@ -2296,13 +2324,14 @@
         <w:tblLook w:val="04A0" w:firstRow="1" w:lastRow="0" w:firstColumn="1" w:lastColumn="0" w:noHBand="0" w:noVBand="1"/>
       </w:tblPr>
       <w:tblGrid>
-        <w:gridCol w:w="2405"/>
-        <w:gridCol w:w="6611"/>
+        <w:gridCol w:w="1980"/>
+        <w:gridCol w:w="1134"/>
+        <w:gridCol w:w="5902"/>
       </w:tblGrid>
       <w:tr>
         <w:tc>
           <w:tcPr>
-            <w:tcW w:w="2405" w:type="dxa"/>
+            <w:tcW w:w="1980" w:type="dxa"/>
             <w:shd w:val="clear" w:color="auto" w:fill="B4C6E7" w:themeFill="accent1" w:themeFillTint="66"/>
             <w:vAlign w:val="center"/>
           </w:tcPr>
@@ -2325,7 +2354,29 @@
         </w:tc>
         <w:tc>
           <w:tcPr>
-            <w:tcW w:w="6611" w:type="dxa"/>
+            <w:tcW w:w="1134" w:type="dxa"/>
+            <w:shd w:val="clear" w:color="auto" w:fill="B4C6E7" w:themeFill="accent1" w:themeFillTint="66"/>
+          </w:tcPr>
+          <w:p>
+            <w:pPr>
+              <w:jc w:val="center"/>
+              <w:rPr>
+                <w:b/>
+                <w:bCs/>
+              </w:rPr>
+            </w:pPr>
+            <w:r>
+              <w:rPr>
+                <w:b/>
+                <w:bCs/>
+              </w:rPr>
+              <w:t>Type</w:t>
+            </w:r>
+          </w:p>
+        </w:tc>
+        <w:tc>
+          <w:tcPr>
+            <w:tcW w:w="5902" w:type="dxa"/>
             <w:shd w:val="clear" w:color="auto" w:fill="B4C6E7" w:themeFill="accent1" w:themeFillTint="66"/>
             <w:vAlign w:val="center"/>
           </w:tcPr>
@@ -2350,7 +2401,7 @@
       <w:tr>
         <w:tc>
           <w:tcPr>
-            <w:tcW w:w="2405" w:type="dxa"/>
+            <w:tcW w:w="1980" w:type="dxa"/>
             <w:vAlign w:val="center"/>
           </w:tcPr>
           <w:p>
@@ -2361,7 +2412,18 @@
         </w:tc>
         <w:tc>
           <w:tcPr>
-            <w:tcW w:w="6611" w:type="dxa"/>
+            <w:tcW w:w="1134" w:type="dxa"/>
+            <w:vAlign w:val="center"/>
+          </w:tcPr>
+          <w:p>
+            <w:r>
+              <w:t>Internal</w:t>
+            </w:r>
+          </w:p>
+        </w:tc>
+        <w:tc>
+          <w:tcPr>
+            <w:tcW w:w="5902" w:type="dxa"/>
             <w:vAlign w:val="center"/>
           </w:tcPr>
           <w:p>
@@ -2373,10 +2435,7 @@
               </w:numPr>
             </w:pPr>
             <w:r>
-              <w:t>Sign-off for project</w:t>
-            </w:r>
-            <w:r>
-              <w:t xml:space="preserve"> with Line Manager</w:t>
+              <w:t>Sign-off for project with Line Manager</w:t>
             </w:r>
           </w:p>
           <w:p>
@@ -2396,7 +2455,7 @@
       <w:tr>
         <w:tc>
           <w:tcPr>
-            <w:tcW w:w="2405" w:type="dxa"/>
+            <w:tcW w:w="1980" w:type="dxa"/>
             <w:vAlign w:val="center"/>
           </w:tcPr>
           <w:p>
@@ -2407,7 +2466,18 @@
         </w:tc>
         <w:tc>
           <w:tcPr>
-            <w:tcW w:w="6611" w:type="dxa"/>
+            <w:tcW w:w="1134" w:type="dxa"/>
+            <w:vAlign w:val="center"/>
+          </w:tcPr>
+          <w:p>
+            <w:r>
+              <w:t>Internal</w:t>
+            </w:r>
+          </w:p>
+        </w:tc>
+        <w:tc>
+          <w:tcPr>
+            <w:tcW w:w="5902" w:type="dxa"/>
             <w:vAlign w:val="center"/>
           </w:tcPr>
           <w:p>
@@ -2427,7 +2497,7 @@
       <w:tr>
         <w:tc>
           <w:tcPr>
-            <w:tcW w:w="2405" w:type="dxa"/>
+            <w:tcW w:w="1980" w:type="dxa"/>
             <w:vAlign w:val="center"/>
           </w:tcPr>
           <w:p>
@@ -2438,7 +2508,18 @@
         </w:tc>
         <w:tc>
           <w:tcPr>
-            <w:tcW w:w="6611" w:type="dxa"/>
+            <w:tcW w:w="1134" w:type="dxa"/>
+            <w:vAlign w:val="center"/>
+          </w:tcPr>
+          <w:p>
+            <w:r>
+              <w:t>Internal</w:t>
+            </w:r>
+          </w:p>
+        </w:tc>
+        <w:tc>
+          <w:tcPr>
+            <w:tcW w:w="5902" w:type="dxa"/>
             <w:vAlign w:val="center"/>
           </w:tcPr>
           <w:p>
@@ -2494,7 +2575,7 @@
       <w:tr>
         <w:tc>
           <w:tcPr>
-            <w:tcW w:w="2405" w:type="dxa"/>
+            <w:tcW w:w="1980" w:type="dxa"/>
             <w:vAlign w:val="center"/>
           </w:tcPr>
           <w:p>
@@ -2505,7 +2586,18 @@
         </w:tc>
         <w:tc>
           <w:tcPr>
-            <w:tcW w:w="6611" w:type="dxa"/>
+            <w:tcW w:w="1134" w:type="dxa"/>
+            <w:vAlign w:val="center"/>
+          </w:tcPr>
+          <w:p>
+            <w:r>
+              <w:t>Internal</w:t>
+            </w:r>
+          </w:p>
+        </w:tc>
+        <w:tc>
+          <w:tcPr>
+            <w:tcW w:w="5902" w:type="dxa"/>
             <w:vAlign w:val="center"/>
           </w:tcPr>
           <w:p>
@@ -2542,18 +2634,29 @@
       <w:tr>
         <w:tc>
           <w:tcPr>
-            <w:tcW w:w="2405" w:type="dxa"/>
+            <w:tcW w:w="1980" w:type="dxa"/>
             <w:vAlign w:val="center"/>
           </w:tcPr>
           <w:p>
             <w:r>
-              <w:t>QA</w:t>
-            </w:r>
-          </w:p>
-        </w:tc>
-        <w:tc>
-          <w:tcPr>
-            <w:tcW w:w="6611" w:type="dxa"/>
+              <w:t>Model Management</w:t>
+            </w:r>
+          </w:p>
+        </w:tc>
+        <w:tc>
+          <w:tcPr>
+            <w:tcW w:w="1134" w:type="dxa"/>
+            <w:vAlign w:val="center"/>
+          </w:tcPr>
+          <w:p>
+            <w:r>
+              <w:t>Internal</w:t>
+            </w:r>
+          </w:p>
+        </w:tc>
+        <w:tc>
+          <w:tcPr>
+            <w:tcW w:w="5902" w:type="dxa"/>
             <w:vAlign w:val="center"/>
           </w:tcPr>
           <w:p>
@@ -2564,59 +2667,113 @@
                 <w:numId w:val="9"/>
               </w:numPr>
             </w:pPr>
-            <w:r>
-              <w:t xml:space="preserve">Consulted my DLC for information on Maven Projects to build </w:t>
-            </w:r>
           </w:p>
         </w:tc>
       </w:tr>
       <w:tr>
         <w:tc>
           <w:tcPr>
-            <w:tcW w:w="2405" w:type="dxa"/>
+            <w:tcW w:w="1980" w:type="dxa"/>
             <w:vAlign w:val="center"/>
           </w:tcPr>
-          <w:p/>
-        </w:tc>
-        <w:tc>
-          <w:tcPr>
-            <w:tcW w:w="6611" w:type="dxa"/>
+          <w:p>
+            <w:r>
+              <w:t>QA Digital Learning Consultant</w:t>
+            </w:r>
+          </w:p>
+        </w:tc>
+        <w:tc>
+          <w:tcPr>
+            <w:tcW w:w="1134" w:type="dxa"/>
             <w:vAlign w:val="center"/>
           </w:tcPr>
-          <w:p/>
+          <w:p>
+            <w:r>
+              <w:t>External</w:t>
+            </w:r>
+          </w:p>
+        </w:tc>
+        <w:tc>
+          <w:tcPr>
+            <w:tcW w:w="5902" w:type="dxa"/>
+            <w:vAlign w:val="center"/>
+          </w:tcPr>
+          <w:p>
+            <w:pPr>
+              <w:pStyle w:val="ListParagraph"/>
+              <w:numPr>
+                <w:ilvl w:val="0"/>
+                <w:numId w:val="9"/>
+              </w:numPr>
+            </w:pPr>
+            <w:r>
+              <w:t xml:space="preserve">Consulted my DLC for information on Maven Projects to build </w:t>
+            </w:r>
+          </w:p>
         </w:tc>
       </w:tr>
       <w:tr>
         <w:tc>
           <w:tcPr>
-            <w:tcW w:w="2405" w:type="dxa"/>
+            <w:tcW w:w="1980" w:type="dxa"/>
             <w:vAlign w:val="center"/>
           </w:tcPr>
-          <w:p/>
-        </w:tc>
-        <w:tc>
-          <w:tcPr>
-            <w:tcW w:w="6611" w:type="dxa"/>
+          <w:p>
+            <w:r>
+              <w:t>QA Additional Learning Support</w:t>
+            </w:r>
+          </w:p>
+        </w:tc>
+        <w:tc>
+          <w:tcPr>
+            <w:tcW w:w="1134" w:type="dxa"/>
             <w:vAlign w:val="center"/>
           </w:tcPr>
-          <w:p/>
+          <w:p>
+            <w:r>
+              <w:t>External</w:t>
+            </w:r>
+          </w:p>
+        </w:tc>
+        <w:tc>
+          <w:tcPr>
+            <w:tcW w:w="5902" w:type="dxa"/>
+            <w:vAlign w:val="center"/>
+          </w:tcPr>
+          <w:p>
+            <w:pPr>
+              <w:pStyle w:val="ListParagraph"/>
+              <w:numPr>
+                <w:ilvl w:val="0"/>
+                <w:numId w:val="9"/>
+              </w:numPr>
+            </w:pPr>
+          </w:p>
         </w:tc>
       </w:tr>
     </w:tbl>
     <w:p/>
     <w:p>
-      <w:pPr>
-        <w:pStyle w:val="Heading2"/>
-        <w:rPr>
-          <w:sz w:val="32"/>
-          <w:szCs w:val="32"/>
-        </w:rPr>
-      </w:pPr>
-      <w:bookmarkStart w:id="8" w:name="_Toc166964426"/>
-      <w:r>
-        <w:t>QA</w:t>
-      </w:r>
-      <w:bookmarkEnd w:id="8"/>
+      <w:r>
+        <w:t xml:space="preserve">Where possible, I have also included written communications (e.g. Emails, Bud Messages) in the </w:t>
+      </w:r>
+      <w:r>
+        <w:t>`</w:t>
+      </w:r>
+      <w:hyperlink w:anchor="_Communications" w:history="1">
+        <w:r>
+          <w:rPr>
+            <w:rStyle w:val="Hyperlink"/>
+          </w:rPr>
+          <w:t>communications</w:t>
+        </w:r>
+      </w:hyperlink>
+      <w:r>
+        <w:t>` appendices</w:t>
+      </w:r>
+      <w:r>
+        <w:t>.</w:t>
+      </w:r>
       <w:r>
         <w:br w:type="page"/>
       </w:r>
@@ -2625,22 +2782,22 @@
       <w:pPr>
         <w:pStyle w:val="Heading1"/>
       </w:pPr>
-      <w:bookmarkStart w:id="9" w:name="_Toc166964427"/>
+      <w:bookmarkStart w:id="7" w:name="_Toc166964427"/>
       <w:r>
         <w:lastRenderedPageBreak/>
         <w:t>Development</w:t>
       </w:r>
-      <w:bookmarkEnd w:id="9"/>
+      <w:bookmarkEnd w:id="7"/>
     </w:p>
     <w:p>
       <w:pPr>
         <w:pStyle w:val="Heading2"/>
       </w:pPr>
-      <w:bookmarkStart w:id="10" w:name="_Toc166964428"/>
+      <w:bookmarkStart w:id="8" w:name="_Toc166964428"/>
       <w:r>
         <w:t>User Input</w:t>
       </w:r>
-      <w:bookmarkEnd w:id="10"/>
+      <w:bookmarkEnd w:id="8"/>
     </w:p>
     <w:p>
       <w:r>
@@ -2909,7 +3066,16 @@
       <w:pPr>
         <w:pStyle w:val="Heading2"/>
       </w:pPr>
-      <w:bookmarkStart w:id="11" w:name="_Toc166964429"/>
+      <w:bookmarkStart w:id="9" w:name="_Toc166964429"/>
+      <w:r>
+        <w:t>Data Model</w:t>
+      </w:r>
+    </w:p>
+    <w:p/>
+    <w:p>
+      <w:pPr>
+        <w:pStyle w:val="Heading2"/>
+      </w:pPr>
       <w:r>
         <w:lastRenderedPageBreak/>
         <w:t>CRUD -</w:t>
@@ -2920,13 +3086,13 @@
       <w:r>
         <w:t>Database Connection</w:t>
       </w:r>
-      <w:bookmarkEnd w:id="11"/>
+      <w:bookmarkEnd w:id="9"/>
     </w:p>
     <w:p>
       <w:pPr>
         <w:pStyle w:val="Heading3"/>
       </w:pPr>
-      <w:bookmarkStart w:id="12" w:name="_Toc166964430"/>
+      <w:bookmarkStart w:id="10" w:name="_Toc166964430"/>
       <w:r>
         <w:t>Access Management</w:t>
       </w:r>
@@ -2941,7 +3107,7 @@
       <w:r>
         <w:t>irewall</w:t>
       </w:r>
-      <w:bookmarkEnd w:id="12"/>
+      <w:bookmarkEnd w:id="10"/>
     </w:p>
     <w:p>
       <w:r>
@@ -2999,12 +3165,12 @@
       <w:pPr>
         <w:pStyle w:val="Heading2"/>
       </w:pPr>
-      <w:bookmarkStart w:id="13" w:name="_Toc166964431"/>
+      <w:bookmarkStart w:id="11" w:name="_Toc166964431"/>
       <w:r>
         <w:lastRenderedPageBreak/>
         <w:t>Credit Policy built</w:t>
       </w:r>
-      <w:bookmarkEnd w:id="13"/>
+      <w:bookmarkEnd w:id="11"/>
     </w:p>
     <w:p>
       <w:r>
@@ -3015,18 +3181,18 @@
       <w:pPr>
         <w:pStyle w:val="Heading3"/>
       </w:pPr>
-      <w:bookmarkStart w:id="14" w:name="_Toc166964432"/>
+      <w:bookmarkStart w:id="12" w:name="_Toc166964432"/>
       <w:r>
         <w:t>Scorecards</w:t>
       </w:r>
-      <w:bookmarkEnd w:id="14"/>
+      <w:bookmarkEnd w:id="12"/>
     </w:p>
     <w:p>
       <w:pPr>
         <w:jc w:val="both"/>
       </w:pPr>
       <w:r>
-        <w:t>Credit Scorecards are a tool used by Financial Risk Management teams to model the likelihood of default for a given subject (</w:t>
+        <w:t>Credit Scorecards are a tool in credit risk management used by Financial Risk Management teams to model/predict the likelihood of default for a given subject borrower(</w:t>
       </w:r>
       <w:proofErr w:type="spellStart"/>
       <w:r>
@@ -3034,19 +3200,7 @@
       </w:r>
       <w:proofErr w:type="spellEnd"/>
       <w:r>
-        <w:t xml:space="preserve"> an applicant/customer) over a period of time (</w:t>
-      </w:r>
-      <w:r>
-        <w:t>Huang and Scott</w:t>
-      </w:r>
-      <w:r>
-        <w:t xml:space="preserve">, </w:t>
-      </w:r>
-      <w:r>
-        <w:t>2017</w:t>
-      </w:r>
-      <w:r>
-        <w:t>). Being a critical part of Credit Decision made them a natural choice to build in this project.</w:t>
+        <w:t xml:space="preserve"> an applicant/customer) over a period of time (Huang and Scott, 2017). The credit scorecards are used by Financial Risk Management teams for evaluating the creditworthiness of a customer.  Being a critical part of Credit Decision made them a natural choice to build in this project.</w:t>
       </w:r>
     </w:p>
     <w:p>
@@ -3089,6 +3243,28 @@
       </w:r>
       <w:r>
         <w:t>Challenger</w:t>
+      </w:r>
+    </w:p>
+    <w:p>
+      <w:r>
+        <w:t>For a Champion/</w:t>
+      </w:r>
+      <w:r>
+        <w:t>Challenger</w:t>
+      </w:r>
+      <w:r>
+        <w:t xml:space="preserve"> strategy, the goal is to send a percentage of applicants down </w:t>
+      </w:r>
+      <w:r>
+        <w:t>the challenger path and compare the outcomes to the champion. To start, the majority of the volume would be directed to the known good model (</w:t>
+      </w:r>
+      <w:proofErr w:type="spellStart"/>
+      <w:r>
+        <w:t>i.e</w:t>
+      </w:r>
+      <w:proofErr w:type="spellEnd"/>
+      <w:r>
+        <w:t xml:space="preserve"> the champion). This allows the business to test the challenger model with a limited volume </w:t>
       </w:r>
     </w:p>
     <w:p/>
@@ -3465,15 +3641,7 @@
         <w:t>ssigned to the characteristic, which is then added to the overall score on the scorecard</w:t>
       </w:r>
     </w:p>
-    <w:p>
-      <w:pPr>
-        <w:pStyle w:val="ListParagraph"/>
-        <w:numPr>
-          <w:ilvl w:val="0"/>
-          <w:numId w:val="9"/>
-        </w:numPr>
-      </w:pPr>
-    </w:p>
+    <w:p/>
     <w:tbl>
       <w:tblPr>
         <w:tblW w:w="9016" w:type="dxa"/>
@@ -3519,7 +3687,7 @@
                 <w14:ligatures w14:val="none"/>
               </w:rPr>
             </w:pPr>
-            <w:bookmarkStart w:id="15" w:name="_Hlk166857517"/>
+            <w:bookmarkStart w:id="13" w:name="_Hlk166857517"/>
             <w:r>
               <w:rPr>
                 <w:rFonts w:ascii="Aptos Narrow" w:eastAsia="Times New Roman" w:hAnsi="Aptos Narrow" w:cs="Times New Roman"/>
@@ -3532,7 +3700,7 @@
               </w:rPr>
               <w:t>Characteristic</w:t>
             </w:r>
-            <w:bookmarkEnd w:id="15"/>
+            <w:bookmarkEnd w:id="13"/>
           </w:p>
         </w:tc>
         <w:tc>
@@ -4011,7 +4179,6 @@
                 <w:lang w:eastAsia="en-GB"/>
                 <w14:ligatures w14:val="none"/>
               </w:rPr>
-              <w:lastRenderedPageBreak/>
               <w:t>E1B07</w:t>
             </w:r>
           </w:p>
@@ -17898,6 +18065,7 @@
                 <w:lang w:eastAsia="en-GB"/>
                 <w14:ligatures w14:val="none"/>
               </w:rPr>
+              <w:lastRenderedPageBreak/>
               <w:t>E1B01</w:t>
             </w:r>
           </w:p>
@@ -19185,7 +19353,6 @@
                 <w:lang w:eastAsia="en-GB"/>
                 <w14:ligatures w14:val="none"/>
               </w:rPr>
-              <w:lastRenderedPageBreak/>
               <w:t>TRD-STL-19</w:t>
             </w:r>
           </w:p>
@@ -21676,11 +21843,11 @@
       <w:pPr>
         <w:pStyle w:val="Heading4"/>
       </w:pPr>
-      <w:bookmarkStart w:id="16" w:name="_Toc166964433"/>
+      <w:bookmarkStart w:id="14" w:name="_Toc166964433"/>
       <w:r>
         <w:t>NULL Handling in characteristics</w:t>
       </w:r>
-      <w:bookmarkEnd w:id="16"/>
+      <w:bookmarkEnd w:id="14"/>
     </w:p>
     <w:p>
       <w:pPr>
@@ -21720,6 +21887,7 @@
         <w:rPr>
           <w:noProof/>
         </w:rPr>
+        <w:lastRenderedPageBreak/>
         <w:drawing>
           <wp:inline distT="0" distB="0" distL="0" distR="0" wp14:anchorId="1F023653" wp14:editId="48527B24">
             <wp:extent cx="4705927" cy="3358174"/>
@@ -21769,17 +21937,18 @@
       <w:pPr>
         <w:pStyle w:val="Heading4"/>
       </w:pPr>
-      <w:bookmarkStart w:id="17" w:name="_Toc166964434"/>
+      <w:bookmarkStart w:id="15" w:name="_Toc166964434"/>
       <w:r>
         <w:t>Probability of Default formula</w:t>
       </w:r>
-      <w:bookmarkEnd w:id="17"/>
+      <w:bookmarkEnd w:id="15"/>
     </w:p>
     <w:p>
       <w:pPr>
         <w:jc w:val="both"/>
       </w:pPr>
-      <w:commentRangeStart w:id="18"/>
+      <w:commentRangeStart w:id="16"/>
+      <w:commentRangeStart w:id="17"/>
       <w:r>
         <w:t xml:space="preserve">The calculated score on a Scorecard is intended to be a representation of how likely a subject is likely to default on any offered credit. In </w:t>
       </w:r>
@@ -21787,17 +21956,50 @@
         <w:t>its</w:t>
       </w:r>
       <w:r>
-        <w:t xml:space="preserve"> natural form however this isn’t a clear value to communicate probability. Probability of Default</w:t>
-      </w:r>
-      <w:r>
-        <w:t xml:space="preserve"> formulas allow us to translate this raw score into a percentage value that can be more cleanly communicated to non-technical stakeholders.</w:t>
-      </w:r>
-      <w:commentRangeEnd w:id="18"/>
+        <w:t xml:space="preserve"> natural form however this isn’t a clear value to communicate probability. </w:t>
+      </w:r>
+    </w:p>
+    <w:p>
+      <w:pPr>
+        <w:jc w:val="both"/>
+      </w:pPr>
+      <w:r>
+        <w:t xml:space="preserve">The </w:t>
+      </w:r>
+      <w:r>
+        <w:t>Probability of Default</w:t>
+      </w:r>
+      <w:r>
+        <w:t xml:space="preserve"> formula</w:t>
+      </w:r>
+      <w:r>
+        <w:t>s</w:t>
+      </w:r>
+      <w:r>
+        <w:t xml:space="preserve"> allow us to translate this raw score into a percentage value that can be more cleanly communicated to non-technical stakeholders.</w:t>
+      </w:r>
+      <w:commentRangeEnd w:id="16"/>
       <w:r>
         <w:rPr>
           <w:rStyle w:val="CommentReference"/>
         </w:rPr>
-        <w:commentReference w:id="18"/>
+        <w:commentReference w:id="16"/>
+      </w:r>
+      <w:commentRangeEnd w:id="17"/>
+      <w:r>
+        <w:rPr>
+          <w:rStyle w:val="CommentReference"/>
+        </w:rPr>
+        <w:commentReference w:id="17"/>
+      </w:r>
+      <w:r>
+        <w:t xml:space="preserve"> It makes use of coefficients (called “beta” </w:t>
+      </w:r>
+      <w:r>
+        <w:t>β</w:t>
+      </w:r>
+      <w:r>
+        <w:t xml:space="preserve">) and model variables defined early on in the Scorecard Model Development process to convert the raw score into a percentage value.  </w:t>
       </w:r>
     </w:p>
     <w:p>
@@ -21878,7 +22080,14 @@
               <w:jc w:val="both"/>
             </w:pPr>
             <w:r>
-              <w:t xml:space="preserve">e = </w:t>
+              <w:rPr>
+                <w:b/>
+                <w:bCs/>
+              </w:rPr>
+              <w:t>e</w:t>
+            </w:r>
+            <w:r>
+              <w:t xml:space="preserve"> = </w:t>
             </w:r>
             <w:proofErr w:type="spellStart"/>
             <w:r>
@@ -21899,7 +22108,50 @@
               <w:jc w:val="both"/>
             </w:pPr>
             <w:r>
-              <w:t>b &amp; x = constants defined in the Scorecard Model Development process</w:t>
+              <w:rPr>
+                <w:b/>
+                <w:bCs/>
+              </w:rPr>
+              <w:t>β</w:t>
+            </w:r>
+            <w:r>
+              <w:rPr>
+                <w:b/>
+                <w:bCs/>
+              </w:rPr>
+              <w:t xml:space="preserve"> </w:t>
+            </w:r>
+            <w:r>
+              <w:t xml:space="preserve">= beta (i.e. the model coefficients) </w:t>
+            </w:r>
+            <w:r>
+              <w:t xml:space="preserve"> </w:t>
+            </w:r>
+          </w:p>
+          <w:p>
+            <w:pPr>
+              <w:jc w:val="both"/>
+            </w:pPr>
+          </w:p>
+          <w:p>
+            <w:pPr>
+              <w:jc w:val="both"/>
+            </w:pPr>
+            <w:r>
+              <w:rPr>
+                <w:b/>
+                <w:bCs/>
+              </w:rPr>
+              <w:t>x</w:t>
+            </w:r>
+            <w:r>
+              <w:t xml:space="preserve"> = </w:t>
+            </w:r>
+            <w:r>
+              <w:t>Model variables</w:t>
+            </w:r>
+            <w:r>
+              <w:t xml:space="preserve"> defined in the Scorecard Model Development process</w:t>
             </w:r>
           </w:p>
         </w:tc>
@@ -21912,6 +22164,7 @@
       <w:r>
         <w:t xml:space="preserve">Figure: </w:t>
       </w:r>
+      <w:commentRangeStart w:id="18"/>
       <w:commentRangeStart w:id="19"/>
       <w:r>
         <w:t xml:space="preserve">Probability of Default formula </w:t>
@@ -21933,6 +22186,13 @@
       </w:r>
       <w:r>
         <w:t>.</w:t>
+      </w:r>
+      <w:commentRangeEnd w:id="18"/>
+      <w:r>
+        <w:rPr>
+          <w:rStyle w:val="CommentReference"/>
+        </w:rPr>
+        <w:commentReference w:id="18"/>
       </w:r>
       <w:commentRangeEnd w:id="19"/>
       <w:r>
@@ -21947,7 +22207,34 @@
         <w:jc w:val="both"/>
       </w:pPr>
       <w:r>
-        <w:t>Defining the constants to use in this model is typically done in the model development process. As only mock scorecards are used for this program to demonstrate the scorecards concept, the output of this will have no statistically meaningful value. The focus is solely on the Java implementation.</w:t>
+        <w:t>Beta i.e</w:t>
+      </w:r>
+      <w:r>
+        <w:rPr>
+          <w:b/>
+          <w:bCs/>
+        </w:rPr>
+        <w:t xml:space="preserve">. </w:t>
+      </w:r>
+      <w:r>
+        <w:rPr>
+          <w:b/>
+          <w:bCs/>
+        </w:rPr>
+        <w:t>β</w:t>
+      </w:r>
+      <w:r>
+        <w:rPr>
+          <w:b/>
+          <w:bCs/>
+        </w:rPr>
+        <w:t xml:space="preserve"> </w:t>
+      </w:r>
+      <w:r>
+        <w:t>is</w:t>
+      </w:r>
+      <w:r>
+        <w:t xml:space="preserve"> a static value defined as part of the development process. Doing so requires using historical data on the population we’re modelling for. This data is run through statistical analysis (e.g. logical regression) to estimate a co-efficient to use.</w:t>
       </w:r>
     </w:p>
     <w:p>
@@ -21955,13 +22242,107 @@
         <w:jc w:val="both"/>
       </w:pPr>
       <w:r>
-        <w:t>This formula has a</w:t>
-      </w:r>
-      <w:r>
-        <w:t xml:space="preserve">pplied into the project </w:t>
-      </w:r>
-      <w:r>
-        <w:t>within this method as part of the “Scorecard.java” class</w:t>
+        <w:lastRenderedPageBreak/>
+        <w:t>X r</w:t>
+      </w:r>
+    </w:p>
+    <w:p>
+      <w:pPr>
+        <w:jc w:val="both"/>
+      </w:pPr>
+      <w:r>
+        <w:t>Defining the constants to use in this model is typically done in the model development process. As only mock scorecards are used for this program to demonstrate the scorecards concept, the output of this will have no statistically meaningful value. The focus is solely on the Java implementation.</w:t>
+      </w:r>
+    </w:p>
+    <w:p>
+      <w:pPr>
+        <w:jc w:val="both"/>
+      </w:pPr>
+      <w:r>
+        <w:t>To apply this concept to my mock scorecards, I have taken an implementation of this from an older Scorecard no longer in use. That implementation used the formula:</w:t>
+      </w:r>
+    </w:p>
+    <w:p>
+      <w:pPr>
+        <w:jc w:val="center"/>
+        <w:rPr>
+          <w:b/>
+          <w:bCs/>
+        </w:rPr>
+      </w:pPr>
+      <w:r>
+        <w:rPr>
+          <w:b/>
+          <w:bCs/>
+        </w:rPr>
+        <w:t xml:space="preserve">PD = </w:t>
+      </w:r>
+      <w:r>
+        <w:rPr>
+          <w:b/>
+          <w:bCs/>
+        </w:rPr>
+        <w:t>'1/(2^((Score-</w:t>
+      </w:r>
+      <w:r>
+        <w:rPr>
+          <w:b/>
+          <w:bCs/>
+        </w:rPr>
+        <w:t>[</w:t>
+      </w:r>
+      <w:proofErr w:type="spellStart"/>
+      <w:r>
+        <w:rPr>
+          <w:b/>
+          <w:bCs/>
+        </w:rPr>
+        <w:t>basescore</w:t>
+      </w:r>
+      <w:proofErr w:type="spellEnd"/>
+      <w:r>
+        <w:rPr>
+          <w:b/>
+          <w:bCs/>
+        </w:rPr>
+        <w:t xml:space="preserve">] </w:t>
+      </w:r>
+      <w:r>
+        <w:rPr>
+          <w:b/>
+          <w:bCs/>
+        </w:rPr>
+        <w:t>)/</w:t>
+      </w:r>
+      <w:r>
+        <w:rPr>
+          <w:b/>
+          <w:bCs/>
+        </w:rPr>
+        <w:t>[point jump</w:t>
+      </w:r>
+      <w:r>
+        <w:rPr>
+          <w:b/>
+          <w:bCs/>
+        </w:rPr>
+        <w:t>)+1)</w:t>
+      </w:r>
+    </w:p>
+    <w:p>
+      <w:pPr>
+        <w:jc w:val="both"/>
+      </w:pPr>
+    </w:p>
+    <w:p>
+      <w:pPr>
+        <w:jc w:val="both"/>
+      </w:pPr>
+      <w:r>
+        <w:t>This screenshot below shows this coded in the</w:t>
+      </w:r>
+      <w:r>
+        <w:t xml:space="preserve"> “Scorecard.java” class</w:t>
       </w:r>
       <w:r>
         <w:t>:</w:t>
@@ -22126,37 +22507,6 @@
           <w:b/>
           <w:bCs/>
         </w:rPr>
-        <w:t>Refer</w:t>
-      </w:r>
-      <w:r>
-        <w:t xml:space="preserve"> = </w:t>
-      </w:r>
-      <w:r>
-        <w:t xml:space="preserve">If the logic is met, </w:t>
-      </w:r>
-      <w:r>
-        <w:t>the</w:t>
-      </w:r>
-      <w:r>
-        <w:t>n</w:t>
-      </w:r>
-      <w:r>
-        <w:t xml:space="preserve"> data must be manually reviewed before an offer of credit is given (if at all)</w:t>
-      </w:r>
-    </w:p>
-    <w:p>
-      <w:pPr>
-        <w:pStyle w:val="ListParagraph"/>
-        <w:numPr>
-          <w:ilvl w:val="0"/>
-          <w:numId w:val="9"/>
-        </w:numPr>
-      </w:pPr>
-      <w:r>
-        <w:rPr>
-          <w:b/>
-          <w:bCs/>
-        </w:rPr>
         <w:t>Accept</w:t>
       </w:r>
       <w:r>
@@ -22486,73 +22836,6 @@
           </w:tcPr>
           <w:p>
             <w:r>
-              <w:t>R_001</w:t>
-            </w:r>
-          </w:p>
-        </w:tc>
-        <w:tc>
-          <w:tcPr>
-            <w:tcW w:w="1652" w:type="dxa"/>
-            <w:vAlign w:val="center"/>
-          </w:tcPr>
-          <w:p>
-            <w:commentRangeStart w:id="21"/>
-            <w:r>
-              <w:t>Existing Customer</w:t>
-            </w:r>
-            <w:commentRangeEnd w:id="21"/>
-            <w:r>
-              <w:rPr>
-                <w:rStyle w:val="CommentReference"/>
-              </w:rPr>
-              <w:commentReference w:id="21"/>
-            </w:r>
-          </w:p>
-        </w:tc>
-        <w:tc>
-          <w:tcPr>
-            <w:tcW w:w="1068" w:type="dxa"/>
-            <w:vAlign w:val="center"/>
-          </w:tcPr>
-          <w:p>
-            <w:r>
-              <w:t>Refer</w:t>
-            </w:r>
-          </w:p>
-        </w:tc>
-        <w:tc>
-          <w:tcPr>
-            <w:tcW w:w="5387" w:type="dxa"/>
-            <w:vAlign w:val="center"/>
-          </w:tcPr>
-          <w:p>
-            <w:r>
-              <w:t xml:space="preserve">IF Applicant name found within </w:t>
-            </w:r>
-            <w:proofErr w:type="spellStart"/>
-            <w:r>
-              <w:t>Northwind.Customer</w:t>
-            </w:r>
-            <w:proofErr w:type="spellEnd"/>
-            <w:r>
-              <w:t xml:space="preserve"> table</w:t>
-            </w:r>
-          </w:p>
-          <w:p>
-            <w:r>
-              <w:t>THEN FAIL</w:t>
-            </w:r>
-          </w:p>
-        </w:tc>
-      </w:tr>
-      <w:tr>
-        <w:tc>
-          <w:tcPr>
-            <w:tcW w:w="819" w:type="dxa"/>
-            <w:vAlign w:val="center"/>
-          </w:tcPr>
-          <w:p>
-            <w:r>
               <w:t>A_001</w:t>
             </w:r>
           </w:p>
@@ -22602,12 +22885,12 @@
       <w:pPr>
         <w:pStyle w:val="Heading1"/>
       </w:pPr>
-      <w:bookmarkStart w:id="22" w:name="_Toc166964436"/>
+      <w:bookmarkStart w:id="21" w:name="_Toc166964436"/>
       <w:r>
         <w:lastRenderedPageBreak/>
         <w:t>Testing the program</w:t>
       </w:r>
-      <w:bookmarkEnd w:id="22"/>
+      <w:bookmarkEnd w:id="21"/>
     </w:p>
     <w:p>
       <w:pPr>
@@ -22648,11 +22931,11 @@
         <w:pStyle w:val="Heading2"/>
         <w:jc w:val="both"/>
       </w:pPr>
-      <w:bookmarkStart w:id="23" w:name="_Toc166964437"/>
+      <w:bookmarkStart w:id="22" w:name="_Toc166964437"/>
       <w:r>
         <w:t>JUnit</w:t>
       </w:r>
-      <w:bookmarkEnd w:id="23"/>
+      <w:bookmarkEnd w:id="22"/>
     </w:p>
     <w:p>
       <w:pPr>
@@ -22669,7 +22952,7 @@
       </w:r>
     </w:p>
     <w:p>
-      <w:bookmarkStart w:id="24" w:name="_Toc166964438"/>
+      <w:bookmarkStart w:id="23" w:name="_Toc166964438"/>
       <w:r>
         <w:rPr>
           <w:noProof/>
@@ -22771,20 +23054,20 @@
       <w:r>
         <w:t>End to End</w:t>
       </w:r>
-      <w:bookmarkEnd w:id="24"/>
+      <w:bookmarkEnd w:id="23"/>
     </w:p>
     <w:p>
       <w:pPr>
         <w:pStyle w:val="Heading1"/>
       </w:pPr>
-      <w:bookmarkStart w:id="25" w:name="_Toc166964439"/>
+      <w:bookmarkStart w:id="24" w:name="_Toc166964439"/>
       <w:r>
         <w:t xml:space="preserve">Final </w:t>
       </w:r>
       <w:r>
         <w:t>Code Repository</w:t>
       </w:r>
-      <w:bookmarkEnd w:id="25"/>
+      <w:bookmarkEnd w:id="24"/>
     </w:p>
     <w:p>
       <w:r>
@@ -22792,19 +23075,17 @@
       </w:r>
     </w:p>
     <w:p>
-      <w:pPr>
-        <w:rPr>
-          <w:rStyle w:val="Hyperlink"/>
-        </w:rPr>
-      </w:pPr>
       <w:hyperlink r:id="rId20" w:history="1">
         <w:r>
           <w:rPr>
             <w:rStyle w:val="Hyperlink"/>
           </w:rPr>
-          <w:t>https://github.com/btr6566/QA_Apply_Project_1</w:t>
+          <w:t>https://github.com/btr6566/qam1_java_decisioning_app</w:t>
         </w:r>
       </w:hyperlink>
+      <w:r>
+        <w:t xml:space="preserve"> </w:t>
+      </w:r>
     </w:p>
     <w:p>
       <w:pPr>
@@ -22829,6 +23110,103 @@
       <w:r>
         <w:t>Personal Reflections</w:t>
       </w:r>
+    </w:p>
+    <w:p>
+      <w:pPr>
+        <w:pStyle w:val="Heading2"/>
+      </w:pPr>
+      <w:r>
+        <w:t xml:space="preserve">Future </w:t>
+      </w:r>
+      <w:r>
+        <w:t>Additions</w:t>
+      </w:r>
+    </w:p>
+    <w:p>
+      <w:pPr>
+        <w:pStyle w:val="ListParagraph"/>
+        <w:numPr>
+          <w:ilvl w:val="0"/>
+          <w:numId w:val="9"/>
+        </w:numPr>
+      </w:pPr>
+      <w:r>
+        <w:t xml:space="preserve">Front end interface to collect more data on an applicant </w:t>
+      </w:r>
+      <w:proofErr w:type="spellStart"/>
+      <w:r>
+        <w:t>e.g</w:t>
+      </w:r>
+      <w:proofErr w:type="spellEnd"/>
+      <w:r>
+        <w:t>:</w:t>
+      </w:r>
+    </w:p>
+    <w:p>
+      <w:pPr>
+        <w:pStyle w:val="ListParagraph"/>
+        <w:numPr>
+          <w:ilvl w:val="1"/>
+          <w:numId w:val="9"/>
+        </w:numPr>
+      </w:pPr>
+      <w:r>
+        <w:t>Addresses</w:t>
+      </w:r>
+    </w:p>
+    <w:p>
+      <w:pPr>
+        <w:pStyle w:val="ListParagraph"/>
+        <w:numPr>
+          <w:ilvl w:val="1"/>
+          <w:numId w:val="9"/>
+        </w:numPr>
+      </w:pPr>
+      <w:r>
+        <w:t>Income</w:t>
+      </w:r>
+    </w:p>
+    <w:p>
+      <w:pPr>
+        <w:pStyle w:val="ListParagraph"/>
+        <w:numPr>
+          <w:ilvl w:val="1"/>
+          <w:numId w:val="9"/>
+        </w:numPr>
+      </w:pPr>
+      <w:r>
+        <w:t>Expenditure</w:t>
+      </w:r>
+    </w:p>
+    <w:p>
+      <w:pPr>
+        <w:pStyle w:val="ListParagraph"/>
+        <w:numPr>
+          <w:ilvl w:val="0"/>
+          <w:numId w:val="9"/>
+        </w:numPr>
+      </w:pPr>
+      <w:r>
+        <w:t>Submit the collected applicant data to the program as a semi-structured message body e.g. JSON</w:t>
+      </w:r>
+    </w:p>
+    <w:p>
+      <w:pPr>
+        <w:pStyle w:val="ListParagraph"/>
+        <w:numPr>
+          <w:ilvl w:val="0"/>
+          <w:numId w:val="9"/>
+        </w:numPr>
+      </w:pPr>
+      <w:r>
+        <w:t>Replace the random database lookup with a connection to the Delphi Select Sandbox API</w:t>
+      </w:r>
+    </w:p>
+    <w:p/>
+    <w:p>
+      <w:pPr>
+        <w:pStyle w:val="Heading2"/>
+      </w:pPr>
       <w:r>
         <w:br w:type="page"/>
       </w:r>
@@ -22837,12 +23215,12 @@
       <w:pPr>
         <w:pStyle w:val="Heading1"/>
       </w:pPr>
-      <w:bookmarkStart w:id="26" w:name="_Toc166964440"/>
+      <w:bookmarkStart w:id="25" w:name="_Toc166964440"/>
       <w:r>
         <w:lastRenderedPageBreak/>
         <w:t>References</w:t>
       </w:r>
-      <w:bookmarkEnd w:id="26"/>
+      <w:bookmarkEnd w:id="25"/>
     </w:p>
     <w:p>
       <w:r>
@@ -23154,6 +23532,34 @@
       <w:r>
         <w:t>[Accessed 3 May 2024].</w:t>
       </w:r>
+    </w:p>
+    <w:p>
+      <w:pPr>
+        <w:pStyle w:val="Heading2"/>
+      </w:pPr>
+      <w:r>
+        <w:t>Probability of Default</w:t>
+      </w:r>
+    </w:p>
+    <w:p>
+      <w:r>
+        <w:t>Anderson, R. (2007). The Credit Scoring Toolkit: Theory and Practice for Retail Credit Risk Management and Decision Automation. Oxford University Press.</w:t>
+      </w:r>
+    </w:p>
+    <w:p>
+      <w:r>
+        <w:t>Mays, E. (2004). Credit Scoring for Risk Managers: The Handbook for Lenders. South-Western Educational Publishing.</w:t>
+      </w:r>
+    </w:p>
+    <w:p>
+      <w:r>
+        <w:t>Siddiqi, N. (2017). Credit Risk Scorecards: Developing and Implementing Intelligent Credit Scoring. Wiley.</w:t>
+      </w:r>
+    </w:p>
+    <w:p>
+      <w:r>
+        <w:t>Thomas, L. C., Edelman, D. B., &amp; Crook, J. N. (2002). Credit Scoring and Its Applications. Society for Industrial and Applied Mathematics.</w:t>
+      </w:r>
       <w:r>
         <w:br w:type="page"/>
       </w:r>
@@ -23162,23 +23568,23 @@
       <w:pPr>
         <w:pStyle w:val="Heading1"/>
       </w:pPr>
-      <w:bookmarkStart w:id="27" w:name="_Toc166964441"/>
+      <w:bookmarkStart w:id="26" w:name="_Toc166964441"/>
       <w:r>
         <w:lastRenderedPageBreak/>
         <w:t>Appendix</w:t>
       </w:r>
-      <w:bookmarkEnd w:id="27"/>
+      <w:bookmarkEnd w:id="26"/>
     </w:p>
     <w:p/>
     <w:p>
       <w:pPr>
         <w:pStyle w:val="Heading2"/>
       </w:pPr>
-      <w:bookmarkStart w:id="28" w:name="_Toc166964442"/>
+      <w:bookmarkStart w:id="27" w:name="_Toc166964442"/>
       <w:r>
         <w:t>Resources:</w:t>
       </w:r>
-      <w:bookmarkEnd w:id="28"/>
+      <w:bookmarkEnd w:id="27"/>
     </w:p>
     <w:p>
       <w:hyperlink r:id="rId33" w:history="1">
@@ -23210,6 +23616,27 @@
         </w:r>
       </w:hyperlink>
     </w:p>
+    <w:p>
+      <w:r>
+        <w:br w:type="page"/>
+      </w:r>
+    </w:p>
+    <w:p>
+      <w:pPr>
+        <w:pStyle w:val="Heading2"/>
+      </w:pPr>
+      <w:bookmarkStart w:id="28" w:name="_Communications"/>
+      <w:bookmarkEnd w:id="28"/>
+      <w:r>
+        <w:lastRenderedPageBreak/>
+        <w:t>Communications</w:t>
+      </w:r>
+    </w:p>
+    <w:p>
+      <w:r>
+        <w:br w:type="page"/>
+      </w:r>
+    </w:p>
     <w:p/>
     <w:p>
       <w:pPr>
@@ -23854,7 +24281,7 @@
 </file>
 
 <file path=word/comments.xml><?xml version="1.0" encoding="utf-8"?>
-<w:comments xmlns:wpc="http://schemas.microsoft.com/office/word/2010/wordprocessingCanvas" xmlns:cx="http://schemas.microsoft.com/office/drawing/2014/chartex" xmlns:cx1="http://schemas.microsoft.com/office/drawing/2015/9/8/chartex" xmlns:cx2="http://schemas.microsoft.com/office/drawing/2015/10/21/chartex" xmlns:cx3="http://schemas.microsoft.com/office/drawing/2016/5/9/chartex" xmlns:cx4="http://schemas.microsoft.com/office/drawing/2016/5/10/chartex" xmlns:cx5="http://schemas.microsoft.com/office/drawing/2016/5/11/chartex" xmlns:cx6="http://schemas.microsoft.com/office/drawing/2016/5/12/chartex" xmlns:cx7="http://schemas.microsoft.com/office/drawing/2016/5/13/chartex" xmlns:cx8="http://schemas.microsoft.com/office/drawing/2016/5/14/chartex" xmlns:mc="http://schemas.openxmlformats.org/markup-compatibility/2006" xmlns:aink="http://schemas.microsoft.com/office/drawing/2016/ink" xmlns:am3d="http://schemas.microsoft.com/office/drawing/2017/model3d" xmlns:o="urn:schemas-microsoft-com:office:office" xmlns:oel="http://schemas.microsoft.com/office/2019/extlst" xmlns:r="http://schemas.openxmlformats.org/officeDocument/2006/relationships" xmlns:m="http://schemas.openxmlformats.org/officeDocument/2006/math" xmlns:v="urn:schemas-microsoft-com:vml" xmlns:wp14="http://schemas.microsoft.com/office/word/2010/wordprocessingDrawing" xmlns:wp="http://schemas.openxmlformats.org/drawingml/2006/wordprocessingDrawing" xmlns:w10="urn:schemas-microsoft-com:office:word" xmlns:w="http://schemas.openxmlformats.org/wordprocessingml/2006/main" xmlns:w14="http://schemas.microsoft.com/office/word/2010/wordml" xmlns:w15="http://schemas.microsoft.com/office/word/2012/wordml" xmlns:w16cex="http://schemas.microsoft.com/office/word/2018/wordml/cex" xmlns:w16cid="http://schemas.microsoft.com/office/word/2016/wordml/cid" xmlns:w16="http://schemas.microsoft.com/office/word/2018/wordml" xmlns:w16sdtdh="http://schemas.microsoft.com/office/word/2020/wordml/sdtdatahash" xmlns:w16se="http://schemas.microsoft.com/office/word/2015/wordml/symex" xmlns:wpg="http://schemas.microsoft.com/office/word/2010/wordprocessingGroup" xmlns:wpi="http://schemas.microsoft.com/office/word/2010/wordprocessingInk" xmlns:wne="http://schemas.microsoft.com/office/word/2006/wordml" xmlns:wps="http://schemas.microsoft.com/office/word/2010/wordprocessingShape" mc:Ignorable="w14 w15 w16se w16cid w16 w16cex w16sdtdh wp14">
+<w:comments xmlns:wpc="http://schemas.microsoft.com/office/word/2010/wordprocessingCanvas" xmlns:cx="http://schemas.microsoft.com/office/drawing/2014/chartex" xmlns:cx1="http://schemas.microsoft.com/office/drawing/2015/9/8/chartex" xmlns:cx2="http://schemas.microsoft.com/office/drawing/2015/10/21/chartex" xmlns:cx3="http://schemas.microsoft.com/office/drawing/2016/5/9/chartex" xmlns:cx4="http://schemas.microsoft.com/office/drawing/2016/5/10/chartex" xmlns:cx5="http://schemas.microsoft.com/office/drawing/2016/5/11/chartex" xmlns:cx6="http://schemas.microsoft.com/office/drawing/2016/5/12/chartex" xmlns:cx7="http://schemas.microsoft.com/office/drawing/2016/5/13/chartex" xmlns:cx8="http://schemas.microsoft.com/office/drawing/2016/5/14/chartex" xmlns:mc="http://schemas.openxmlformats.org/markup-compatibility/2006" xmlns:aink="http://schemas.microsoft.com/office/drawing/2016/ink" xmlns:am3d="http://schemas.microsoft.com/office/drawing/2017/model3d" xmlns:o="urn:schemas-microsoft-com:office:office" xmlns:oel="http://schemas.microsoft.com/office/2019/extlst" xmlns:r="http://schemas.openxmlformats.org/officeDocument/2006/relationships" xmlns:m="http://schemas.openxmlformats.org/officeDocument/2006/math" xmlns:v="urn:schemas-microsoft-com:vml" xmlns:wp14="http://schemas.microsoft.com/office/word/2010/wordprocessingDrawing" xmlns:wp="http://schemas.openxmlformats.org/drawingml/2006/wordprocessingDrawing" xmlns:w10="urn:schemas-microsoft-com:office:word" xmlns:w="http://schemas.openxmlformats.org/wordprocessingml/2006/main" xmlns:w14="http://schemas.microsoft.com/office/word/2010/wordml" xmlns:w15="http://schemas.microsoft.com/office/word/2012/wordml" xmlns:w16cex="http://schemas.microsoft.com/office/word/2018/wordml/cex" xmlns:w16cid="http://schemas.microsoft.com/office/word/2016/wordml/cid" xmlns:w16="http://schemas.microsoft.com/office/word/2018/wordml" xmlns:w16du="http://schemas.microsoft.com/office/word/2023/wordml/word16du" xmlns:w16sdtdh="http://schemas.microsoft.com/office/word/2020/wordml/sdtdatahash" xmlns:w16se="http://schemas.microsoft.com/office/word/2015/wordml/symex" xmlns:wpg="http://schemas.microsoft.com/office/word/2010/wordprocessingGroup" xmlns:wpi="http://schemas.microsoft.com/office/word/2010/wordprocessingInk" xmlns:wne="http://schemas.microsoft.com/office/word/2006/wordml" xmlns:wps="http://schemas.microsoft.com/office/word/2010/wordprocessingShape" mc:Ignorable="w14 w15 w16se w16cid w16 w16cex w16sdtdh w16du wp14">
   <w:comment w:id="4" w:author="Benjamin Roberts (Credit)" w:date="2024-04-26T16:47:00Z" w:initials="BR">
     <w:p>
       <w:pPr>
@@ -23900,7 +24327,7 @@
       </w:r>
     </w:p>
   </w:comment>
-  <w:comment w:id="18" w:author="Benjamin Roberts" w:date="2024-05-19T13:14:00Z" w:initials="BR">
+  <w:comment w:id="16" w:author="Benjamin Roberts" w:date="2024-05-19T13:14:00Z" w:initials="BR">
     <w:p>
       <w:pPr>
         <w:pStyle w:val="CommentText"/>
@@ -23919,7 +24346,36 @@
       </w:r>
     </w:p>
   </w:comment>
-  <w:comment w:id="19" w:author="Benjamin Roberts (Credit) [2]" w:date="2024-05-09T14:40:00Z" w:initials="BR">
+  <w:comment w:id="17" w:author="Benjamin Roberts" w:date="2024-06-02T13:47:00Z" w:initials="BR">
+    <w:p>
+      <w:pPr>
+        <w:pStyle w:val="CommentText"/>
+      </w:pPr>
+      <w:r>
+        <w:rPr>
+          <w:rStyle w:val="CommentReference"/>
+        </w:rPr>
+        <w:annotationRef/>
+      </w:r>
+      <w:r>
+        <w:t>Note from Weidong:</w:t>
+      </w:r>
+    </w:p>
+    <w:p>
+      <w:pPr>
+        <w:pStyle w:val="CommentText"/>
+      </w:pPr>
+    </w:p>
+    <w:p>
+      <w:pPr>
+        <w:pStyle w:val="CommentText"/>
+      </w:pPr>
+      <w:r>
+        <w:t>Hi Ben, the Probability of Default formula allows us to convert the beta (model coefficients) and model variables X into a percentage value, which is then calibrated into a calculated score.</w:t>
+      </w:r>
+    </w:p>
+  </w:comment>
+  <w:comment w:id="18" w:author="Benjamin Roberts (Credit) [2]" w:date="2024-05-09T14:40:00Z" w:initials="BR">
     <w:p>
       <w:pPr>
         <w:pStyle w:val="CommentText"/>
@@ -23948,7 +24404,7 @@
       </w:r>
     </w:p>
   </w:comment>
-  <w:comment w:id="21" w:author="Benjamin Roberts (Credit)" w:date="2024-05-17T17:33:00Z" w:initials="BR(">
+  <w:comment w:id="19" w:author="Benjamin Roberts" w:date="2024-06-02T13:47:00Z" w:initials="BR">
     <w:p>
       <w:pPr>
         <w:pStyle w:val="CommentText"/>
@@ -23960,7 +24416,20 @@
         <w:annotationRef/>
       </w:r>
       <w:r>
-        <w:t>Still deciding on logic for this. Plan is to use the Northwind database in some way</w:t>
+        <w:t>Note from Weidong:</w:t>
+      </w:r>
+    </w:p>
+    <w:p>
+      <w:pPr>
+        <w:pStyle w:val="CommentText"/>
+      </w:pPr>
+    </w:p>
+    <w:p>
+      <w:pPr>
+        <w:pStyle w:val="CommentText"/>
+      </w:pPr>
+      <w:r>
+        <w:t>This formula is usually used to convert a calculated score into probability of default!</w:t>
       </w:r>
     </w:p>
   </w:comment>
@@ -23968,37 +24437,40 @@
 </file>
 
 <file path=word/commentsExtended.xml><?xml version="1.0" encoding="utf-8"?>
-<w15:commentsEx xmlns:wpc="http://schemas.microsoft.com/office/word/2010/wordprocessingCanvas" xmlns:cx="http://schemas.microsoft.com/office/drawing/2014/chartex" xmlns:cx1="http://schemas.microsoft.com/office/drawing/2015/9/8/chartex" xmlns:cx2="http://schemas.microsoft.com/office/drawing/2015/10/21/chartex" xmlns:cx3="http://schemas.microsoft.com/office/drawing/2016/5/9/chartex" xmlns:cx4="http://schemas.microsoft.com/office/drawing/2016/5/10/chartex" xmlns:cx5="http://schemas.microsoft.com/office/drawing/2016/5/11/chartex" xmlns:cx6="http://schemas.microsoft.com/office/drawing/2016/5/12/chartex" xmlns:cx7="http://schemas.microsoft.com/office/drawing/2016/5/13/chartex" xmlns:cx8="http://schemas.microsoft.com/office/drawing/2016/5/14/chartex" xmlns:mc="http://schemas.openxmlformats.org/markup-compatibility/2006" xmlns:aink="http://schemas.microsoft.com/office/drawing/2016/ink" xmlns:am3d="http://schemas.microsoft.com/office/drawing/2017/model3d" xmlns:o="urn:schemas-microsoft-com:office:office" xmlns:oel="http://schemas.microsoft.com/office/2019/extlst" xmlns:r="http://schemas.openxmlformats.org/officeDocument/2006/relationships" xmlns:m="http://schemas.openxmlformats.org/officeDocument/2006/math" xmlns:v="urn:schemas-microsoft-com:vml" xmlns:wp14="http://schemas.microsoft.com/office/word/2010/wordprocessingDrawing" xmlns:wp="http://schemas.openxmlformats.org/drawingml/2006/wordprocessingDrawing" xmlns:w10="urn:schemas-microsoft-com:office:word" xmlns:w="http://schemas.openxmlformats.org/wordprocessingml/2006/main" xmlns:w14="http://schemas.microsoft.com/office/word/2010/wordml" xmlns:w15="http://schemas.microsoft.com/office/word/2012/wordml" xmlns:w16cex="http://schemas.microsoft.com/office/word/2018/wordml/cex" xmlns:w16cid="http://schemas.microsoft.com/office/word/2016/wordml/cid" xmlns:w16="http://schemas.microsoft.com/office/word/2018/wordml" xmlns:w16sdtdh="http://schemas.microsoft.com/office/word/2020/wordml/sdtdatahash" xmlns:w16se="http://schemas.microsoft.com/office/word/2015/wordml/symex" xmlns:wpg="http://schemas.microsoft.com/office/word/2010/wordprocessingGroup" xmlns:wpi="http://schemas.microsoft.com/office/word/2010/wordprocessingInk" xmlns:wne="http://schemas.microsoft.com/office/word/2006/wordml" xmlns:wps="http://schemas.microsoft.com/office/word/2010/wordprocessingShape" mc:Ignorable="w14 w15 w16se w16cid w16 w16cex w16sdtdh wp14">
+<w15:commentsEx xmlns:wpc="http://schemas.microsoft.com/office/word/2010/wordprocessingCanvas" xmlns:cx="http://schemas.microsoft.com/office/drawing/2014/chartex" xmlns:cx1="http://schemas.microsoft.com/office/drawing/2015/9/8/chartex" xmlns:cx2="http://schemas.microsoft.com/office/drawing/2015/10/21/chartex" xmlns:cx3="http://schemas.microsoft.com/office/drawing/2016/5/9/chartex" xmlns:cx4="http://schemas.microsoft.com/office/drawing/2016/5/10/chartex" xmlns:cx5="http://schemas.microsoft.com/office/drawing/2016/5/11/chartex" xmlns:cx6="http://schemas.microsoft.com/office/drawing/2016/5/12/chartex" xmlns:cx7="http://schemas.microsoft.com/office/drawing/2016/5/13/chartex" xmlns:cx8="http://schemas.microsoft.com/office/drawing/2016/5/14/chartex" xmlns:mc="http://schemas.openxmlformats.org/markup-compatibility/2006" xmlns:aink="http://schemas.microsoft.com/office/drawing/2016/ink" xmlns:am3d="http://schemas.microsoft.com/office/drawing/2017/model3d" xmlns:o="urn:schemas-microsoft-com:office:office" xmlns:oel="http://schemas.microsoft.com/office/2019/extlst" xmlns:r="http://schemas.openxmlformats.org/officeDocument/2006/relationships" xmlns:m="http://schemas.openxmlformats.org/officeDocument/2006/math" xmlns:v="urn:schemas-microsoft-com:vml" xmlns:wp14="http://schemas.microsoft.com/office/word/2010/wordprocessingDrawing" xmlns:wp="http://schemas.openxmlformats.org/drawingml/2006/wordprocessingDrawing" xmlns:w10="urn:schemas-microsoft-com:office:word" xmlns:w="http://schemas.openxmlformats.org/wordprocessingml/2006/main" xmlns:w14="http://schemas.microsoft.com/office/word/2010/wordml" xmlns:w15="http://schemas.microsoft.com/office/word/2012/wordml" xmlns:w16cex="http://schemas.microsoft.com/office/word/2018/wordml/cex" xmlns:w16cid="http://schemas.microsoft.com/office/word/2016/wordml/cid" xmlns:w16="http://schemas.microsoft.com/office/word/2018/wordml" xmlns:w16du="http://schemas.microsoft.com/office/word/2023/wordml/word16du" xmlns:w16sdtdh="http://schemas.microsoft.com/office/word/2020/wordml/sdtdatahash" xmlns:w16se="http://schemas.microsoft.com/office/word/2015/wordml/symex" xmlns:wpg="http://schemas.microsoft.com/office/word/2010/wordprocessingGroup" xmlns:wpi="http://schemas.microsoft.com/office/word/2010/wordprocessingInk" xmlns:wne="http://schemas.microsoft.com/office/word/2006/wordml" xmlns:wps="http://schemas.microsoft.com/office/word/2010/wordprocessingShape" mc:Ignorable="w14 w15 w16se w16cid w16 w16cex w16sdtdh w16du wp14">
   <w15:commentEx w15:paraId="016A4693" w15:done="0"/>
   <w15:commentEx w15:paraId="6F908A97" w15:done="0"/>
   <w15:commentEx w15:paraId="617D147F" w15:done="0"/>
+  <w15:commentEx w15:paraId="1ACB58ED" w15:paraIdParent="617D147F" w15:done="0"/>
   <w15:commentEx w15:paraId="5566F773" w15:done="0"/>
-  <w15:commentEx w15:paraId="769F06F6" w15:done="0"/>
+  <w15:commentEx w15:paraId="6AA834DA" w15:paraIdParent="5566F773" w15:done="0"/>
 </w15:commentsEx>
 </file>
 
 <file path=word/commentsExtensible.xml><?xml version="1.0" encoding="utf-8"?>
-<w16cex:commentsExtensible xmlns:wpc="http://schemas.microsoft.com/office/word/2010/wordprocessingCanvas" xmlns:cx="http://schemas.microsoft.com/office/drawing/2014/chartex" xmlns:cx1="http://schemas.microsoft.com/office/drawing/2015/9/8/chartex" xmlns:cx2="http://schemas.microsoft.com/office/drawing/2015/10/21/chartex" xmlns:cx3="http://schemas.microsoft.com/office/drawing/2016/5/9/chartex" xmlns:cx4="http://schemas.microsoft.com/office/drawing/2016/5/10/chartex" xmlns:cx5="http://schemas.microsoft.com/office/drawing/2016/5/11/chartex" xmlns:cx6="http://schemas.microsoft.com/office/drawing/2016/5/12/chartex" xmlns:cx7="http://schemas.microsoft.com/office/drawing/2016/5/13/chartex" xmlns:cx8="http://schemas.microsoft.com/office/drawing/2016/5/14/chartex" xmlns:cr="http://schemas.microsoft.com/office/comments/2020/reactions" xmlns:mc="http://schemas.openxmlformats.org/markup-compatibility/2006" xmlns:aink="http://schemas.microsoft.com/office/drawing/2016/ink" xmlns:am3d="http://schemas.microsoft.com/office/drawing/2017/model3d" xmlns:o="urn:schemas-microsoft-com:office:office" xmlns:oel="http://schemas.microsoft.com/office/2019/extlst" xmlns:r="http://schemas.openxmlformats.org/officeDocument/2006/relationships" xmlns:m="http://schemas.openxmlformats.org/officeDocument/2006/math" xmlns:v="urn:schemas-microsoft-com:vml" xmlns:wp14="http://schemas.microsoft.com/office/word/2010/wordprocessingDrawing" xmlns:wp="http://schemas.openxmlformats.org/drawingml/2006/wordprocessingDrawing" xmlns:w10="urn:schemas-microsoft-com:office:word" xmlns:w="http://schemas.openxmlformats.org/wordprocessingml/2006/main" xmlns:w14="http://schemas.microsoft.com/office/word/2010/wordml" xmlns:w15="http://schemas.microsoft.com/office/word/2012/wordml" xmlns:w16cex="http://schemas.microsoft.com/office/word/2018/wordml/cex" xmlns:w16cid="http://schemas.microsoft.com/office/word/2016/wordml/cid" xmlns:w16="http://schemas.microsoft.com/office/word/2018/wordml" xmlns:w16sdtdh="http://schemas.microsoft.com/office/word/2020/wordml/sdtdatahash" xmlns:w16se="http://schemas.microsoft.com/office/word/2015/wordml/symex" xmlns:wpg="http://schemas.microsoft.com/office/word/2010/wordprocessingGroup" xmlns:wpi="http://schemas.microsoft.com/office/word/2010/wordprocessingInk" xmlns:wne="http://schemas.microsoft.com/office/word/2006/wordml" xmlns:wps="http://schemas.microsoft.com/office/word/2010/wordprocessingShape" mc:Ignorable="w14 w15 w16se w16cid w16 w16cex w16sdtdh cr wp14">
+<w16cex:commentsExtensible xmlns:wpc="http://schemas.microsoft.com/office/word/2010/wordprocessingCanvas" xmlns:cx="http://schemas.microsoft.com/office/drawing/2014/chartex" xmlns:cx1="http://schemas.microsoft.com/office/drawing/2015/9/8/chartex" xmlns:cx2="http://schemas.microsoft.com/office/drawing/2015/10/21/chartex" xmlns:cx3="http://schemas.microsoft.com/office/drawing/2016/5/9/chartex" xmlns:cx4="http://schemas.microsoft.com/office/drawing/2016/5/10/chartex" xmlns:cx5="http://schemas.microsoft.com/office/drawing/2016/5/11/chartex" xmlns:cx6="http://schemas.microsoft.com/office/drawing/2016/5/12/chartex" xmlns:cx7="http://schemas.microsoft.com/office/drawing/2016/5/13/chartex" xmlns:cx8="http://schemas.microsoft.com/office/drawing/2016/5/14/chartex" xmlns:cr="http://schemas.microsoft.com/office/comments/2020/reactions" xmlns:mc="http://schemas.openxmlformats.org/markup-compatibility/2006" xmlns:aink="http://schemas.microsoft.com/office/drawing/2016/ink" xmlns:am3d="http://schemas.microsoft.com/office/drawing/2017/model3d" xmlns:o="urn:schemas-microsoft-com:office:office" xmlns:oel="http://schemas.microsoft.com/office/2019/extlst" xmlns:r="http://schemas.openxmlformats.org/officeDocument/2006/relationships" xmlns:m="http://schemas.openxmlformats.org/officeDocument/2006/math" xmlns:v="urn:schemas-microsoft-com:vml" xmlns:wp14="http://schemas.microsoft.com/office/word/2010/wordprocessingDrawing" xmlns:wp="http://schemas.openxmlformats.org/drawingml/2006/wordprocessingDrawing" xmlns:w10="urn:schemas-microsoft-com:office:word" xmlns:w="http://schemas.openxmlformats.org/wordprocessingml/2006/main" xmlns:w14="http://schemas.microsoft.com/office/word/2010/wordml" xmlns:w15="http://schemas.microsoft.com/office/word/2012/wordml" xmlns:w16cex="http://schemas.microsoft.com/office/word/2018/wordml/cex" xmlns:w16cid="http://schemas.microsoft.com/office/word/2016/wordml/cid" xmlns:w16="http://schemas.microsoft.com/office/word/2018/wordml" xmlns:w16du="http://schemas.microsoft.com/office/word/2023/wordml/word16du" xmlns:w16sdtdh="http://schemas.microsoft.com/office/word/2020/wordml/sdtdatahash" xmlns:w16se="http://schemas.microsoft.com/office/word/2015/wordml/symex" xmlns:wpg="http://schemas.microsoft.com/office/word/2010/wordprocessingGroup" xmlns:wpi="http://schemas.microsoft.com/office/word/2010/wordprocessingInk" xmlns:wne="http://schemas.microsoft.com/office/word/2006/wordml" xmlns:wps="http://schemas.microsoft.com/office/word/2010/wordprocessingShape" mc:Ignorable="w14 w15 w16se w16cid w16 w16cex w16sdtdh cr w16du wp14">
   <w16cex:commentExtensible w16cex:durableId="6A9396A6" w16cex:dateUtc="2024-04-26T15:47:00Z"/>
   <w16cex:commentExtensible w16cex:durableId="271C83CC" w16cex:dateUtc="2024-04-26T15:33:00Z"/>
   <w16cex:commentExtensible w16cex:durableId="05E4587D" w16cex:dateUtc="2024-05-19T12:14:00Z"/>
+  <w16cex:commentExtensible w16cex:durableId="78F6BFC8" w16cex:dateUtc="2024-06-02T12:47:00Z"/>
   <w16cex:commentExtensible w16cex:durableId="77CB7BB7" w16cex:dateUtc="2024-05-09T13:40:00Z"/>
-  <w16cex:commentExtensible w16cex:durableId="37C35081" w16cex:dateUtc="2024-05-17T16:33:00Z"/>
+  <w16cex:commentExtensible w16cex:durableId="2F6A7622" w16cex:dateUtc="2024-06-02T12:47:00Z"/>
 </w16cex:commentsExtensible>
 </file>
 
 <file path=word/commentsIds.xml><?xml version="1.0" encoding="utf-8"?>
-<w16cid:commentsIds xmlns:wpc="http://schemas.microsoft.com/office/word/2010/wordprocessingCanvas" xmlns:cx="http://schemas.microsoft.com/office/drawing/2014/chartex" xmlns:cx1="http://schemas.microsoft.com/office/drawing/2015/9/8/chartex" xmlns:cx2="http://schemas.microsoft.com/office/drawing/2015/10/21/chartex" xmlns:cx3="http://schemas.microsoft.com/office/drawing/2016/5/9/chartex" xmlns:cx4="http://schemas.microsoft.com/office/drawing/2016/5/10/chartex" xmlns:cx5="http://schemas.microsoft.com/office/drawing/2016/5/11/chartex" xmlns:cx6="http://schemas.microsoft.com/office/drawing/2016/5/12/chartex" xmlns:cx7="http://schemas.microsoft.com/office/drawing/2016/5/13/chartex" xmlns:cx8="http://schemas.microsoft.com/office/drawing/2016/5/14/chartex" xmlns:mc="http://schemas.openxmlformats.org/markup-compatibility/2006" xmlns:aink="http://schemas.microsoft.com/office/drawing/2016/ink" xmlns:am3d="http://schemas.microsoft.com/office/drawing/2017/model3d" xmlns:o="urn:schemas-microsoft-com:office:office" xmlns:oel="http://schemas.microsoft.com/office/2019/extlst" xmlns:r="http://schemas.openxmlformats.org/officeDocument/2006/relationships" xmlns:m="http://schemas.openxmlformats.org/officeDocument/2006/math" xmlns:v="urn:schemas-microsoft-com:vml" xmlns:wp14="http://schemas.microsoft.com/office/word/2010/wordprocessingDrawing" xmlns:wp="http://schemas.openxmlformats.org/drawingml/2006/wordprocessingDrawing" xmlns:w10="urn:schemas-microsoft-com:office:word" xmlns:w="http://schemas.openxmlformats.org/wordprocessingml/2006/main" xmlns:w14="http://schemas.microsoft.com/office/word/2010/wordml" xmlns:w15="http://schemas.microsoft.com/office/word/2012/wordml" xmlns:w16cex="http://schemas.microsoft.com/office/word/2018/wordml/cex" xmlns:w16cid="http://schemas.microsoft.com/office/word/2016/wordml/cid" xmlns:w16="http://schemas.microsoft.com/office/word/2018/wordml" xmlns:w16sdtdh="http://schemas.microsoft.com/office/word/2020/wordml/sdtdatahash" xmlns:w16se="http://schemas.microsoft.com/office/word/2015/wordml/symex" xmlns:wpg="http://schemas.microsoft.com/office/word/2010/wordprocessingGroup" xmlns:wpi="http://schemas.microsoft.com/office/word/2010/wordprocessingInk" xmlns:wne="http://schemas.microsoft.com/office/word/2006/wordml" xmlns:wps="http://schemas.microsoft.com/office/word/2010/wordprocessingShape" mc:Ignorable="w14 w15 w16se w16cid w16 w16cex w16sdtdh wp14">
+<w16cid:commentsIds xmlns:wpc="http://schemas.microsoft.com/office/word/2010/wordprocessingCanvas" xmlns:cx="http://schemas.microsoft.com/office/drawing/2014/chartex" xmlns:cx1="http://schemas.microsoft.com/office/drawing/2015/9/8/chartex" xmlns:cx2="http://schemas.microsoft.com/office/drawing/2015/10/21/chartex" xmlns:cx3="http://schemas.microsoft.com/office/drawing/2016/5/9/chartex" xmlns:cx4="http://schemas.microsoft.com/office/drawing/2016/5/10/chartex" xmlns:cx5="http://schemas.microsoft.com/office/drawing/2016/5/11/chartex" xmlns:cx6="http://schemas.microsoft.com/office/drawing/2016/5/12/chartex" xmlns:cx7="http://schemas.microsoft.com/office/drawing/2016/5/13/chartex" xmlns:cx8="http://schemas.microsoft.com/office/drawing/2016/5/14/chartex" xmlns:mc="http://schemas.openxmlformats.org/markup-compatibility/2006" xmlns:aink="http://schemas.microsoft.com/office/drawing/2016/ink" xmlns:am3d="http://schemas.microsoft.com/office/drawing/2017/model3d" xmlns:o="urn:schemas-microsoft-com:office:office" xmlns:oel="http://schemas.microsoft.com/office/2019/extlst" xmlns:r="http://schemas.openxmlformats.org/officeDocument/2006/relationships" xmlns:m="http://schemas.openxmlformats.org/officeDocument/2006/math" xmlns:v="urn:schemas-microsoft-com:vml" xmlns:wp14="http://schemas.microsoft.com/office/word/2010/wordprocessingDrawing" xmlns:wp="http://schemas.openxmlformats.org/drawingml/2006/wordprocessingDrawing" xmlns:w10="urn:schemas-microsoft-com:office:word" xmlns:w="http://schemas.openxmlformats.org/wordprocessingml/2006/main" xmlns:w14="http://schemas.microsoft.com/office/word/2010/wordml" xmlns:w15="http://schemas.microsoft.com/office/word/2012/wordml" xmlns:w16cex="http://schemas.microsoft.com/office/word/2018/wordml/cex" xmlns:w16cid="http://schemas.microsoft.com/office/word/2016/wordml/cid" xmlns:w16="http://schemas.microsoft.com/office/word/2018/wordml" xmlns:w16du="http://schemas.microsoft.com/office/word/2023/wordml/word16du" xmlns:w16sdtdh="http://schemas.microsoft.com/office/word/2020/wordml/sdtdatahash" xmlns:w16se="http://schemas.microsoft.com/office/word/2015/wordml/symex" xmlns:wpg="http://schemas.microsoft.com/office/word/2010/wordprocessingGroup" xmlns:wpi="http://schemas.microsoft.com/office/word/2010/wordprocessingInk" xmlns:wne="http://schemas.microsoft.com/office/word/2006/wordml" xmlns:wps="http://schemas.microsoft.com/office/word/2010/wordprocessingShape" mc:Ignorable="w14 w15 w16se w16cid w16 w16cex w16sdtdh w16du wp14">
   <w16cid:commentId w16cid:paraId="016A4693" w16cid:durableId="6A9396A6"/>
   <w16cid:commentId w16cid:paraId="6F908A97" w16cid:durableId="271C83CC"/>
   <w16cid:commentId w16cid:paraId="617D147F" w16cid:durableId="05E4587D"/>
+  <w16cid:commentId w16cid:paraId="1ACB58ED" w16cid:durableId="78F6BFC8"/>
   <w16cid:commentId w16cid:paraId="5566F773" w16cid:durableId="77CB7BB7"/>
-  <w16cid:commentId w16cid:paraId="769F06F6" w16cid:durableId="37C35081"/>
+  <w16cid:commentId w16cid:paraId="6AA834DA" w16cid:durableId="2F6A7622"/>
 </w16cid:commentsIds>
 </file>
 
 <file path=word/endnotes.xml><?xml version="1.0" encoding="utf-8"?>
-<w:endnotes xmlns:wpc="http://schemas.microsoft.com/office/word/2010/wordprocessingCanvas" xmlns:cx="http://schemas.microsoft.com/office/drawing/2014/chartex" xmlns:cx1="http://schemas.microsoft.com/office/drawing/2015/9/8/chartex" xmlns:cx2="http://schemas.microsoft.com/office/drawing/2015/10/21/chartex" xmlns:cx3="http://schemas.microsoft.com/office/drawing/2016/5/9/chartex" xmlns:cx4="http://schemas.microsoft.com/office/drawing/2016/5/10/chartex" xmlns:cx5="http://schemas.microsoft.com/office/drawing/2016/5/11/chartex" xmlns:cx6="http://schemas.microsoft.com/office/drawing/2016/5/12/chartex" xmlns:cx7="http://schemas.microsoft.com/office/drawing/2016/5/13/chartex" xmlns:cx8="http://schemas.microsoft.com/office/drawing/2016/5/14/chartex" xmlns:mc="http://schemas.openxmlformats.org/markup-compatibility/2006" xmlns:aink="http://schemas.microsoft.com/office/drawing/2016/ink" xmlns:am3d="http://schemas.microsoft.com/office/drawing/2017/model3d" xmlns:o="urn:schemas-microsoft-com:office:office" xmlns:oel="http://schemas.microsoft.com/office/2019/extlst" xmlns:r="http://schemas.openxmlformats.org/officeDocument/2006/relationships" xmlns:m="http://schemas.openxmlformats.org/officeDocument/2006/math" xmlns:v="urn:schemas-microsoft-com:vml" xmlns:wp14="http://schemas.microsoft.com/office/word/2010/wordprocessingDrawing" xmlns:wp="http://schemas.openxmlformats.org/drawingml/2006/wordprocessingDrawing" xmlns:w10="urn:schemas-microsoft-com:office:word" xmlns:w="http://schemas.openxmlformats.org/wordprocessingml/2006/main" xmlns:w14="http://schemas.microsoft.com/office/word/2010/wordml" xmlns:w15="http://schemas.microsoft.com/office/word/2012/wordml" xmlns:w16cex="http://schemas.microsoft.com/office/word/2018/wordml/cex" xmlns:w16cid="http://schemas.microsoft.com/office/word/2016/wordml/cid" xmlns:w16="http://schemas.microsoft.com/office/word/2018/wordml" xmlns:w16sdtdh="http://schemas.microsoft.com/office/word/2020/wordml/sdtdatahash" xmlns:w16se="http://schemas.microsoft.com/office/word/2015/wordml/symex" xmlns:wpg="http://schemas.microsoft.com/office/word/2010/wordprocessingGroup" xmlns:wpi="http://schemas.microsoft.com/office/word/2010/wordprocessingInk" xmlns:wne="http://schemas.microsoft.com/office/word/2006/wordml" xmlns:wps="http://schemas.microsoft.com/office/word/2010/wordprocessingShape" mc:Ignorable="w14 w15 w16se w16cid w16 w16cex w16sdtdh wp14">
+<w:endnotes xmlns:wpc="http://schemas.microsoft.com/office/word/2010/wordprocessingCanvas" xmlns:cx="http://schemas.microsoft.com/office/drawing/2014/chartex" xmlns:cx1="http://schemas.microsoft.com/office/drawing/2015/9/8/chartex" xmlns:cx2="http://schemas.microsoft.com/office/drawing/2015/10/21/chartex" xmlns:cx3="http://schemas.microsoft.com/office/drawing/2016/5/9/chartex" xmlns:cx4="http://schemas.microsoft.com/office/drawing/2016/5/10/chartex" xmlns:cx5="http://schemas.microsoft.com/office/drawing/2016/5/11/chartex" xmlns:cx6="http://schemas.microsoft.com/office/drawing/2016/5/12/chartex" xmlns:cx7="http://schemas.microsoft.com/office/drawing/2016/5/13/chartex" xmlns:cx8="http://schemas.microsoft.com/office/drawing/2016/5/14/chartex" xmlns:mc="http://schemas.openxmlformats.org/markup-compatibility/2006" xmlns:aink="http://schemas.microsoft.com/office/drawing/2016/ink" xmlns:am3d="http://schemas.microsoft.com/office/drawing/2017/model3d" xmlns:o="urn:schemas-microsoft-com:office:office" xmlns:oel="http://schemas.microsoft.com/office/2019/extlst" xmlns:r="http://schemas.openxmlformats.org/officeDocument/2006/relationships" xmlns:m="http://schemas.openxmlformats.org/officeDocument/2006/math" xmlns:v="urn:schemas-microsoft-com:vml" xmlns:wp14="http://schemas.microsoft.com/office/word/2010/wordprocessingDrawing" xmlns:wp="http://schemas.openxmlformats.org/drawingml/2006/wordprocessingDrawing" xmlns:w10="urn:schemas-microsoft-com:office:word" xmlns:w="http://schemas.openxmlformats.org/wordprocessingml/2006/main" xmlns:w14="http://schemas.microsoft.com/office/word/2010/wordml" xmlns:w15="http://schemas.microsoft.com/office/word/2012/wordml" xmlns:w16cex="http://schemas.microsoft.com/office/word/2018/wordml/cex" xmlns:w16cid="http://schemas.microsoft.com/office/word/2016/wordml/cid" xmlns:w16="http://schemas.microsoft.com/office/word/2018/wordml" xmlns:w16du="http://schemas.microsoft.com/office/word/2023/wordml/word16du" xmlns:w16sdtdh="http://schemas.microsoft.com/office/word/2020/wordml/sdtdatahash" xmlns:w16se="http://schemas.microsoft.com/office/word/2015/wordml/symex" xmlns:wpg="http://schemas.microsoft.com/office/word/2010/wordprocessingGroup" xmlns:wpi="http://schemas.microsoft.com/office/word/2010/wordprocessingInk" xmlns:wne="http://schemas.microsoft.com/office/word/2006/wordml" xmlns:wps="http://schemas.microsoft.com/office/word/2010/wordprocessingShape" mc:Ignorable="w14 w15 w16se w16cid w16 w16cex w16sdtdh w16du wp14">
   <w:endnote w:type="separator" w:id="-1">
     <w:p>
       <w:pPr>
@@ -24023,11 +24495,14 @@
 </file>
 
 <file path=word/footer1.xml><?xml version="1.0" encoding="utf-8"?>
-<w:ftr xmlns:wpc="http://schemas.microsoft.com/office/word/2010/wordprocessingCanvas" xmlns:cx="http://schemas.microsoft.com/office/drawing/2014/chartex" xmlns:cx1="http://schemas.microsoft.com/office/drawing/2015/9/8/chartex" xmlns:cx2="http://schemas.microsoft.com/office/drawing/2015/10/21/chartex" xmlns:cx3="http://schemas.microsoft.com/office/drawing/2016/5/9/chartex" xmlns:cx4="http://schemas.microsoft.com/office/drawing/2016/5/10/chartex" xmlns:cx5="http://schemas.microsoft.com/office/drawing/2016/5/11/chartex" xmlns:cx6="http://schemas.microsoft.com/office/drawing/2016/5/12/chartex" xmlns:cx7="http://schemas.microsoft.com/office/drawing/2016/5/13/chartex" xmlns:cx8="http://schemas.microsoft.com/office/drawing/2016/5/14/chartex" xmlns:mc="http://schemas.openxmlformats.org/markup-compatibility/2006" xmlns:aink="http://schemas.microsoft.com/office/drawing/2016/ink" xmlns:am3d="http://schemas.microsoft.com/office/drawing/2017/model3d" xmlns:o="urn:schemas-microsoft-com:office:office" xmlns:oel="http://schemas.microsoft.com/office/2019/extlst" xmlns:r="http://schemas.openxmlformats.org/officeDocument/2006/relationships" xmlns:m="http://schemas.openxmlformats.org/officeDocument/2006/math" xmlns:v="urn:schemas-microsoft-com:vml" xmlns:wp14="http://schemas.microsoft.com/office/word/2010/wordprocessingDrawing" xmlns:wp="http://schemas.openxmlformats.org/drawingml/2006/wordprocessingDrawing" xmlns:w10="urn:schemas-microsoft-com:office:word" xmlns:w="http://schemas.openxmlformats.org/wordprocessingml/2006/main" xmlns:w14="http://schemas.microsoft.com/office/word/2010/wordml" xmlns:w15="http://schemas.microsoft.com/office/word/2012/wordml" xmlns:w16cex="http://schemas.microsoft.com/office/word/2018/wordml/cex" xmlns:w16cid="http://schemas.microsoft.com/office/word/2016/wordml/cid" xmlns:w16="http://schemas.microsoft.com/office/word/2018/wordml" xmlns:w16sdtdh="http://schemas.microsoft.com/office/word/2020/wordml/sdtdatahash" xmlns:w16se="http://schemas.microsoft.com/office/word/2015/wordml/symex" xmlns:wpg="http://schemas.microsoft.com/office/word/2010/wordprocessingGroup" xmlns:wpi="http://schemas.microsoft.com/office/word/2010/wordprocessingInk" xmlns:wne="http://schemas.microsoft.com/office/word/2006/wordml" xmlns:wps="http://schemas.microsoft.com/office/word/2010/wordprocessingShape" mc:Ignorable="w14 w15 w16se w16cid w16 w16cex w16sdtdh wp14">
+<w:ftr xmlns:wpc="http://schemas.microsoft.com/office/word/2010/wordprocessingCanvas" xmlns:cx="http://schemas.microsoft.com/office/drawing/2014/chartex" xmlns:cx1="http://schemas.microsoft.com/office/drawing/2015/9/8/chartex" xmlns:cx2="http://schemas.microsoft.com/office/drawing/2015/10/21/chartex" xmlns:cx3="http://schemas.microsoft.com/office/drawing/2016/5/9/chartex" xmlns:cx4="http://schemas.microsoft.com/office/drawing/2016/5/10/chartex" xmlns:cx5="http://schemas.microsoft.com/office/drawing/2016/5/11/chartex" xmlns:cx6="http://schemas.microsoft.com/office/drawing/2016/5/12/chartex" xmlns:cx7="http://schemas.microsoft.com/office/drawing/2016/5/13/chartex" xmlns:cx8="http://schemas.microsoft.com/office/drawing/2016/5/14/chartex" xmlns:mc="http://schemas.openxmlformats.org/markup-compatibility/2006" xmlns:aink="http://schemas.microsoft.com/office/drawing/2016/ink" xmlns:am3d="http://schemas.microsoft.com/office/drawing/2017/model3d" xmlns:o="urn:schemas-microsoft-com:office:office" xmlns:oel="http://schemas.microsoft.com/office/2019/extlst" xmlns:r="http://schemas.openxmlformats.org/officeDocument/2006/relationships" xmlns:m="http://schemas.openxmlformats.org/officeDocument/2006/math" xmlns:v="urn:schemas-microsoft-com:vml" xmlns:wp14="http://schemas.microsoft.com/office/word/2010/wordprocessingDrawing" xmlns:wp="http://schemas.openxmlformats.org/drawingml/2006/wordprocessingDrawing" xmlns:w10="urn:schemas-microsoft-com:office:word" xmlns:w="http://schemas.openxmlformats.org/wordprocessingml/2006/main" xmlns:w14="http://schemas.microsoft.com/office/word/2010/wordml" xmlns:w15="http://schemas.microsoft.com/office/word/2012/wordml" xmlns:w16cex="http://schemas.microsoft.com/office/word/2018/wordml/cex" xmlns:w16cid="http://schemas.microsoft.com/office/word/2016/wordml/cid" xmlns:w16="http://schemas.microsoft.com/office/word/2018/wordml" xmlns:w16du="http://schemas.microsoft.com/office/word/2023/wordml/word16du" xmlns:w16sdtdh="http://schemas.microsoft.com/office/word/2020/wordml/sdtdatahash" xmlns:w16se="http://schemas.microsoft.com/office/word/2015/wordml/symex" xmlns:wpg="http://schemas.microsoft.com/office/word/2010/wordprocessingGroup" xmlns:wpi="http://schemas.microsoft.com/office/word/2010/wordprocessingInk" xmlns:wne="http://schemas.microsoft.com/office/word/2006/wordml" xmlns:wps="http://schemas.microsoft.com/office/word/2010/wordprocessingShape" mc:Ignorable="w14 w15 w16se w16cid w16 w16cex w16sdtdh w16du wp14">
   <w:p>
     <w:pPr>
       <w:pStyle w:val="Footer"/>
     </w:pPr>
+    <w:r>
+      <w:t xml:space="preserve">M1 </w:t>
+    </w:r>
     <w:r>
       <w:t>Apply - Introduction to Software Development</w:t>
     </w:r>
@@ -24036,7 +24511,7 @@
 </file>
 
 <file path=word/footnotes.xml><?xml version="1.0" encoding="utf-8"?>
-<w:footnotes xmlns:wpc="http://schemas.microsoft.com/office/word/2010/wordprocessingCanvas" xmlns:cx="http://schemas.microsoft.com/office/drawing/2014/chartex" xmlns:cx1="http://schemas.microsoft.com/office/drawing/2015/9/8/chartex" xmlns:cx2="http://schemas.microsoft.com/office/drawing/2015/10/21/chartex" xmlns:cx3="http://schemas.microsoft.com/office/drawing/2016/5/9/chartex" xmlns:cx4="http://schemas.microsoft.com/office/drawing/2016/5/10/chartex" xmlns:cx5="http://schemas.microsoft.com/office/drawing/2016/5/11/chartex" xmlns:cx6="http://schemas.microsoft.com/office/drawing/2016/5/12/chartex" xmlns:cx7="http://schemas.microsoft.com/office/drawing/2016/5/13/chartex" xmlns:cx8="http://schemas.microsoft.com/office/drawing/2016/5/14/chartex" xmlns:mc="http://schemas.openxmlformats.org/markup-compatibility/2006" xmlns:aink="http://schemas.microsoft.com/office/drawing/2016/ink" xmlns:am3d="http://schemas.microsoft.com/office/drawing/2017/model3d" xmlns:o="urn:schemas-microsoft-com:office:office" xmlns:oel="http://schemas.microsoft.com/office/2019/extlst" xmlns:r="http://schemas.openxmlformats.org/officeDocument/2006/relationships" xmlns:m="http://schemas.openxmlformats.org/officeDocument/2006/math" xmlns:v="urn:schemas-microsoft-com:vml" xmlns:wp14="http://schemas.microsoft.com/office/word/2010/wordprocessingDrawing" xmlns:wp="http://schemas.openxmlformats.org/drawingml/2006/wordprocessingDrawing" xmlns:w10="urn:schemas-microsoft-com:office:word" xmlns:w="http://schemas.openxmlformats.org/wordprocessingml/2006/main" xmlns:w14="http://schemas.microsoft.com/office/word/2010/wordml" xmlns:w15="http://schemas.microsoft.com/office/word/2012/wordml" xmlns:w16cex="http://schemas.microsoft.com/office/word/2018/wordml/cex" xmlns:w16cid="http://schemas.microsoft.com/office/word/2016/wordml/cid" xmlns:w16="http://schemas.microsoft.com/office/word/2018/wordml" xmlns:w16sdtdh="http://schemas.microsoft.com/office/word/2020/wordml/sdtdatahash" xmlns:w16se="http://schemas.microsoft.com/office/word/2015/wordml/symex" xmlns:wpg="http://schemas.microsoft.com/office/word/2010/wordprocessingGroup" xmlns:wpi="http://schemas.microsoft.com/office/word/2010/wordprocessingInk" xmlns:wne="http://schemas.microsoft.com/office/word/2006/wordml" xmlns:wps="http://schemas.microsoft.com/office/word/2010/wordprocessingShape" mc:Ignorable="w14 w15 w16se w16cid w16 w16cex w16sdtdh wp14">
+<w:footnotes xmlns:wpc="http://schemas.microsoft.com/office/word/2010/wordprocessingCanvas" xmlns:cx="http://schemas.microsoft.com/office/drawing/2014/chartex" xmlns:cx1="http://schemas.microsoft.com/office/drawing/2015/9/8/chartex" xmlns:cx2="http://schemas.microsoft.com/office/drawing/2015/10/21/chartex" xmlns:cx3="http://schemas.microsoft.com/office/drawing/2016/5/9/chartex" xmlns:cx4="http://schemas.microsoft.com/office/drawing/2016/5/10/chartex" xmlns:cx5="http://schemas.microsoft.com/office/drawing/2016/5/11/chartex" xmlns:cx6="http://schemas.microsoft.com/office/drawing/2016/5/12/chartex" xmlns:cx7="http://schemas.microsoft.com/office/drawing/2016/5/13/chartex" xmlns:cx8="http://schemas.microsoft.com/office/drawing/2016/5/14/chartex" xmlns:mc="http://schemas.openxmlformats.org/markup-compatibility/2006" xmlns:aink="http://schemas.microsoft.com/office/drawing/2016/ink" xmlns:am3d="http://schemas.microsoft.com/office/drawing/2017/model3d" xmlns:o="urn:schemas-microsoft-com:office:office" xmlns:oel="http://schemas.microsoft.com/office/2019/extlst" xmlns:r="http://schemas.openxmlformats.org/officeDocument/2006/relationships" xmlns:m="http://schemas.openxmlformats.org/officeDocument/2006/math" xmlns:v="urn:schemas-microsoft-com:vml" xmlns:wp14="http://schemas.microsoft.com/office/word/2010/wordprocessingDrawing" xmlns:wp="http://schemas.openxmlformats.org/drawingml/2006/wordprocessingDrawing" xmlns:w10="urn:schemas-microsoft-com:office:word" xmlns:w="http://schemas.openxmlformats.org/wordprocessingml/2006/main" xmlns:w14="http://schemas.microsoft.com/office/word/2010/wordml" xmlns:w15="http://schemas.microsoft.com/office/word/2012/wordml" xmlns:w16cex="http://schemas.microsoft.com/office/word/2018/wordml/cex" xmlns:w16cid="http://schemas.microsoft.com/office/word/2016/wordml/cid" xmlns:w16="http://schemas.microsoft.com/office/word/2018/wordml" xmlns:w16du="http://schemas.microsoft.com/office/word/2023/wordml/word16du" xmlns:w16sdtdh="http://schemas.microsoft.com/office/word/2020/wordml/sdtdatahash" xmlns:w16se="http://schemas.microsoft.com/office/word/2015/wordml/symex" xmlns:wpg="http://schemas.microsoft.com/office/word/2010/wordprocessingGroup" xmlns:wpi="http://schemas.microsoft.com/office/word/2010/wordprocessingInk" xmlns:wne="http://schemas.microsoft.com/office/word/2006/wordml" xmlns:wps="http://schemas.microsoft.com/office/word/2010/wordprocessingShape" mc:Ignorable="w14 w15 w16se w16cid w16 w16cex w16sdtdh w16du wp14">
   <w:footnote w:type="separator" w:id="-1">
     <w:p>
       <w:pPr>
@@ -24061,7 +24536,7 @@
 </file>
 
 <file path=word/header1.xml><?xml version="1.0" encoding="utf-8"?>
-<w:hdr xmlns:wpc="http://schemas.microsoft.com/office/word/2010/wordprocessingCanvas" xmlns:cx="http://schemas.microsoft.com/office/drawing/2014/chartex" xmlns:cx1="http://schemas.microsoft.com/office/drawing/2015/9/8/chartex" xmlns:cx2="http://schemas.microsoft.com/office/drawing/2015/10/21/chartex" xmlns:cx3="http://schemas.microsoft.com/office/drawing/2016/5/9/chartex" xmlns:cx4="http://schemas.microsoft.com/office/drawing/2016/5/10/chartex" xmlns:cx5="http://schemas.microsoft.com/office/drawing/2016/5/11/chartex" xmlns:cx6="http://schemas.microsoft.com/office/drawing/2016/5/12/chartex" xmlns:cx7="http://schemas.microsoft.com/office/drawing/2016/5/13/chartex" xmlns:cx8="http://schemas.microsoft.com/office/drawing/2016/5/14/chartex" xmlns:mc="http://schemas.openxmlformats.org/markup-compatibility/2006" xmlns:aink="http://schemas.microsoft.com/office/drawing/2016/ink" xmlns:am3d="http://schemas.microsoft.com/office/drawing/2017/model3d" xmlns:o="urn:schemas-microsoft-com:office:office" xmlns:oel="http://schemas.microsoft.com/office/2019/extlst" xmlns:r="http://schemas.openxmlformats.org/officeDocument/2006/relationships" xmlns:m="http://schemas.openxmlformats.org/officeDocument/2006/math" xmlns:v="urn:schemas-microsoft-com:vml" xmlns:wp14="http://schemas.microsoft.com/office/word/2010/wordprocessingDrawing" xmlns:wp="http://schemas.openxmlformats.org/drawingml/2006/wordprocessingDrawing" xmlns:w10="urn:schemas-microsoft-com:office:word" xmlns:w="http://schemas.openxmlformats.org/wordprocessingml/2006/main" xmlns:w14="http://schemas.microsoft.com/office/word/2010/wordml" xmlns:w15="http://schemas.microsoft.com/office/word/2012/wordml" xmlns:w16cex="http://schemas.microsoft.com/office/word/2018/wordml/cex" xmlns:w16cid="http://schemas.microsoft.com/office/word/2016/wordml/cid" xmlns:w16="http://schemas.microsoft.com/office/word/2018/wordml" xmlns:w16sdtdh="http://schemas.microsoft.com/office/word/2020/wordml/sdtdatahash" xmlns:w16se="http://schemas.microsoft.com/office/word/2015/wordml/symex" xmlns:wpg="http://schemas.microsoft.com/office/word/2010/wordprocessingGroup" xmlns:wpi="http://schemas.microsoft.com/office/word/2010/wordprocessingInk" xmlns:wne="http://schemas.microsoft.com/office/word/2006/wordml" xmlns:wps="http://schemas.microsoft.com/office/word/2010/wordprocessingShape" mc:Ignorable="w14 w15 w16se w16cid w16 w16cex w16sdtdh wp14">
+<w:hdr xmlns:wpc="http://schemas.microsoft.com/office/word/2010/wordprocessingCanvas" xmlns:cx="http://schemas.microsoft.com/office/drawing/2014/chartex" xmlns:cx1="http://schemas.microsoft.com/office/drawing/2015/9/8/chartex" xmlns:cx2="http://schemas.microsoft.com/office/drawing/2015/10/21/chartex" xmlns:cx3="http://schemas.microsoft.com/office/drawing/2016/5/9/chartex" xmlns:cx4="http://schemas.microsoft.com/office/drawing/2016/5/10/chartex" xmlns:cx5="http://schemas.microsoft.com/office/drawing/2016/5/11/chartex" xmlns:cx6="http://schemas.microsoft.com/office/drawing/2016/5/12/chartex" xmlns:cx7="http://schemas.microsoft.com/office/drawing/2016/5/13/chartex" xmlns:cx8="http://schemas.microsoft.com/office/drawing/2016/5/14/chartex" xmlns:mc="http://schemas.openxmlformats.org/markup-compatibility/2006" xmlns:aink="http://schemas.microsoft.com/office/drawing/2016/ink" xmlns:am3d="http://schemas.microsoft.com/office/drawing/2017/model3d" xmlns:o="urn:schemas-microsoft-com:office:office" xmlns:oel="http://schemas.microsoft.com/office/2019/extlst" xmlns:r="http://schemas.openxmlformats.org/officeDocument/2006/relationships" xmlns:m="http://schemas.openxmlformats.org/officeDocument/2006/math" xmlns:v="urn:schemas-microsoft-com:vml" xmlns:wp14="http://schemas.microsoft.com/office/word/2010/wordprocessingDrawing" xmlns:wp="http://schemas.openxmlformats.org/drawingml/2006/wordprocessingDrawing" xmlns:w10="urn:schemas-microsoft-com:office:word" xmlns:w="http://schemas.openxmlformats.org/wordprocessingml/2006/main" xmlns:w14="http://schemas.microsoft.com/office/word/2010/wordml" xmlns:w15="http://schemas.microsoft.com/office/word/2012/wordml" xmlns:w16cex="http://schemas.microsoft.com/office/word/2018/wordml/cex" xmlns:w16cid="http://schemas.microsoft.com/office/word/2016/wordml/cid" xmlns:w16="http://schemas.microsoft.com/office/word/2018/wordml" xmlns:w16du="http://schemas.microsoft.com/office/word/2023/wordml/word16du" xmlns:w16sdtdh="http://schemas.microsoft.com/office/word/2020/wordml/sdtdatahash" xmlns:w16se="http://schemas.microsoft.com/office/word/2015/wordml/symex" xmlns:wpg="http://schemas.microsoft.com/office/word/2010/wordprocessingGroup" xmlns:wpi="http://schemas.microsoft.com/office/word/2010/wordprocessingInk" xmlns:wne="http://schemas.microsoft.com/office/word/2006/wordml" xmlns:wps="http://schemas.microsoft.com/office/word/2010/wordprocessingShape" mc:Ignorable="w14 w15 w16se w16cid w16 w16cex w16sdtdh w16du wp14">
   <w:sdt>
     <w:sdtPr>
       <w:id w:val="-1727143486"/>
@@ -24114,7 +24589,7 @@
 </file>
 
 <file path=word/numbering.xml><?xml version="1.0" encoding="utf-8"?>
-<w:numbering xmlns:wpc="http://schemas.microsoft.com/office/word/2010/wordprocessingCanvas" xmlns:cx="http://schemas.microsoft.com/office/drawing/2014/chartex" xmlns:cx1="http://schemas.microsoft.com/office/drawing/2015/9/8/chartex" xmlns:cx2="http://schemas.microsoft.com/office/drawing/2015/10/21/chartex" xmlns:cx3="http://schemas.microsoft.com/office/drawing/2016/5/9/chartex" xmlns:cx4="http://schemas.microsoft.com/office/drawing/2016/5/10/chartex" xmlns:cx5="http://schemas.microsoft.com/office/drawing/2016/5/11/chartex" xmlns:cx6="http://schemas.microsoft.com/office/drawing/2016/5/12/chartex" xmlns:cx7="http://schemas.microsoft.com/office/drawing/2016/5/13/chartex" xmlns:cx8="http://schemas.microsoft.com/office/drawing/2016/5/14/chartex" xmlns:mc="http://schemas.openxmlformats.org/markup-compatibility/2006" xmlns:aink="http://schemas.microsoft.com/office/drawing/2016/ink" xmlns:am3d="http://schemas.microsoft.com/office/drawing/2017/model3d" xmlns:o="urn:schemas-microsoft-com:office:office" xmlns:oel="http://schemas.microsoft.com/office/2019/extlst" xmlns:r="http://schemas.openxmlformats.org/officeDocument/2006/relationships" xmlns:m="http://schemas.openxmlformats.org/officeDocument/2006/math" xmlns:v="urn:schemas-microsoft-com:vml" xmlns:wp14="http://schemas.microsoft.com/office/word/2010/wordprocessingDrawing" xmlns:wp="http://schemas.openxmlformats.org/drawingml/2006/wordprocessingDrawing" xmlns:w10="urn:schemas-microsoft-com:office:word" xmlns:w="http://schemas.openxmlformats.org/wordprocessingml/2006/main" xmlns:w14="http://schemas.microsoft.com/office/word/2010/wordml" xmlns:w15="http://schemas.microsoft.com/office/word/2012/wordml" xmlns:w16cex="http://schemas.microsoft.com/office/word/2018/wordml/cex" xmlns:w16cid="http://schemas.microsoft.com/office/word/2016/wordml/cid" xmlns:w16="http://schemas.microsoft.com/office/word/2018/wordml" xmlns:w16sdtdh="http://schemas.microsoft.com/office/word/2020/wordml/sdtdatahash" xmlns:w16se="http://schemas.microsoft.com/office/word/2015/wordml/symex" xmlns:wpg="http://schemas.microsoft.com/office/word/2010/wordprocessingGroup" xmlns:wpi="http://schemas.microsoft.com/office/word/2010/wordprocessingInk" xmlns:wne="http://schemas.microsoft.com/office/word/2006/wordml" xmlns:wps="http://schemas.microsoft.com/office/word/2010/wordprocessingShape" mc:Ignorable="w14 w15 w16se w16cid w16 w16cex w16sdtdh wp14">
+<w:numbering xmlns:wpc="http://schemas.microsoft.com/office/word/2010/wordprocessingCanvas" xmlns:cx="http://schemas.microsoft.com/office/drawing/2014/chartex" xmlns:cx1="http://schemas.microsoft.com/office/drawing/2015/9/8/chartex" xmlns:cx2="http://schemas.microsoft.com/office/drawing/2015/10/21/chartex" xmlns:cx3="http://schemas.microsoft.com/office/drawing/2016/5/9/chartex" xmlns:cx4="http://schemas.microsoft.com/office/drawing/2016/5/10/chartex" xmlns:cx5="http://schemas.microsoft.com/office/drawing/2016/5/11/chartex" xmlns:cx6="http://schemas.microsoft.com/office/drawing/2016/5/12/chartex" xmlns:cx7="http://schemas.microsoft.com/office/drawing/2016/5/13/chartex" xmlns:cx8="http://schemas.microsoft.com/office/drawing/2016/5/14/chartex" xmlns:mc="http://schemas.openxmlformats.org/markup-compatibility/2006" xmlns:aink="http://schemas.microsoft.com/office/drawing/2016/ink" xmlns:am3d="http://schemas.microsoft.com/office/drawing/2017/model3d" xmlns:o="urn:schemas-microsoft-com:office:office" xmlns:oel="http://schemas.microsoft.com/office/2019/extlst" xmlns:r="http://schemas.openxmlformats.org/officeDocument/2006/relationships" xmlns:m="http://schemas.openxmlformats.org/officeDocument/2006/math" xmlns:v="urn:schemas-microsoft-com:vml" xmlns:wp14="http://schemas.microsoft.com/office/word/2010/wordprocessingDrawing" xmlns:wp="http://schemas.openxmlformats.org/drawingml/2006/wordprocessingDrawing" xmlns:w10="urn:schemas-microsoft-com:office:word" xmlns:w="http://schemas.openxmlformats.org/wordprocessingml/2006/main" xmlns:w14="http://schemas.microsoft.com/office/word/2010/wordml" xmlns:w15="http://schemas.microsoft.com/office/word/2012/wordml" xmlns:w16cex="http://schemas.microsoft.com/office/word/2018/wordml/cex" xmlns:w16cid="http://schemas.microsoft.com/office/word/2016/wordml/cid" xmlns:w16="http://schemas.microsoft.com/office/word/2018/wordml" xmlns:w16du="http://schemas.microsoft.com/office/word/2023/wordml/word16du" xmlns:w16sdtdh="http://schemas.microsoft.com/office/word/2020/wordml/sdtdatahash" xmlns:w16se="http://schemas.microsoft.com/office/word/2015/wordml/symex" xmlns:wpg="http://schemas.microsoft.com/office/word/2010/wordprocessingGroup" xmlns:wpi="http://schemas.microsoft.com/office/word/2010/wordprocessingInk" xmlns:wne="http://schemas.microsoft.com/office/word/2006/wordml" xmlns:wps="http://schemas.microsoft.com/office/word/2010/wordprocessingShape" mc:Ignorable="w14 w15 w16se w16cid w16 w16cex w16sdtdh w16du wp14">
   <w:abstractNum w:abstractNumId="0" w15:restartNumberingAfterBreak="0">
     <w:nsid w:val="001A1B3F"/>
     <w:multiLevelType w:val="hybridMultilevel"/>
@@ -24491,6 +24966,118 @@
     </w:lvl>
   </w:abstractNum>
   <w:abstractNum w:abstractNumId="3" w15:restartNumberingAfterBreak="0">
+    <w:nsid w:val="226E0726"/>
+    <w:multiLevelType w:val="hybridMultilevel"/>
+    <w:tmpl w:val="C8143B48"/>
+    <w:lvl w:ilvl="0" w:tplc="1BEA3202">
+      <w:numFmt w:val="bullet"/>
+      <w:lvlText w:val=""/>
+      <w:lvlJc w:val="left"/>
+      <w:pPr>
+        <w:ind w:left="720" w:hanging="360"/>
+      </w:pPr>
+      <w:rPr>
+        <w:rFonts w:ascii="Symbol" w:eastAsiaTheme="minorHAnsi" w:hAnsi="Symbol" w:cstheme="minorBidi" w:hint="default"/>
+      </w:rPr>
+    </w:lvl>
+    <w:lvl w:ilvl="1" w:tplc="08090003" w:tentative="1">
+      <w:start w:val="1"/>
+      <w:numFmt w:val="bullet"/>
+      <w:lvlText w:val="o"/>
+      <w:lvlJc w:val="left"/>
+      <w:pPr>
+        <w:ind w:left="1440" w:hanging="360"/>
+      </w:pPr>
+      <w:rPr>
+        <w:rFonts w:ascii="Courier New" w:hAnsi="Courier New" w:cs="Courier New" w:hint="default"/>
+      </w:rPr>
+    </w:lvl>
+    <w:lvl w:ilvl="2" w:tplc="08090005" w:tentative="1">
+      <w:start w:val="1"/>
+      <w:numFmt w:val="bullet"/>
+      <w:lvlText w:val=""/>
+      <w:lvlJc w:val="left"/>
+      <w:pPr>
+        <w:ind w:left="2160" w:hanging="360"/>
+      </w:pPr>
+      <w:rPr>
+        <w:rFonts w:ascii="Wingdings" w:hAnsi="Wingdings" w:hint="default"/>
+      </w:rPr>
+    </w:lvl>
+    <w:lvl w:ilvl="3" w:tplc="08090001" w:tentative="1">
+      <w:start w:val="1"/>
+      <w:numFmt w:val="bullet"/>
+      <w:lvlText w:val=""/>
+      <w:lvlJc w:val="left"/>
+      <w:pPr>
+        <w:ind w:left="2880" w:hanging="360"/>
+      </w:pPr>
+      <w:rPr>
+        <w:rFonts w:ascii="Symbol" w:hAnsi="Symbol" w:hint="default"/>
+      </w:rPr>
+    </w:lvl>
+    <w:lvl w:ilvl="4" w:tplc="08090003" w:tentative="1">
+      <w:start w:val="1"/>
+      <w:numFmt w:val="bullet"/>
+      <w:lvlText w:val="o"/>
+      <w:lvlJc w:val="left"/>
+      <w:pPr>
+        <w:ind w:left="3600" w:hanging="360"/>
+      </w:pPr>
+      <w:rPr>
+        <w:rFonts w:ascii="Courier New" w:hAnsi="Courier New" w:cs="Courier New" w:hint="default"/>
+      </w:rPr>
+    </w:lvl>
+    <w:lvl w:ilvl="5" w:tplc="08090005" w:tentative="1">
+      <w:start w:val="1"/>
+      <w:numFmt w:val="bullet"/>
+      <w:lvlText w:val=""/>
+      <w:lvlJc w:val="left"/>
+      <w:pPr>
+        <w:ind w:left="4320" w:hanging="360"/>
+      </w:pPr>
+      <w:rPr>
+        <w:rFonts w:ascii="Wingdings" w:hAnsi="Wingdings" w:hint="default"/>
+      </w:rPr>
+    </w:lvl>
+    <w:lvl w:ilvl="6" w:tplc="08090001" w:tentative="1">
+      <w:start w:val="1"/>
+      <w:numFmt w:val="bullet"/>
+      <w:lvlText w:val=""/>
+      <w:lvlJc w:val="left"/>
+      <w:pPr>
+        <w:ind w:left="5040" w:hanging="360"/>
+      </w:pPr>
+      <w:rPr>
+        <w:rFonts w:ascii="Symbol" w:hAnsi="Symbol" w:hint="default"/>
+      </w:rPr>
+    </w:lvl>
+    <w:lvl w:ilvl="7" w:tplc="08090003" w:tentative="1">
+      <w:start w:val="1"/>
+      <w:numFmt w:val="bullet"/>
+      <w:lvlText w:val="o"/>
+      <w:lvlJc w:val="left"/>
+      <w:pPr>
+        <w:ind w:left="5760" w:hanging="360"/>
+      </w:pPr>
+      <w:rPr>
+        <w:rFonts w:ascii="Courier New" w:hAnsi="Courier New" w:cs="Courier New" w:hint="default"/>
+      </w:rPr>
+    </w:lvl>
+    <w:lvl w:ilvl="8" w:tplc="08090005" w:tentative="1">
+      <w:start w:val="1"/>
+      <w:numFmt w:val="bullet"/>
+      <w:lvlText w:val=""/>
+      <w:lvlJc w:val="left"/>
+      <w:pPr>
+        <w:ind w:left="6480" w:hanging="360"/>
+      </w:pPr>
+      <w:rPr>
+        <w:rFonts w:ascii="Wingdings" w:hAnsi="Wingdings" w:hint="default"/>
+      </w:rPr>
+    </w:lvl>
+  </w:abstractNum>
+  <w:abstractNum w:abstractNumId="4" w15:restartNumberingAfterBreak="0">
     <w:nsid w:val="2B4C2E59"/>
     <w:multiLevelType w:val="multilevel"/>
     <w:tmpl w:val="6E32069E"/>
@@ -24603,7 +25190,7 @@
       </w:pPr>
     </w:lvl>
   </w:abstractNum>
-  <w:abstractNum w:abstractNumId="4" w15:restartNumberingAfterBreak="0">
+  <w:abstractNum w:abstractNumId="5" w15:restartNumberingAfterBreak="0">
     <w:nsid w:val="3F8C22DE"/>
     <w:multiLevelType w:val="hybridMultilevel"/>
     <w:tmpl w:val="45CE5358"/>
@@ -24692,7 +25279,7 @@
       </w:pPr>
     </w:lvl>
   </w:abstractNum>
-  <w:abstractNum w:abstractNumId="5" w15:restartNumberingAfterBreak="0">
+  <w:abstractNum w:abstractNumId="6" w15:restartNumberingAfterBreak="0">
     <w:nsid w:val="459933EB"/>
     <w:multiLevelType w:val="hybridMultilevel"/>
     <w:tmpl w:val="005C278A"/>
@@ -24778,7 +25365,119 @@
       </w:pPr>
     </w:lvl>
   </w:abstractNum>
-  <w:abstractNum w:abstractNumId="6" w15:restartNumberingAfterBreak="0">
+  <w:abstractNum w:abstractNumId="7" w15:restartNumberingAfterBreak="0">
+    <w:nsid w:val="51893C79"/>
+    <w:multiLevelType w:val="hybridMultilevel"/>
+    <w:tmpl w:val="CF44E170"/>
+    <w:lvl w:ilvl="0" w:tplc="1BEA3202">
+      <w:numFmt w:val="bullet"/>
+      <w:lvlText w:val=""/>
+      <w:lvlJc w:val="left"/>
+      <w:pPr>
+        <w:ind w:left="720" w:hanging="360"/>
+      </w:pPr>
+      <w:rPr>
+        <w:rFonts w:ascii="Symbol" w:eastAsiaTheme="minorHAnsi" w:hAnsi="Symbol" w:cstheme="minorBidi" w:hint="default"/>
+      </w:rPr>
+    </w:lvl>
+    <w:lvl w:ilvl="1" w:tplc="08090003" w:tentative="1">
+      <w:start w:val="1"/>
+      <w:numFmt w:val="bullet"/>
+      <w:lvlText w:val="o"/>
+      <w:lvlJc w:val="left"/>
+      <w:pPr>
+        <w:ind w:left="1440" w:hanging="360"/>
+      </w:pPr>
+      <w:rPr>
+        <w:rFonts w:ascii="Courier New" w:hAnsi="Courier New" w:cs="Courier New" w:hint="default"/>
+      </w:rPr>
+    </w:lvl>
+    <w:lvl w:ilvl="2" w:tplc="08090005" w:tentative="1">
+      <w:start w:val="1"/>
+      <w:numFmt w:val="bullet"/>
+      <w:lvlText w:val=""/>
+      <w:lvlJc w:val="left"/>
+      <w:pPr>
+        <w:ind w:left="2160" w:hanging="360"/>
+      </w:pPr>
+      <w:rPr>
+        <w:rFonts w:ascii="Wingdings" w:hAnsi="Wingdings" w:hint="default"/>
+      </w:rPr>
+    </w:lvl>
+    <w:lvl w:ilvl="3" w:tplc="08090001" w:tentative="1">
+      <w:start w:val="1"/>
+      <w:numFmt w:val="bullet"/>
+      <w:lvlText w:val=""/>
+      <w:lvlJc w:val="left"/>
+      <w:pPr>
+        <w:ind w:left="2880" w:hanging="360"/>
+      </w:pPr>
+      <w:rPr>
+        <w:rFonts w:ascii="Symbol" w:hAnsi="Symbol" w:hint="default"/>
+      </w:rPr>
+    </w:lvl>
+    <w:lvl w:ilvl="4" w:tplc="08090003" w:tentative="1">
+      <w:start w:val="1"/>
+      <w:numFmt w:val="bullet"/>
+      <w:lvlText w:val="o"/>
+      <w:lvlJc w:val="left"/>
+      <w:pPr>
+        <w:ind w:left="3600" w:hanging="360"/>
+      </w:pPr>
+      <w:rPr>
+        <w:rFonts w:ascii="Courier New" w:hAnsi="Courier New" w:cs="Courier New" w:hint="default"/>
+      </w:rPr>
+    </w:lvl>
+    <w:lvl w:ilvl="5" w:tplc="08090005" w:tentative="1">
+      <w:start w:val="1"/>
+      <w:numFmt w:val="bullet"/>
+      <w:lvlText w:val=""/>
+      <w:lvlJc w:val="left"/>
+      <w:pPr>
+        <w:ind w:left="4320" w:hanging="360"/>
+      </w:pPr>
+      <w:rPr>
+        <w:rFonts w:ascii="Wingdings" w:hAnsi="Wingdings" w:hint="default"/>
+      </w:rPr>
+    </w:lvl>
+    <w:lvl w:ilvl="6" w:tplc="08090001" w:tentative="1">
+      <w:start w:val="1"/>
+      <w:numFmt w:val="bullet"/>
+      <w:lvlText w:val=""/>
+      <w:lvlJc w:val="left"/>
+      <w:pPr>
+        <w:ind w:left="5040" w:hanging="360"/>
+      </w:pPr>
+      <w:rPr>
+        <w:rFonts w:ascii="Symbol" w:hAnsi="Symbol" w:hint="default"/>
+      </w:rPr>
+    </w:lvl>
+    <w:lvl w:ilvl="7" w:tplc="08090003" w:tentative="1">
+      <w:start w:val="1"/>
+      <w:numFmt w:val="bullet"/>
+      <w:lvlText w:val="o"/>
+      <w:lvlJc w:val="left"/>
+      <w:pPr>
+        <w:ind w:left="5760" w:hanging="360"/>
+      </w:pPr>
+      <w:rPr>
+        <w:rFonts w:ascii="Courier New" w:hAnsi="Courier New" w:cs="Courier New" w:hint="default"/>
+      </w:rPr>
+    </w:lvl>
+    <w:lvl w:ilvl="8" w:tplc="08090005" w:tentative="1">
+      <w:start w:val="1"/>
+      <w:numFmt w:val="bullet"/>
+      <w:lvlText w:val=""/>
+      <w:lvlJc w:val="left"/>
+      <w:pPr>
+        <w:ind w:left="6480" w:hanging="360"/>
+      </w:pPr>
+      <w:rPr>
+        <w:rFonts w:ascii="Wingdings" w:hAnsi="Wingdings" w:hint="default"/>
+      </w:rPr>
+    </w:lvl>
+  </w:abstractNum>
+  <w:abstractNum w:abstractNumId="8" w15:restartNumberingAfterBreak="0">
     <w:nsid w:val="5CF73D1B"/>
     <w:multiLevelType w:val="hybridMultilevel"/>
     <w:tmpl w:val="CE900504"/>
@@ -24891,7 +25590,7 @@
       </w:rPr>
     </w:lvl>
   </w:abstractNum>
-  <w:abstractNum w:abstractNumId="7" w15:restartNumberingAfterBreak="0">
+  <w:abstractNum w:abstractNumId="9" w15:restartNumberingAfterBreak="0">
     <w:nsid w:val="66C314D3"/>
     <w:multiLevelType w:val="hybridMultilevel"/>
     <w:tmpl w:val="135CFF26"/>
@@ -25004,7 +25703,7 @@
       </w:rPr>
     </w:lvl>
   </w:abstractNum>
-  <w:abstractNum w:abstractNumId="8" w15:restartNumberingAfterBreak="0">
+  <w:abstractNum w:abstractNumId="10" w15:restartNumberingAfterBreak="0">
     <w:nsid w:val="66C443E8"/>
     <w:multiLevelType w:val="hybridMultilevel"/>
     <w:tmpl w:val="BD4A729E"/>
@@ -25117,7 +25816,7 @@
       </w:rPr>
     </w:lvl>
   </w:abstractNum>
-  <w:abstractNum w:abstractNumId="9" w15:restartNumberingAfterBreak="0">
+  <w:abstractNum w:abstractNumId="11" w15:restartNumberingAfterBreak="0">
     <w:nsid w:val="726D15CA"/>
     <w:multiLevelType w:val="hybridMultilevel"/>
     <w:tmpl w:val="DAEADBD4"/>
@@ -25210,37 +25909,43 @@
     <w:abstractNumId w:val="2"/>
   </w:num>
   <w:num w:numId="2" w16cid:durableId="295571761">
-    <w:abstractNumId w:val="3"/>
+    <w:abstractNumId w:val="4"/>
   </w:num>
   <w:num w:numId="3" w16cid:durableId="972128006">
-    <w:abstractNumId w:val="8"/>
+    <w:abstractNumId w:val="10"/>
   </w:num>
   <w:num w:numId="4" w16cid:durableId="384063555">
-    <w:abstractNumId w:val="5"/>
+    <w:abstractNumId w:val="6"/>
   </w:num>
   <w:num w:numId="5" w16cid:durableId="1028066488">
-    <w:abstractNumId w:val="4"/>
+    <w:abstractNumId w:val="5"/>
   </w:num>
   <w:num w:numId="6" w16cid:durableId="1361394464">
     <w:abstractNumId w:val="1"/>
   </w:num>
   <w:num w:numId="7" w16cid:durableId="1194923845">
-    <w:abstractNumId w:val="6"/>
+    <w:abstractNumId w:val="8"/>
   </w:num>
   <w:num w:numId="8" w16cid:durableId="1068649352">
-    <w:abstractNumId w:val="7"/>
+    <w:abstractNumId w:val="9"/>
   </w:num>
   <w:num w:numId="9" w16cid:durableId="1482573851">
     <w:abstractNumId w:val="0"/>
   </w:num>
   <w:num w:numId="10" w16cid:durableId="1467965475">
-    <w:abstractNumId w:val="9"/>
+    <w:abstractNumId w:val="11"/>
+  </w:num>
+  <w:num w:numId="11" w16cid:durableId="2107841507">
+    <w:abstractNumId w:val="7"/>
+  </w:num>
+  <w:num w:numId="12" w16cid:durableId="1433932377">
+    <w:abstractNumId w:val="3"/>
   </w:num>
 </w:numbering>
 </file>
 
 <file path=word/people.xml><?xml version="1.0" encoding="utf-8"?>
-<w15:people xmlns:wpc="http://schemas.microsoft.com/office/word/2010/wordprocessingCanvas" xmlns:cx="http://schemas.microsoft.com/office/drawing/2014/chartex" xmlns:cx1="http://schemas.microsoft.com/office/drawing/2015/9/8/chartex" xmlns:cx2="http://schemas.microsoft.com/office/drawing/2015/10/21/chartex" xmlns:cx3="http://schemas.microsoft.com/office/drawing/2016/5/9/chartex" xmlns:cx4="http://schemas.microsoft.com/office/drawing/2016/5/10/chartex" xmlns:cx5="http://schemas.microsoft.com/office/drawing/2016/5/11/chartex" xmlns:cx6="http://schemas.microsoft.com/office/drawing/2016/5/12/chartex" xmlns:cx7="http://schemas.microsoft.com/office/drawing/2016/5/13/chartex" xmlns:cx8="http://schemas.microsoft.com/office/drawing/2016/5/14/chartex" xmlns:mc="http://schemas.openxmlformats.org/markup-compatibility/2006" xmlns:aink="http://schemas.microsoft.com/office/drawing/2016/ink" xmlns:am3d="http://schemas.microsoft.com/office/drawing/2017/model3d" xmlns:o="urn:schemas-microsoft-com:office:office" xmlns:oel="http://schemas.microsoft.com/office/2019/extlst" xmlns:r="http://schemas.openxmlformats.org/officeDocument/2006/relationships" xmlns:m="http://schemas.openxmlformats.org/officeDocument/2006/math" xmlns:v="urn:schemas-microsoft-com:vml" xmlns:wp14="http://schemas.microsoft.com/office/word/2010/wordprocessingDrawing" xmlns:wp="http://schemas.openxmlformats.org/drawingml/2006/wordprocessingDrawing" xmlns:w10="urn:schemas-microsoft-com:office:word" xmlns:w="http://schemas.openxmlformats.org/wordprocessingml/2006/main" xmlns:w14="http://schemas.microsoft.com/office/word/2010/wordml" xmlns:w15="http://schemas.microsoft.com/office/word/2012/wordml" xmlns:w16cex="http://schemas.microsoft.com/office/word/2018/wordml/cex" xmlns:w16cid="http://schemas.microsoft.com/office/word/2016/wordml/cid" xmlns:w16="http://schemas.microsoft.com/office/word/2018/wordml" xmlns:w16sdtdh="http://schemas.microsoft.com/office/word/2020/wordml/sdtdatahash" xmlns:w16se="http://schemas.microsoft.com/office/word/2015/wordml/symex" xmlns:wpg="http://schemas.microsoft.com/office/word/2010/wordprocessingGroup" xmlns:wpi="http://schemas.microsoft.com/office/word/2010/wordprocessingInk" xmlns:wne="http://schemas.microsoft.com/office/word/2006/wordml" xmlns:wps="http://schemas.microsoft.com/office/word/2010/wordprocessingShape" mc:Ignorable="w14 w15 w16se w16cid w16 w16cex w16sdtdh wp14">
+<w15:people xmlns:wpc="http://schemas.microsoft.com/office/word/2010/wordprocessingCanvas" xmlns:cx="http://schemas.microsoft.com/office/drawing/2014/chartex" xmlns:cx1="http://schemas.microsoft.com/office/drawing/2015/9/8/chartex" xmlns:cx2="http://schemas.microsoft.com/office/drawing/2015/10/21/chartex" xmlns:cx3="http://schemas.microsoft.com/office/drawing/2016/5/9/chartex" xmlns:cx4="http://schemas.microsoft.com/office/drawing/2016/5/10/chartex" xmlns:cx5="http://schemas.microsoft.com/office/drawing/2016/5/11/chartex" xmlns:cx6="http://schemas.microsoft.com/office/drawing/2016/5/12/chartex" xmlns:cx7="http://schemas.microsoft.com/office/drawing/2016/5/13/chartex" xmlns:cx8="http://schemas.microsoft.com/office/drawing/2016/5/14/chartex" xmlns:mc="http://schemas.openxmlformats.org/markup-compatibility/2006" xmlns:aink="http://schemas.microsoft.com/office/drawing/2016/ink" xmlns:am3d="http://schemas.microsoft.com/office/drawing/2017/model3d" xmlns:o="urn:schemas-microsoft-com:office:office" xmlns:oel="http://schemas.microsoft.com/office/2019/extlst" xmlns:r="http://schemas.openxmlformats.org/officeDocument/2006/relationships" xmlns:m="http://schemas.openxmlformats.org/officeDocument/2006/math" xmlns:v="urn:schemas-microsoft-com:vml" xmlns:wp14="http://schemas.microsoft.com/office/word/2010/wordprocessingDrawing" xmlns:wp="http://schemas.openxmlformats.org/drawingml/2006/wordprocessingDrawing" xmlns:w10="urn:schemas-microsoft-com:office:word" xmlns:w="http://schemas.openxmlformats.org/wordprocessingml/2006/main" xmlns:w14="http://schemas.microsoft.com/office/word/2010/wordml" xmlns:w15="http://schemas.microsoft.com/office/word/2012/wordml" xmlns:w16cex="http://schemas.microsoft.com/office/word/2018/wordml/cex" xmlns:w16cid="http://schemas.microsoft.com/office/word/2016/wordml/cid" xmlns:w16="http://schemas.microsoft.com/office/word/2018/wordml" xmlns:w16du="http://schemas.microsoft.com/office/word/2023/wordml/word16du" xmlns:w16sdtdh="http://schemas.microsoft.com/office/word/2020/wordml/sdtdatahash" xmlns:w16se="http://schemas.microsoft.com/office/word/2015/wordml/symex" xmlns:wpg="http://schemas.microsoft.com/office/word/2010/wordprocessingGroup" xmlns:wpi="http://schemas.microsoft.com/office/word/2010/wordprocessingInk" xmlns:wne="http://schemas.microsoft.com/office/word/2006/wordml" xmlns:wps="http://schemas.microsoft.com/office/word/2010/wordprocessingShape" mc:Ignorable="w14 w15 w16se w16cid w16 w16cex w16sdtdh w16du wp14">
   <w15:person w15:author="Benjamin Roberts (Credit)">
     <w15:presenceInfo w15:providerId="AD" w15:userId="S::Benjamin.Roberts@vanquisbankinggroup.com::3b04bba9-e976-44ec-83bc-f4c0610edf8f"/>
   </w15:person>
@@ -25254,7 +25959,7 @@
 </file>
 
 <file path=word/styles.xml><?xml version="1.0" encoding="utf-8"?>
-<w:styles xmlns:mc="http://schemas.openxmlformats.org/markup-compatibility/2006" xmlns:r="http://schemas.openxmlformats.org/officeDocument/2006/relationships" xmlns:w="http://schemas.openxmlformats.org/wordprocessingml/2006/main" xmlns:w14="http://schemas.microsoft.com/office/word/2010/wordml" xmlns:w15="http://schemas.microsoft.com/office/word/2012/wordml" xmlns:w16cex="http://schemas.microsoft.com/office/word/2018/wordml/cex" xmlns:w16cid="http://schemas.microsoft.com/office/word/2016/wordml/cid" xmlns:w16="http://schemas.microsoft.com/office/word/2018/wordml" xmlns:w16sdtdh="http://schemas.microsoft.com/office/word/2020/wordml/sdtdatahash" xmlns:w16se="http://schemas.microsoft.com/office/word/2015/wordml/symex" mc:Ignorable="w14 w15 w16se w16cid w16 w16cex w16sdtdh">
+<w:styles xmlns:mc="http://schemas.openxmlformats.org/markup-compatibility/2006" xmlns:r="http://schemas.openxmlformats.org/officeDocument/2006/relationships" xmlns:w="http://schemas.openxmlformats.org/wordprocessingml/2006/main" xmlns:w14="http://schemas.microsoft.com/office/word/2010/wordml" xmlns:w15="http://schemas.microsoft.com/office/word/2012/wordml" xmlns:w16cex="http://schemas.microsoft.com/office/word/2018/wordml/cex" xmlns:w16cid="http://schemas.microsoft.com/office/word/2016/wordml/cid" xmlns:w16="http://schemas.microsoft.com/office/word/2018/wordml" xmlns:w16du="http://schemas.microsoft.com/office/word/2023/wordml/word16du" xmlns:w16sdtdh="http://schemas.microsoft.com/office/word/2020/wordml/sdtdatahash" xmlns:w16se="http://schemas.microsoft.com/office/word/2015/wordml/symex" mc:Ignorable="w14 w15 w16se w16cid w16 w16cex w16sdtdh w16du">
   <w:docDefaults>
     <w:rPrDefault>
       <w:rPr>
@@ -26441,6 +27146,26 @@
 </a:theme>
 </file>
 
+<file path=word/webextensions/taskpanes.xml><?xml version="1.0" encoding="utf-8"?>
+<wetp:taskpanes xmlns:wetp="http://schemas.microsoft.com/office/webextensions/taskpanes/2010/11">
+  <wetp:taskpane dockstate="right" visibility="0" width="350" row="2">
+    <wetp:webextensionref xmlns:r="http://schemas.openxmlformats.org/officeDocument/2006/relationships" r:id="rId1"/>
+  </wetp:taskpane>
+</wetp:taskpanes>
+</file>
+
+<file path=word/webextensions/webextension1.xml><?xml version="1.0" encoding="utf-8"?>
+<we:webextension xmlns:we="http://schemas.microsoft.com/office/webextensions/webextension/2010/11" id="{D3350B7F-4708-4D9C-AC22-AC29CF41C239}">
+  <we:reference id="wa104382008" version="1.1.0.1" store="en-US" storeType="OMEX"/>
+  <we:alternateReferences>
+    <we:reference id="wa104382008" version="1.1.0.1" store="WA104382008" storeType="OMEX"/>
+  </we:alternateReferences>
+  <we:properties/>
+  <we:bindings/>
+  <we:snapshot xmlns:r="http://schemas.openxmlformats.org/officeDocument/2006/relationships"/>
+</we:webextension>
+</file>
+
 <file path=customXml/item1.xml><?xml version="1.0" encoding="utf-8"?>
 <b:Sources xmlns:b="http://schemas.openxmlformats.org/officeDocument/2006/bibliography" xmlns="http://schemas.openxmlformats.org/officeDocument/2006/bibliography" SelectedStyle="\APASixthEditionOfficeOnline.xsl" StyleName="APA" Version="6"/>
 </file>

</xml_diff>